<commit_message>
Clase 1 y 2 Logica de programacion primeros pasos
</commit_message>
<xml_diff>
--- a/FORMACIONES/Principiante en Programación G5 - ONE/Aprender Lógica de Programación/1. Curso de Lógica de programación Primeros pasos/Notas.docx
+++ b/FORMACIONES/Principiante en Programación G5 - ONE/Aprender Lógica de Programación/1. Curso de Lógica de programación Primeros pasos/Notas.docx
@@ -1,6 +1,6 @@
 
 <file path=word/document.xml><?xml version="1.0" encoding="utf-8"?>
-<w:document xmlns:wpc="http://schemas.microsoft.com/office/word/2010/wordprocessingCanvas" xmlns:cx="http://schemas.microsoft.com/office/drawing/2014/chartex" xmlns:cx1="http://schemas.microsoft.com/office/drawing/2015/9/8/chartex" xmlns:cx2="http://schemas.microsoft.com/office/drawing/2015/10/21/chartex" xmlns:cx3="http://schemas.microsoft.com/office/drawing/2016/5/9/chartex" xmlns:cx4="http://schemas.microsoft.com/office/drawing/2016/5/10/chartex" xmlns:cx5="http://schemas.microsoft.com/office/drawing/2016/5/11/chartex" xmlns:cx6="http://schemas.microsoft.com/office/drawing/2016/5/12/chartex" xmlns:cx7="http://schemas.microsoft.com/office/drawing/2016/5/13/chartex" xmlns:cx8="http://schemas.microsoft.com/office/drawing/2016/5/14/chartex" xmlns:mc="http://schemas.openxmlformats.org/markup-compatibility/2006" xmlns:aink="http://schemas.microsoft.com/office/drawing/2016/ink" xmlns:am3d="http://schemas.microsoft.com/office/drawing/2017/model3d" xmlns:o="urn:schemas-microsoft-com:office:office" xmlns:oel="http://schemas.microsoft.com/office/2019/extlst" xmlns:r="http://schemas.openxmlformats.org/officeDocument/2006/relationships" xmlns:m="http://schemas.openxmlformats.org/officeDocument/2006/math" xmlns:v="urn:schemas-microsoft-com:vml" xmlns:wp14="http://schemas.microsoft.com/office/word/2010/wordprocessingDrawing" xmlns:wp="http://schemas.openxmlformats.org/drawingml/2006/wordprocessingDrawing" xmlns:w10="urn:schemas-microsoft-com:office:word" xmlns:w="http://schemas.openxmlformats.org/wordprocessingml/2006/main" xmlns:w14="http://schemas.microsoft.com/office/word/2010/wordml" xmlns:w15="http://schemas.microsoft.com/office/word/2012/wordml" xmlns:w16cex="http://schemas.microsoft.com/office/word/2018/wordml/cex" xmlns:w16cid="http://schemas.microsoft.com/office/word/2016/wordml/cid" xmlns:w16="http://schemas.microsoft.com/office/word/2018/wordml" xmlns:w16sdtdh="http://schemas.microsoft.com/office/word/2020/wordml/sdtdatahash" xmlns:w16se="http://schemas.microsoft.com/office/word/2015/wordml/symex" xmlns:wpg="http://schemas.microsoft.com/office/word/2010/wordprocessingGroup" xmlns:wpi="http://schemas.microsoft.com/office/word/2010/wordprocessingInk" xmlns:wne="http://schemas.microsoft.com/office/word/2006/wordml" xmlns:wps="http://schemas.microsoft.com/office/word/2010/wordprocessingShape" mc:Ignorable="w14 w15 w16se w16cid w16 w16cex w16sdtdh wp14">
+<w:document xmlns:wpc="http://schemas.microsoft.com/office/word/2010/wordprocessingCanvas" xmlns:cx="http://schemas.microsoft.com/office/drawing/2014/chartex" xmlns:cx1="http://schemas.microsoft.com/office/drawing/2015/9/8/chartex" xmlns:cx2="http://schemas.microsoft.com/office/drawing/2015/10/21/chartex" xmlns:cx3="http://schemas.microsoft.com/office/drawing/2016/5/9/chartex" xmlns:cx4="http://schemas.microsoft.com/office/drawing/2016/5/10/chartex" xmlns:cx5="http://schemas.microsoft.com/office/drawing/2016/5/11/chartex" xmlns:cx6="http://schemas.microsoft.com/office/drawing/2016/5/12/chartex" xmlns:cx7="http://schemas.microsoft.com/office/drawing/2016/5/13/chartex" xmlns:cx8="http://schemas.microsoft.com/office/drawing/2016/5/14/chartex" xmlns:mc="http://schemas.openxmlformats.org/markup-compatibility/2006" xmlns:aink="http://schemas.microsoft.com/office/drawing/2016/ink" xmlns:am3d="http://schemas.microsoft.com/office/drawing/2017/model3d" xmlns:o="urn:schemas-microsoft-com:office:office" xmlns:oel="http://schemas.microsoft.com/office/2019/extlst" xmlns:r="http://schemas.openxmlformats.org/officeDocument/2006/relationships" xmlns:m="http://schemas.openxmlformats.org/officeDocument/2006/math" xmlns:v="urn:schemas-microsoft-com:vml" xmlns:wp14="http://schemas.microsoft.com/office/word/2010/wordprocessingDrawing" xmlns:wp="http://schemas.openxmlformats.org/drawingml/2006/wordprocessingDrawing" xmlns:w10="urn:schemas-microsoft-com:office:word" xmlns:w="http://schemas.openxmlformats.org/wordprocessingml/2006/main" xmlns:w14="http://schemas.microsoft.com/office/word/2010/wordml" xmlns:w15="http://schemas.microsoft.com/office/word/2012/wordml" xmlns:w16cex="http://schemas.microsoft.com/office/word/2018/wordml/cex" xmlns:w16cid="http://schemas.microsoft.com/office/word/2016/wordml/cid" xmlns:w16="http://schemas.microsoft.com/office/word/2018/wordml" xmlns:w16du="http://schemas.microsoft.com/office/word/2023/wordml/word16du" xmlns:w16sdtdh="http://schemas.microsoft.com/office/word/2020/wordml/sdtdatahash" xmlns:w16se="http://schemas.microsoft.com/office/word/2015/wordml/symex" xmlns:wpg="http://schemas.microsoft.com/office/word/2010/wordprocessingGroup" xmlns:wpi="http://schemas.microsoft.com/office/word/2010/wordprocessingInk" xmlns:wne="http://schemas.microsoft.com/office/word/2006/wordml" xmlns:wps="http://schemas.microsoft.com/office/word/2010/wordprocessingShape" mc:Ignorable="w14 w15 w16se w16cid w16 w16cex w16sdtdh wp14">
   <w:body>
     <w:p>
       <w:pPr>
@@ -10,21 +10,18 @@
         </w:rPr>
       </w:pPr>
       <w:r>
-        <w:t>Curso de</w:t>
+        <w:t xml:space="preserve">Curso de </w:t>
       </w:r>
       <w:r>
-        <w:t xml:space="preserve"> </w:t>
-      </w:r>
-      <w:r>
-        <w:rPr>
-          <w:rFonts w:eastAsiaTheme="majorEastAsia"/>
-        </w:rPr>
-        <w:t>LinkedIn: Como hacer que tu perfil trabaje por ti</w:t>
+        <w:t>Lógica de programación: Primeros pasos</w:t>
       </w:r>
     </w:p>
     <w:p>
       <w:pPr>
         <w:pStyle w:val="Ttulo1"/>
+        <w:tabs>
+          <w:tab w:val="left" w:pos="3852"/>
+        </w:tabs>
         <w:rPr>
           <w:rFonts w:eastAsiaTheme="majorEastAsia"/>
         </w:rPr>
@@ -33,13 +30,21 @@
         <w:rPr>
           <w:rFonts w:eastAsiaTheme="majorEastAsia"/>
         </w:rPr>
-        <w:t>Clase 1: Conociendo a LinkedIn</w:t>
+        <w:t>Clase 1:</w:t>
+      </w:r>
+      <w:r>
+        <w:rPr>
+          <w:rFonts w:eastAsiaTheme="majorEastAsia"/>
+        </w:rPr>
+        <w:t xml:space="preserve"> Comience a programar hoy</w:t>
       </w:r>
     </w:p>
     <w:p>
       <w:pPr>
         <w:pStyle w:val="Ttulo1"/>
-        <w:jc w:val="center"/>
+        <w:tabs>
+          <w:tab w:val="left" w:pos="3852"/>
+        </w:tabs>
         <w:rPr>
           <w:rFonts w:eastAsiaTheme="majorEastAsia"/>
         </w:rPr>
@@ -48,47 +53,15 @@
         <w:rPr>
           <w:rFonts w:eastAsiaTheme="majorEastAsia"/>
         </w:rPr>
-        <w:drawing>
-          <wp:inline distT="0" distB="0" distL="0" distR="0" wp14:anchorId="41D46A7E" wp14:editId="0522720B">
-            <wp:extent cx="2565070" cy="1758177"/>
-            <wp:effectExtent l="0" t="0" r="6985" b="0"/>
-            <wp:docPr id="1" name="Imagen 1"/>
-            <wp:cNvGraphicFramePr>
-              <a:graphicFrameLocks xmlns:a="http://schemas.openxmlformats.org/drawingml/2006/main" noChangeAspect="1"/>
-            </wp:cNvGraphicFramePr>
-            <a:graphic xmlns:a="http://schemas.openxmlformats.org/drawingml/2006/main">
-              <a:graphicData uri="http://schemas.openxmlformats.org/drawingml/2006/picture">
-                <pic:pic xmlns:pic="http://schemas.openxmlformats.org/drawingml/2006/picture">
-                  <pic:nvPicPr>
-                    <pic:cNvPr id="1" name=""/>
-                    <pic:cNvPicPr/>
-                  </pic:nvPicPr>
-                  <pic:blipFill>
-                    <a:blip r:embed="rId5"/>
-                    <a:stretch>
-                      <a:fillRect/>
-                    </a:stretch>
-                  </pic:blipFill>
-                  <pic:spPr>
-                    <a:xfrm>
-                      <a:off x="0" y="0"/>
-                      <a:ext cx="2566637" cy="1759251"/>
-                    </a:xfrm>
-                    <a:prstGeom prst="rect">
-                      <a:avLst/>
-                    </a:prstGeom>
-                  </pic:spPr>
-                </pic:pic>
-              </a:graphicData>
-            </a:graphic>
-          </wp:inline>
-        </w:drawing>
+        <w:t>Creando tu propio código HTML:</w:t>
       </w:r>
     </w:p>
     <w:p>
       <w:pPr>
         <w:pStyle w:val="Ttulo1"/>
-        <w:jc w:val="center"/>
+        <w:tabs>
+          <w:tab w:val="left" w:pos="3852"/>
+        </w:tabs>
         <w:rPr>
           <w:rFonts w:eastAsiaTheme="majorEastAsia"/>
         </w:rPr>
@@ -97,47 +70,12 @@
         <w:rPr>
           <w:rFonts w:eastAsiaTheme="majorEastAsia"/>
         </w:rPr>
-        <w:drawing>
-          <wp:inline distT="0" distB="0" distL="0" distR="0" wp14:anchorId="14627926" wp14:editId="68530686">
-            <wp:extent cx="3605348" cy="2185060"/>
-            <wp:effectExtent l="0" t="0" r="0" b="5715"/>
-            <wp:docPr id="3" name="Imagen 3"/>
-            <wp:cNvGraphicFramePr>
-              <a:graphicFrameLocks xmlns:a="http://schemas.openxmlformats.org/drawingml/2006/main" noChangeAspect="1"/>
-            </wp:cNvGraphicFramePr>
-            <a:graphic xmlns:a="http://schemas.openxmlformats.org/drawingml/2006/main">
-              <a:graphicData uri="http://schemas.openxmlformats.org/drawingml/2006/picture">
-                <pic:pic xmlns:pic="http://schemas.openxmlformats.org/drawingml/2006/picture">
-                  <pic:nvPicPr>
-                    <pic:cNvPr id="1" name=""/>
-                    <pic:cNvPicPr/>
-                  </pic:nvPicPr>
-                  <pic:blipFill>
-                    <a:blip r:embed="rId6"/>
-                    <a:stretch>
-                      <a:fillRect/>
-                    </a:stretch>
-                  </pic:blipFill>
-                  <pic:spPr>
-                    <a:xfrm>
-                      <a:off x="0" y="0"/>
-                      <a:ext cx="3610700" cy="2188303"/>
-                    </a:xfrm>
-                    <a:prstGeom prst="rect">
-                      <a:avLst/>
-                    </a:prstGeom>
-                  </pic:spPr>
-                </pic:pic>
-              </a:graphicData>
-            </a:graphic>
-          </wp:inline>
-        </w:drawing>
+        <w:t>Esto si es programación:</w:t>
       </w:r>
     </w:p>
     <w:p>
       <w:pPr>
         <w:pStyle w:val="Ttulo1"/>
-        <w:jc w:val="center"/>
         <w:rPr>
           <w:rFonts w:eastAsiaTheme="majorEastAsia"/>
         </w:rPr>
@@ -146,133 +84,75 @@
         <w:rPr>
           <w:rFonts w:eastAsiaTheme="majorEastAsia"/>
         </w:rPr>
-        <w:drawing>
-          <wp:inline distT="0" distB="0" distL="0" distR="0" wp14:anchorId="1A66E6EE" wp14:editId="3A03BAD3">
-            <wp:extent cx="3557945" cy="2082511"/>
-            <wp:effectExtent l="0" t="0" r="4445" b="0"/>
-            <wp:docPr id="4" name="Imagen 4"/>
-            <wp:cNvGraphicFramePr>
-              <a:graphicFrameLocks xmlns:a="http://schemas.openxmlformats.org/drawingml/2006/main" noChangeAspect="1"/>
-            </wp:cNvGraphicFramePr>
-            <a:graphic xmlns:a="http://schemas.openxmlformats.org/drawingml/2006/main">
-              <a:graphicData uri="http://schemas.openxmlformats.org/drawingml/2006/picture">
-                <pic:pic xmlns:pic="http://schemas.openxmlformats.org/drawingml/2006/picture">
-                  <pic:nvPicPr>
-                    <pic:cNvPr id="1" name=""/>
-                    <pic:cNvPicPr/>
-                  </pic:nvPicPr>
-                  <pic:blipFill>
-                    <a:blip r:embed="rId7"/>
-                    <a:stretch>
-                      <a:fillRect/>
-                    </a:stretch>
-                  </pic:blipFill>
-                  <pic:spPr>
-                    <a:xfrm>
-                      <a:off x="0" y="0"/>
-                      <a:ext cx="3562055" cy="2084916"/>
-                    </a:xfrm>
-                    <a:prstGeom prst="rect">
-                      <a:avLst/>
-                    </a:prstGeom>
-                  </pic:spPr>
-                </pic:pic>
-              </a:graphicData>
-            </a:graphic>
-          </wp:inline>
-        </w:drawing>
+        <w:t>Clase 2:</w:t>
+      </w:r>
+      <w:r>
+        <w:rPr>
+          <w:rFonts w:eastAsiaTheme="majorEastAsia"/>
+        </w:rPr>
+        <w:t xml:space="preserve"> Comuníquese con el usuario</w:t>
       </w:r>
     </w:p>
     <w:p>
       <w:pPr>
-        <w:rPr>
-          <w:lang w:eastAsia="es-CO"/>
-        </w:rPr>
-      </w:pPr>
-    </w:p>
-    <w:p>
-      <w:pPr>
-        <w:rPr>
-          <w:lang w:eastAsia="es-CO"/>
+        <w:pStyle w:val="Ttulo1"/>
+        <w:rPr>
+          <w:rFonts w:eastAsiaTheme="majorEastAsia"/>
         </w:rPr>
       </w:pPr>
       <w:r>
         <w:rPr>
-          <w:lang w:eastAsia="es-CO"/>
-        </w:rPr>
-        <w:lastRenderedPageBreak/>
-        <w:t>Lo que aprendimos en esta aula:</w:t>
+          <w:rFonts w:eastAsiaTheme="majorEastAsia"/>
+        </w:rPr>
+        <w:t>Convenio de codificación:</w:t>
       </w:r>
     </w:p>
     <w:p>
       <w:pPr>
-        <w:pStyle w:val="Prrafodelista"/>
-        <w:numPr>
-          <w:ilvl w:val="0"/>
-          <w:numId w:val="2"/>
-        </w:numPr>
-        <w:rPr>
-          <w:lang w:eastAsia="es-CO"/>
+        <w:pStyle w:val="Ttulo1"/>
+        <w:rPr>
+          <w:rFonts w:eastAsiaTheme="majorEastAsia"/>
         </w:rPr>
       </w:pPr>
       <w:r>
         <w:rPr>
-          <w:lang w:eastAsia="es-CO"/>
-        </w:rPr>
-        <w:t>Qué es y para qué sirve LinkedIn</w:t>
+          <w:rFonts w:eastAsiaTheme="majorEastAsia"/>
+        </w:rPr>
+        <w:t>Concatenando caracteres:</w:t>
       </w:r>
     </w:p>
     <w:p>
       <w:pPr>
-        <w:pStyle w:val="Prrafodelista"/>
-        <w:numPr>
-          <w:ilvl w:val="0"/>
-          <w:numId w:val="2"/>
-        </w:numPr>
-        <w:rPr>
-          <w:lang w:eastAsia="es-CO"/>
+        <w:pStyle w:val="Ttulo1"/>
+        <w:rPr>
+          <w:rFonts w:eastAsiaTheme="majorEastAsia"/>
         </w:rPr>
       </w:pPr>
       <w:r>
         <w:rPr>
-          <w:lang w:eastAsia="es-CO"/>
-        </w:rPr>
-        <w:t>La importancia de utilizarlo</w:t>
+          <w:rFonts w:eastAsiaTheme="majorEastAsia"/>
+        </w:rPr>
+        <w:t>Operaciones con textos y números:</w:t>
       </w:r>
     </w:p>
     <w:p>
       <w:pPr>
-        <w:pStyle w:val="Prrafodelista"/>
-        <w:numPr>
-          <w:ilvl w:val="0"/>
-          <w:numId w:val="2"/>
-        </w:numPr>
-        <w:tabs>
-          <w:tab w:val="left" w:pos="2674"/>
-        </w:tabs>
-        <w:rPr>
-          <w:lang w:eastAsia="es-CO"/>
+        <w:pStyle w:val="Ttulo1"/>
+        <w:rPr>
+          <w:rFonts w:eastAsiaTheme="majorEastAsia"/>
         </w:rPr>
       </w:pPr>
       <w:r>
         <w:rPr>
-          <w:lang w:eastAsia="es-CO"/>
-        </w:rPr>
-        <w:t xml:space="preserve">Número de usuarios en </w:t>
+          <w:rFonts w:eastAsiaTheme="majorEastAsia"/>
+        </w:rPr>
+        <w:t>Clase 3:</w:t>
       </w:r>
-      <w:proofErr w:type="spellStart"/>
       <w:r>
         <w:rPr>
-          <w:lang w:eastAsia="es-CO"/>
-        </w:rPr>
-        <w:t>America</w:t>
-      </w:r>
-      <w:proofErr w:type="spellEnd"/>
-      <w:r>
-        <w:rPr>
-          <w:lang w:eastAsia="es-CO"/>
-        </w:rPr>
-        <w:t xml:space="preserve"> Latina</w:t>
+          <w:rFonts w:eastAsiaTheme="majorEastAsia"/>
+        </w:rPr>
+        <w:t xml:space="preserve"> Deje su programa dinámico usando variables</w:t>
       </w:r>
     </w:p>
     <w:p>
@@ -286,1927 +166,154 @@
         <w:rPr>
           <w:rFonts w:eastAsiaTheme="majorEastAsia"/>
         </w:rPr>
-        <w:t>Clase 2: Tipos de perfiles</w:t>
+        <w:t>Reduciendo alteraciones:</w:t>
+      </w:r>
+    </w:p>
+    <w:p>
+      <w:pPr>
+        <w:pStyle w:val="Ttulo1"/>
+        <w:rPr>
+          <w:rFonts w:eastAsiaTheme="majorEastAsia"/>
+        </w:rPr>
+      </w:pPr>
+      <w:r>
+        <w:rPr>
+          <w:rFonts w:eastAsiaTheme="majorEastAsia"/>
+        </w:rPr>
+        <w:t>Variables:</w:t>
+      </w:r>
+    </w:p>
+    <w:p>
+      <w:pPr>
+        <w:pStyle w:val="Ttulo1"/>
+        <w:rPr>
+          <w:rFonts w:eastAsiaTheme="majorEastAsia"/>
+        </w:rPr>
+      </w:pPr>
+      <w:r>
+        <w:rPr>
+          <w:rFonts w:eastAsiaTheme="majorEastAsia"/>
+        </w:rPr>
+        <w:t>Clase 4:</w:t>
+      </w:r>
+      <w:r>
+        <w:rPr>
+          <w:rFonts w:eastAsiaTheme="majorEastAsia"/>
+        </w:rPr>
+        <w:t xml:space="preserve"> Cree sus propias funcionalidades</w:t>
+      </w:r>
+    </w:p>
+    <w:p>
+      <w:pPr>
+        <w:pStyle w:val="Ttulo1"/>
+        <w:rPr>
+          <w:rFonts w:eastAsiaTheme="majorEastAsia"/>
+        </w:rPr>
+      </w:pPr>
+      <w:r>
+        <w:rPr>
+          <w:rFonts w:eastAsiaTheme="majorEastAsia"/>
+        </w:rPr>
+        <w:t>Mejorando el mantenimiento del código:</w:t>
+      </w:r>
+    </w:p>
+    <w:p>
+      <w:pPr>
+        <w:pStyle w:val="Ttulo1"/>
+        <w:rPr>
+          <w:rFonts w:eastAsiaTheme="majorEastAsia"/>
+        </w:rPr>
+      </w:pPr>
+      <w:r>
+        <w:rPr>
+          <w:rFonts w:eastAsiaTheme="majorEastAsia"/>
+        </w:rPr>
+        <w:t>Funciones:</w:t>
+      </w:r>
+    </w:p>
+    <w:p>
+      <w:pPr>
+        <w:pStyle w:val="Ttulo1"/>
+        <w:rPr>
+          <w:rFonts w:eastAsiaTheme="majorEastAsia"/>
+        </w:rPr>
+      </w:pPr>
+      <w:r>
+        <w:rPr>
+          <w:rFonts w:eastAsiaTheme="majorEastAsia"/>
+        </w:rPr>
+        <w:lastRenderedPageBreak/>
+        <w:t>Funciones con parámetros:</w:t>
+      </w:r>
+    </w:p>
+    <w:p>
+      <w:pPr>
+        <w:pStyle w:val="Ttulo1"/>
+        <w:rPr>
+          <w:rFonts w:eastAsiaTheme="majorEastAsia"/>
+        </w:rPr>
+      </w:pPr>
+      <w:r>
+        <w:rPr>
+          <w:rFonts w:eastAsiaTheme="majorEastAsia"/>
+        </w:rPr>
+        <w:t>Clase 5:</w:t>
+      </w:r>
+      <w:r>
+        <w:rPr>
+          <w:rFonts w:eastAsiaTheme="majorEastAsia"/>
+        </w:rPr>
+        <w:t xml:space="preserve"> Practique resolviendo problemas día a día </w:t>
+      </w:r>
+    </w:p>
+    <w:p>
+      <w:pPr>
+        <w:pStyle w:val="Ttulo1"/>
+        <w:rPr>
+          <w:rFonts w:eastAsiaTheme="majorEastAsia"/>
+        </w:rPr>
+      </w:pPr>
+      <w:r>
+        <w:rPr>
+          <w:rFonts w:eastAsiaTheme="majorEastAsia"/>
+        </w:rPr>
+        <w:t>Calculando IMC:</w:t>
+      </w:r>
+    </w:p>
+    <w:p>
+      <w:pPr>
+        <w:pStyle w:val="Ttulo1"/>
+        <w:rPr>
+          <w:rFonts w:eastAsiaTheme="majorEastAsia"/>
+        </w:rPr>
+      </w:pPr>
+      <w:r>
+        <w:rPr>
+          <w:rFonts w:eastAsiaTheme="majorEastAsia"/>
+        </w:rPr>
+        <w:t>Explorando a fondo el retorno de funciones:</w:t>
+      </w:r>
+    </w:p>
+    <w:p>
+      <w:pPr>
+        <w:pStyle w:val="Ttulo1"/>
+        <w:rPr>
+          <w:rFonts w:eastAsiaTheme="majorEastAsia"/>
+        </w:rPr>
+      </w:pPr>
+      <w:r>
+        <w:rPr>
+          <w:rFonts w:eastAsiaTheme="majorEastAsia"/>
+        </w:rPr>
+        <w:t>Interactuando con el usuario:</w:t>
       </w:r>
     </w:p>
     <w:p/>
     <w:p>
       <w:pPr>
-        <w:rPr>
-          <w:lang w:eastAsia="es-CO"/>
-        </w:rPr>
-      </w:pPr>
-      <w:r>
-        <w:rPr>
-          <w:lang w:eastAsia="es-CO"/>
-        </w:rPr>
-        <w:t>Vamos a ver los puntos importantes que hemos aprendido en esta clase.</w:t>
-      </w:r>
+        <w:pStyle w:val="Ttulo1"/>
+      </w:pPr>
     </w:p>
-    <w:p>
-      <w:pPr>
-        <w:rPr>
-          <w:lang w:eastAsia="es-CO"/>
-        </w:rPr>
-      </w:pPr>
-      <w:r>
-        <w:rPr>
-          <w:b/>
-          <w:bCs/>
-          <w:lang w:eastAsia="es-CO"/>
-        </w:rPr>
-        <w:t>Título:</w:t>
-      </w:r>
-      <w:r>
-        <w:rPr>
-          <w:lang w:eastAsia="es-CO"/>
-        </w:rPr>
-        <w:t xml:space="preserve"> Independientemente si ya tienes tu perfil o si lo creaste ahora, revisa el título de tu perfil y verifica si realmente representa tu principal interés en </w:t>
-      </w:r>
-      <w:proofErr w:type="spellStart"/>
-      <w:r>
-        <w:rPr>
-          <w:lang w:eastAsia="es-CO"/>
-        </w:rPr>
-        <w:t>Linkedin</w:t>
-      </w:r>
-      <w:proofErr w:type="spellEnd"/>
-      <w:r>
-        <w:rPr>
-          <w:lang w:eastAsia="es-CO"/>
-        </w:rPr>
-        <w:t>.</w:t>
-      </w:r>
-    </w:p>
-    <w:p>
-      <w:pPr>
-        <w:rPr>
-          <w:lang w:eastAsia="es-CO"/>
-        </w:rPr>
-      </w:pPr>
-      <w:r>
-        <w:rPr>
-          <w:lang w:eastAsia="es-CO"/>
-        </w:rPr>
-        <w:t>Por ejemplo, si eres desarrollador, coloca “Desarrollador + Lenguaje + Junior/</w:t>
-      </w:r>
-      <w:proofErr w:type="spellStart"/>
-      <w:r>
-        <w:rPr>
-          <w:lang w:eastAsia="es-CO"/>
-        </w:rPr>
-        <w:t>Mid</w:t>
-      </w:r>
-      <w:proofErr w:type="spellEnd"/>
-      <w:r>
-        <w:rPr>
-          <w:lang w:eastAsia="es-CO"/>
-        </w:rPr>
-        <w:t>/Senior”, ya que puede incrementar tu chance de aparecer en las búsquedas.</w:t>
-      </w:r>
-    </w:p>
-    <w:p>
-      <w:pPr>
-        <w:rPr>
-          <w:lang w:eastAsia="es-CO"/>
-        </w:rPr>
-      </w:pPr>
-      <w:r>
-        <w:rPr>
-          <w:b/>
-          <w:bCs/>
-          <w:lang w:eastAsia="es-CO"/>
-        </w:rPr>
-        <w:t>Acerca de:</w:t>
-      </w:r>
-      <w:r>
-        <w:rPr>
-          <w:lang w:eastAsia="es-CO"/>
-        </w:rPr>
-        <w:t> Vimos que en la parte </w:t>
-      </w:r>
-      <w:r>
-        <w:rPr>
-          <w:b/>
-          <w:bCs/>
-          <w:lang w:eastAsia="es-CO"/>
-        </w:rPr>
-        <w:t>"Acerca de"</w:t>
-      </w:r>
-      <w:r>
-        <w:rPr>
-          <w:lang w:eastAsia="es-CO"/>
-        </w:rPr>
-        <w:t xml:space="preserve"> es considerado como el punto principal de tu perfil, o sea, es el momento donde podemos atraer la atención de las personas al decir </w:t>
-      </w:r>
-      <w:proofErr w:type="spellStart"/>
-      <w:r>
-        <w:rPr>
-          <w:lang w:eastAsia="es-CO"/>
-        </w:rPr>
-        <w:t>quienes</w:t>
-      </w:r>
-      <w:proofErr w:type="spellEnd"/>
-      <w:r>
-        <w:rPr>
-          <w:lang w:eastAsia="es-CO"/>
-        </w:rPr>
-        <w:t xml:space="preserve"> somos, lo que sabemos, lo que buscamos y lo que podemos ofrecer.</w:t>
-      </w:r>
-    </w:p>
-    <w:p>
-      <w:pPr>
-        <w:rPr>
-          <w:lang w:eastAsia="es-CO"/>
-        </w:rPr>
-      </w:pPr>
-      <w:r>
-        <w:rPr>
-          <w:lang w:eastAsia="es-CO"/>
-        </w:rPr>
-        <w:t>Pensando en eso, puedes actualizar tu perfil ahora.</w:t>
-      </w:r>
-    </w:p>
-    <w:p>
-      <w:pPr>
-        <w:rPr>
-          <w:lang w:eastAsia="es-CO"/>
-        </w:rPr>
-      </w:pPr>
-      <w:r>
-        <w:rPr>
-          <w:lang w:eastAsia="es-CO"/>
-        </w:rPr>
-        <w:t>Si estás empezando en tu jornada laboral y necesitas inspiración, completa los espacios con tu información. Recuerda cambiar el texto de acuerdo con tus conocimientos. Esto apenas es el primer paso. Después puedes actualizar tu </w:t>
-      </w:r>
-      <w:r>
-        <w:rPr>
-          <w:b/>
-          <w:bCs/>
-          <w:lang w:eastAsia="es-CO"/>
-        </w:rPr>
-        <w:t>Acerca de</w:t>
-      </w:r>
-      <w:r>
-        <w:rPr>
-          <w:lang w:eastAsia="es-CO"/>
-        </w:rPr>
-        <w:t> siempre que te parezca importante.</w:t>
-      </w:r>
-    </w:p>
-    <w:p>
-      <w:pPr>
-        <w:rPr>
-          <w:lang w:eastAsia="es-CO"/>
-        </w:rPr>
-      </w:pPr>
-      <w:r>
-        <w:rPr>
-          <w:i/>
-          <w:iCs/>
-          <w:lang w:eastAsia="es-CO"/>
-        </w:rPr>
-        <w:t>Estudiante de </w:t>
-      </w:r>
-      <w:r>
-        <w:rPr>
-          <w:rFonts w:ascii="Courier New" w:hAnsi="Courier New" w:cs="Courier New"/>
-          <w:i/>
-          <w:iCs/>
-          <w:color w:val="FFFFFF"/>
-          <w:sz w:val="23"/>
-          <w:szCs w:val="23"/>
-          <w:shd w:val="clear" w:color="auto" w:fill="272822"/>
-          <w:lang w:eastAsia="es-CO"/>
-        </w:rPr>
-        <w:t>__</w:t>
-      </w:r>
-      <w:r>
-        <w:rPr>
-          <w:i/>
-          <w:iCs/>
-          <w:lang w:eastAsia="es-CO"/>
-        </w:rPr>
-        <w:t>, busco oportunidad para adquirir experiencia en (con)</w:t>
-      </w:r>
-      <w:r>
-        <w:rPr>
-          <w:rFonts w:ascii="Courier New" w:hAnsi="Courier New" w:cs="Courier New"/>
-          <w:i/>
-          <w:iCs/>
-          <w:color w:val="FFFFFF"/>
-          <w:sz w:val="23"/>
-          <w:szCs w:val="23"/>
-          <w:shd w:val="clear" w:color="auto" w:fill="272822"/>
-          <w:lang w:eastAsia="es-CO"/>
-        </w:rPr>
-        <w:t>____</w:t>
-      </w:r>
-      <w:r>
-        <w:rPr>
-          <w:i/>
-          <w:iCs/>
-          <w:lang w:eastAsia="es-CO"/>
-        </w:rPr>
-        <w:t>, </w:t>
-      </w:r>
-      <w:r>
-        <w:rPr>
-          <w:rFonts w:ascii="Courier New" w:hAnsi="Courier New" w:cs="Courier New"/>
-          <w:i/>
-          <w:iCs/>
-          <w:color w:val="FFFFFF"/>
-          <w:sz w:val="23"/>
-          <w:szCs w:val="23"/>
-          <w:shd w:val="clear" w:color="auto" w:fill="272822"/>
-          <w:lang w:eastAsia="es-CO"/>
-        </w:rPr>
-        <w:t>___</w:t>
-      </w:r>
-      <w:r>
-        <w:rPr>
-          <w:i/>
-          <w:iCs/>
-          <w:lang w:eastAsia="es-CO"/>
-        </w:rPr>
-        <w:t>, </w:t>
-      </w:r>
-      <w:r>
-        <w:rPr>
-          <w:rFonts w:ascii="Courier New" w:hAnsi="Courier New" w:cs="Courier New"/>
-          <w:i/>
-          <w:iCs/>
-          <w:color w:val="FFFFFF"/>
-          <w:sz w:val="23"/>
-          <w:szCs w:val="23"/>
-          <w:shd w:val="clear" w:color="auto" w:fill="272822"/>
-          <w:lang w:eastAsia="es-CO"/>
-        </w:rPr>
-        <w:t>___</w:t>
-      </w:r>
-      <w:r>
-        <w:rPr>
-          <w:i/>
-          <w:iCs/>
-          <w:lang w:eastAsia="es-CO"/>
-        </w:rPr>
-        <w:t>, </w:t>
-      </w:r>
-      <w:r>
-        <w:rPr>
-          <w:rFonts w:ascii="Courier New" w:hAnsi="Courier New" w:cs="Courier New"/>
-          <w:i/>
-          <w:iCs/>
-          <w:color w:val="FFFFFF"/>
-          <w:sz w:val="23"/>
-          <w:szCs w:val="23"/>
-          <w:shd w:val="clear" w:color="auto" w:fill="272822"/>
-          <w:lang w:eastAsia="es-CO"/>
-        </w:rPr>
-        <w:t>___</w:t>
-      </w:r>
-      <w:r>
-        <w:rPr>
-          <w:i/>
-          <w:iCs/>
-          <w:lang w:eastAsia="es-CO"/>
-        </w:rPr>
-        <w:t> y </w:t>
-      </w:r>
-      <w:r>
-        <w:rPr>
-          <w:rFonts w:ascii="Courier New" w:hAnsi="Courier New" w:cs="Courier New"/>
-          <w:i/>
-          <w:iCs/>
-          <w:color w:val="FFFFFF"/>
-          <w:sz w:val="23"/>
-          <w:szCs w:val="23"/>
-          <w:shd w:val="clear" w:color="auto" w:fill="272822"/>
-          <w:lang w:eastAsia="es-CO"/>
-        </w:rPr>
-        <w:t>___</w:t>
-      </w:r>
-      <w:r>
-        <w:rPr>
-          <w:i/>
-          <w:iCs/>
-          <w:lang w:eastAsia="es-CO"/>
-        </w:rPr>
-        <w:t>.</w:t>
-      </w:r>
-    </w:p>
-    <w:p>
-      <w:pPr>
-        <w:rPr>
-          <w:lang w:eastAsia="es-CO"/>
-        </w:rPr>
-      </w:pPr>
-      <w:r>
-        <w:rPr>
-          <w:i/>
-          <w:iCs/>
-          <w:lang w:eastAsia="es-CO"/>
-        </w:rPr>
-        <w:t>Me agrada trabajar en equipo, cooperando con todos y ayudando de la mejor manera posible, con gran satisfacción en enseñar y aprender.</w:t>
-      </w:r>
-    </w:p>
-    <w:p>
-      <w:pPr>
-        <w:rPr>
-          <w:lang w:eastAsia="es-CO"/>
-        </w:rPr>
-      </w:pPr>
-      <w:r>
-        <w:rPr>
-          <w:i/>
-          <w:iCs/>
-          <w:lang w:eastAsia="es-CO"/>
-        </w:rPr>
-        <w:t>Busco oportunidades para hacer prácticas en el área de </w:t>
-      </w:r>
-      <w:r>
-        <w:rPr>
-          <w:rFonts w:ascii="Courier New" w:hAnsi="Courier New" w:cs="Courier New"/>
-          <w:i/>
-          <w:iCs/>
-          <w:color w:val="FFFFFF"/>
-          <w:sz w:val="23"/>
-          <w:szCs w:val="23"/>
-          <w:shd w:val="clear" w:color="auto" w:fill="272822"/>
-          <w:lang w:eastAsia="es-CO"/>
-        </w:rPr>
-        <w:t>_________</w:t>
-      </w:r>
-      <w:r>
-        <w:rPr>
-          <w:i/>
-          <w:iCs/>
-          <w:lang w:eastAsia="es-CO"/>
-        </w:rPr>
-        <w:t>, que permita mi crecimiento intelectual y a desarrollar mis conocimientos técnicos, para crecer junto a la empresa y a mis compañeros de trabajo.</w:t>
-      </w:r>
-    </w:p>
-    <w:p>
-      <w:pPr>
-        <w:rPr>
-          <w:lang w:eastAsia="es-CO"/>
-        </w:rPr>
-      </w:pPr>
-      <w:r>
-        <w:rPr>
-          <w:b/>
-          <w:bCs/>
-          <w:lang w:eastAsia="es-CO"/>
-        </w:rPr>
-        <w:t>Foto de perfil:</w:t>
-      </w:r>
-      <w:r>
-        <w:rPr>
-          <w:lang w:eastAsia="es-CO"/>
-        </w:rPr>
-        <w:t> ¿Tu foto de perfil transmite el profesionalismo que buscas?</w:t>
-      </w:r>
-    </w:p>
-    <w:p>
-      <w:pPr>
-        <w:rPr>
-          <w:lang w:eastAsia="es-CO"/>
-        </w:rPr>
-      </w:pPr>
-      <w:r>
-        <w:rPr>
-          <w:lang w:eastAsia="es-CO"/>
-        </w:rPr>
-        <w:t>Utiliza este momento para pensar en tu foto. Si no puedes tomar una nueva foto ahora, puedes organizarte, pide ayuda a un amigo o amiga para tomar una buena foto tuya siguiendo las buenas prácticas que hemos visto :)</w:t>
-      </w:r>
-    </w:p>
-    <w:p>
-      <w:pPr>
-        <w:rPr>
-          <w:lang w:eastAsia="es-CO"/>
-        </w:rPr>
-      </w:pPr>
-      <w:r>
-        <w:rPr>
-          <w:b/>
-          <w:bCs/>
-          <w:lang w:eastAsia="es-CO"/>
-        </w:rPr>
-        <w:t>Foto de capa:</w:t>
-      </w:r>
-      <w:r>
-        <w:rPr>
-          <w:lang w:eastAsia="es-CO"/>
-        </w:rPr>
-        <w:t> Si necesitas referencias de páginas para buscar imágenes gratuitas y de buena calidad puedes revisar las siguientes opciones:</w:t>
-      </w:r>
-    </w:p>
-    <w:p>
-      <w:pPr>
-        <w:pStyle w:val="Prrafodelista"/>
-        <w:numPr>
-          <w:ilvl w:val="0"/>
-          <w:numId w:val="8"/>
-        </w:numPr>
-        <w:rPr>
-          <w:lang w:eastAsia="es-CO"/>
-        </w:rPr>
-      </w:pPr>
-      <w:r>
-        <w:rPr>
-          <w:lang w:eastAsia="es-CO"/>
-        </w:rPr>
-        <w:t xml:space="preserve">Free </w:t>
-      </w:r>
-      <w:proofErr w:type="spellStart"/>
-      <w:r>
-        <w:rPr>
-          <w:lang w:eastAsia="es-CO"/>
-        </w:rPr>
-        <w:t>images</w:t>
-      </w:r>
-      <w:proofErr w:type="spellEnd"/>
-      <w:r>
-        <w:rPr>
-          <w:lang w:eastAsia="es-CO"/>
-        </w:rPr>
-        <w:t>;</w:t>
-      </w:r>
-    </w:p>
-    <w:p>
-      <w:pPr>
-        <w:pStyle w:val="Prrafodelista"/>
-        <w:numPr>
-          <w:ilvl w:val="0"/>
-          <w:numId w:val="8"/>
-        </w:numPr>
-        <w:rPr>
-          <w:lang w:eastAsia="es-CO"/>
-        </w:rPr>
-      </w:pPr>
-      <w:proofErr w:type="spellStart"/>
-      <w:r>
-        <w:rPr>
-          <w:lang w:eastAsia="es-CO"/>
-        </w:rPr>
-        <w:t>Pixabay</w:t>
-      </w:r>
-      <w:proofErr w:type="spellEnd"/>
-      <w:r>
-        <w:rPr>
-          <w:lang w:eastAsia="es-CO"/>
-        </w:rPr>
-        <w:t>;</w:t>
-      </w:r>
-    </w:p>
-    <w:p>
-      <w:pPr>
-        <w:pStyle w:val="Prrafodelista"/>
-        <w:numPr>
-          <w:ilvl w:val="0"/>
-          <w:numId w:val="8"/>
-        </w:numPr>
-        <w:rPr>
-          <w:lang w:eastAsia="es-CO"/>
-        </w:rPr>
-      </w:pPr>
-      <w:proofErr w:type="spellStart"/>
-      <w:r>
-        <w:rPr>
-          <w:lang w:eastAsia="es-CO"/>
-        </w:rPr>
-        <w:t>FreePik</w:t>
-      </w:r>
-      <w:proofErr w:type="spellEnd"/>
-      <w:r>
-        <w:rPr>
-          <w:lang w:eastAsia="es-CO"/>
-        </w:rPr>
-        <w:t>;</w:t>
-      </w:r>
-    </w:p>
-    <w:p>
-      <w:pPr>
-        <w:pStyle w:val="Prrafodelista"/>
-        <w:numPr>
-          <w:ilvl w:val="0"/>
-          <w:numId w:val="8"/>
-        </w:numPr>
-        <w:rPr>
-          <w:lang w:eastAsia="es-CO"/>
-        </w:rPr>
-      </w:pPr>
-      <w:proofErr w:type="spellStart"/>
-      <w:r>
-        <w:rPr>
-          <w:lang w:eastAsia="es-CO"/>
-        </w:rPr>
-        <w:lastRenderedPageBreak/>
-        <w:t>Morguefile</w:t>
-      </w:r>
-      <w:proofErr w:type="spellEnd"/>
-      <w:r>
-        <w:rPr>
-          <w:lang w:eastAsia="es-CO"/>
-        </w:rPr>
-        <w:t>;</w:t>
-      </w:r>
-    </w:p>
-    <w:p>
-      <w:pPr>
-        <w:rPr>
-          <w:lang w:eastAsia="es-CO"/>
-        </w:rPr>
-      </w:pPr>
-      <w:r>
-        <w:rPr>
-          <w:b/>
-          <w:bCs/>
-          <w:lang w:eastAsia="es-CO"/>
-        </w:rPr>
-        <w:t>Informaciones Profesionales:</w:t>
-      </w:r>
-      <w:r>
-        <w:rPr>
-          <w:lang w:eastAsia="es-CO"/>
-        </w:rPr>
-        <w:t> Ahora puedes insertar tus experiencias profesionales en tu perfil de LinkedIn.</w:t>
-      </w:r>
-    </w:p>
-    <w:p>
-      <w:pPr>
-        <w:rPr>
-          <w:lang w:eastAsia="es-CO"/>
-        </w:rPr>
-      </w:pPr>
-      <w:r>
-        <w:rPr>
-          <w:lang w:eastAsia="es-CO"/>
-        </w:rPr>
-        <w:t>Recuerda agregar puntos que expliquen las tareas diarias en tu puesto. Si tienes links o archivos que destaquen en tu trabajo puedes insertarlos ahora mismo.</w:t>
-      </w:r>
-    </w:p>
-    <w:p>
-      <w:pPr>
-        <w:rPr>
-          <w:lang w:eastAsia="es-CO"/>
-        </w:rPr>
-      </w:pPr>
-      <w:r>
-        <w:rPr>
-          <w:lang w:eastAsia="es-CO"/>
-        </w:rPr>
-        <w:t>Lo que aprendimos en esta aula:</w:t>
-      </w:r>
-    </w:p>
-    <w:p>
-      <w:pPr>
-        <w:pStyle w:val="Prrafodelista"/>
-        <w:numPr>
-          <w:ilvl w:val="0"/>
-          <w:numId w:val="7"/>
-        </w:numPr>
-        <w:rPr>
-          <w:lang w:eastAsia="es-CO"/>
-        </w:rPr>
-      </w:pPr>
-      <w:r>
-        <w:rPr>
-          <w:lang w:eastAsia="es-CO"/>
-        </w:rPr>
-        <w:t>Cómo crear un perfil en LinkedIn</w:t>
-      </w:r>
-    </w:p>
-    <w:p>
-      <w:pPr>
-        <w:pStyle w:val="Prrafodelista"/>
-        <w:numPr>
-          <w:ilvl w:val="0"/>
-          <w:numId w:val="7"/>
-        </w:numPr>
-        <w:rPr>
-          <w:lang w:eastAsia="es-CO"/>
-        </w:rPr>
-      </w:pPr>
-      <w:r>
-        <w:rPr>
-          <w:lang w:eastAsia="es-CO"/>
-        </w:rPr>
-        <w:t>Cómo agregar nuestras experiencias estudiantiles y laborales</w:t>
-      </w:r>
-    </w:p>
-    <w:p>
-      <w:pPr>
-        <w:pStyle w:val="Prrafodelista"/>
-        <w:numPr>
-          <w:ilvl w:val="0"/>
-          <w:numId w:val="7"/>
-        </w:numPr>
-        <w:rPr>
-          <w:lang w:eastAsia="es-CO"/>
-        </w:rPr>
-      </w:pPr>
-      <w:r>
-        <w:rPr>
-          <w:lang w:eastAsia="es-CO"/>
-        </w:rPr>
-        <w:t>Cómo crear nuestro “Acerca de”</w:t>
-      </w:r>
-    </w:p>
-    <w:p>
-      <w:pPr>
-        <w:pStyle w:val="Prrafodelista"/>
-        <w:numPr>
-          <w:ilvl w:val="0"/>
-          <w:numId w:val="7"/>
-        </w:numPr>
-        <w:rPr>
-          <w:lang w:eastAsia="es-CO"/>
-        </w:rPr>
-      </w:pPr>
-      <w:r>
-        <w:rPr>
-          <w:lang w:eastAsia="es-CO"/>
-        </w:rPr>
-        <w:t>Cómo transformar nuestro perfil en un perfil avanzado</w:t>
-      </w:r>
-    </w:p>
-    <w:p>
-      <w:pPr>
-        <w:pStyle w:val="Ttulo1"/>
-        <w:rPr>
-          <w:rFonts w:eastAsiaTheme="majorEastAsia"/>
-        </w:rPr>
-      </w:pPr>
-      <w:r>
-        <w:rPr>
-          <w:rFonts w:eastAsiaTheme="majorEastAsia"/>
-        </w:rPr>
-        <w:t>Clase 3: Conexiones</w:t>
-      </w:r>
-    </w:p>
-    <w:p>
-      <w:pPr>
-        <w:pStyle w:val="Ttulo1"/>
-      </w:pPr>
-      <w:r>
-        <w:t>Contactos</w:t>
-      </w:r>
-      <w:r>
-        <w:t>:</w:t>
-      </w:r>
-    </w:p>
-    <w:p>
-      <w:pPr>
-        <w:pStyle w:val="Ttulo1"/>
-        <w:jc w:val="center"/>
-      </w:pPr>
-      <w:r>
-        <w:drawing>
-          <wp:inline distT="0" distB="0" distL="0" distR="0" wp14:anchorId="2788C9B4" wp14:editId="63F4B6DA">
-            <wp:extent cx="5612130" cy="3898900"/>
-            <wp:effectExtent l="0" t="0" r="7620" b="6350"/>
-            <wp:docPr id="7" name="Imagen 7"/>
-            <wp:cNvGraphicFramePr>
-              <a:graphicFrameLocks xmlns:a="http://schemas.openxmlformats.org/drawingml/2006/main" noChangeAspect="1"/>
-            </wp:cNvGraphicFramePr>
-            <a:graphic xmlns:a="http://schemas.openxmlformats.org/drawingml/2006/main">
-              <a:graphicData uri="http://schemas.openxmlformats.org/drawingml/2006/picture">
-                <pic:pic xmlns:pic="http://schemas.openxmlformats.org/drawingml/2006/picture">
-                  <pic:nvPicPr>
-                    <pic:cNvPr id="1" name=""/>
-                    <pic:cNvPicPr/>
-                  </pic:nvPicPr>
-                  <pic:blipFill>
-                    <a:blip r:embed="rId8"/>
-                    <a:stretch>
-                      <a:fillRect/>
-                    </a:stretch>
-                  </pic:blipFill>
-                  <pic:spPr>
-                    <a:xfrm>
-                      <a:off x="0" y="0"/>
-                      <a:ext cx="5612130" cy="3898900"/>
-                    </a:xfrm>
-                    <a:prstGeom prst="rect">
-                      <a:avLst/>
-                    </a:prstGeom>
-                  </pic:spPr>
-                </pic:pic>
-              </a:graphicData>
-            </a:graphic>
-          </wp:inline>
-        </w:drawing>
-      </w:r>
-    </w:p>
-    <w:p>
-      <w:pPr>
-        <w:pStyle w:val="Ttulo1"/>
-      </w:pPr>
-      <w:r>
-        <w:lastRenderedPageBreak/>
-        <w:drawing>
-          <wp:inline distT="0" distB="0" distL="0" distR="0" wp14:anchorId="61391F9E" wp14:editId="1346374B">
-            <wp:extent cx="5612130" cy="3672840"/>
-            <wp:effectExtent l="0" t="0" r="7620" b="3810"/>
-            <wp:docPr id="8" name="Imagen 8"/>
-            <wp:cNvGraphicFramePr>
-              <a:graphicFrameLocks xmlns:a="http://schemas.openxmlformats.org/drawingml/2006/main" noChangeAspect="1"/>
-            </wp:cNvGraphicFramePr>
-            <a:graphic xmlns:a="http://schemas.openxmlformats.org/drawingml/2006/main">
-              <a:graphicData uri="http://schemas.openxmlformats.org/drawingml/2006/picture">
-                <pic:pic xmlns:pic="http://schemas.openxmlformats.org/drawingml/2006/picture">
-                  <pic:nvPicPr>
-                    <pic:cNvPr id="1" name=""/>
-                    <pic:cNvPicPr/>
-                  </pic:nvPicPr>
-                  <pic:blipFill>
-                    <a:blip r:embed="rId9"/>
-                    <a:stretch>
-                      <a:fillRect/>
-                    </a:stretch>
-                  </pic:blipFill>
-                  <pic:spPr>
-                    <a:xfrm>
-                      <a:off x="0" y="0"/>
-                      <a:ext cx="5612130" cy="3672840"/>
-                    </a:xfrm>
-                    <a:prstGeom prst="rect">
-                      <a:avLst/>
-                    </a:prstGeom>
-                  </pic:spPr>
-                </pic:pic>
-              </a:graphicData>
-            </a:graphic>
-          </wp:inline>
-        </w:drawing>
-      </w:r>
-    </w:p>
-    <w:p>
-      <w:pPr>
-        <w:pStyle w:val="Ttulo1"/>
-      </w:pPr>
-      <w:r>
-        <w:t>Grupos:</w:t>
-      </w:r>
-    </w:p>
-    <w:p>
-      <w:r>
-        <w:t>Son para unir personas que tienen interés en un mismo tema:</w:t>
-      </w:r>
-    </w:p>
-    <w:p>
-      <w:pPr>
-        <w:jc w:val="center"/>
-      </w:pPr>
-      <w:r>
-        <w:drawing>
-          <wp:inline distT="0" distB="0" distL="0" distR="0" wp14:anchorId="0B3078AE" wp14:editId="5D926581">
-            <wp:extent cx="4620270" cy="2610214"/>
-            <wp:effectExtent l="0" t="0" r="8890" b="0"/>
-            <wp:docPr id="9" name="Imagen 9"/>
-            <wp:cNvGraphicFramePr>
-              <a:graphicFrameLocks xmlns:a="http://schemas.openxmlformats.org/drawingml/2006/main" noChangeAspect="1"/>
-            </wp:cNvGraphicFramePr>
-            <a:graphic xmlns:a="http://schemas.openxmlformats.org/drawingml/2006/main">
-              <a:graphicData uri="http://schemas.openxmlformats.org/drawingml/2006/picture">
-                <pic:pic xmlns:pic="http://schemas.openxmlformats.org/drawingml/2006/picture">
-                  <pic:nvPicPr>
-                    <pic:cNvPr id="1" name=""/>
-                    <pic:cNvPicPr/>
-                  </pic:nvPicPr>
-                  <pic:blipFill>
-                    <a:blip r:embed="rId10"/>
-                    <a:stretch>
-                      <a:fillRect/>
-                    </a:stretch>
-                  </pic:blipFill>
-                  <pic:spPr>
-                    <a:xfrm>
-                      <a:off x="0" y="0"/>
-                      <a:ext cx="4620270" cy="2610214"/>
-                    </a:xfrm>
-                    <a:prstGeom prst="rect">
-                      <a:avLst/>
-                    </a:prstGeom>
-                  </pic:spPr>
-                </pic:pic>
-              </a:graphicData>
-            </a:graphic>
-          </wp:inline>
-        </w:drawing>
-      </w:r>
-    </w:p>
-    <w:p>
-      <w:pPr>
-        <w:jc w:val="center"/>
-      </w:pPr>
-    </w:p>
-    <w:p>
-      <w:pPr>
-        <w:jc w:val="center"/>
-      </w:pPr>
-    </w:p>
-    <w:p>
-      <w:pPr>
-        <w:jc w:val="center"/>
-      </w:pPr>
-    </w:p>
-    <w:p>
-      <w:pPr>
-        <w:rPr>
-          <w:lang w:eastAsia="es-CO"/>
-        </w:rPr>
-      </w:pPr>
-      <w:r>
-        <w:rPr>
-          <w:lang w:eastAsia="es-CO"/>
-        </w:rPr>
-        <w:lastRenderedPageBreak/>
-        <w:t>Lo que aprendimos en esta aula:</w:t>
-      </w:r>
-    </w:p>
-    <w:p>
-      <w:pPr>
-        <w:pStyle w:val="Prrafodelista"/>
-        <w:numPr>
-          <w:ilvl w:val="0"/>
-          <w:numId w:val="10"/>
-        </w:numPr>
-        <w:rPr>
-          <w:lang w:eastAsia="es-CO"/>
-        </w:rPr>
-      </w:pPr>
-      <w:r>
-        <w:rPr>
-          <w:lang w:eastAsia="es-CO"/>
-        </w:rPr>
-        <w:t>Qué son las conexiones</w:t>
-      </w:r>
-    </w:p>
-    <w:p>
-      <w:pPr>
-        <w:pStyle w:val="Prrafodelista"/>
-        <w:numPr>
-          <w:ilvl w:val="0"/>
-          <w:numId w:val="10"/>
-        </w:numPr>
-        <w:rPr>
-          <w:lang w:eastAsia="es-CO"/>
-        </w:rPr>
-      </w:pPr>
-      <w:r>
-        <w:rPr>
-          <w:lang w:eastAsia="es-CO"/>
-        </w:rPr>
-        <w:t>A buscar y encontrar personas para agregar a nuestra red</w:t>
-      </w:r>
-    </w:p>
-    <w:p>
-      <w:pPr>
-        <w:pStyle w:val="Prrafodelista"/>
-        <w:numPr>
-          <w:ilvl w:val="0"/>
-          <w:numId w:val="10"/>
-        </w:numPr>
-        <w:rPr>
-          <w:lang w:eastAsia="es-CO"/>
-        </w:rPr>
-      </w:pPr>
-      <w:r>
-        <w:rPr>
-          <w:lang w:eastAsia="es-CO"/>
-        </w:rPr>
-        <w:t>A quien debemos agregar</w:t>
-      </w:r>
-    </w:p>
-    <w:p>
-      <w:pPr>
-        <w:pStyle w:val="Prrafodelista"/>
-        <w:numPr>
-          <w:ilvl w:val="0"/>
-          <w:numId w:val="10"/>
-        </w:numPr>
-        <w:rPr>
-          <w:lang w:eastAsia="es-CO"/>
-        </w:rPr>
-      </w:pPr>
-      <w:r>
-        <w:rPr>
-          <w:lang w:eastAsia="es-CO"/>
-        </w:rPr>
-        <w:t>Qué son y qué hacer en los grupos</w:t>
-      </w:r>
-    </w:p>
-    <w:p>
-      <w:pPr>
-        <w:pStyle w:val="Prrafodelista"/>
-        <w:numPr>
-          <w:ilvl w:val="0"/>
-          <w:numId w:val="10"/>
-        </w:numPr>
-        <w:rPr>
-          <w:lang w:eastAsia="es-CO"/>
-        </w:rPr>
-      </w:pPr>
-      <w:r>
-        <w:rPr>
-          <w:lang w:eastAsia="es-CO"/>
-        </w:rPr>
-        <w:t>A seguir perfiles de empresas</w:t>
-      </w:r>
-    </w:p>
-    <w:p>
-      <w:pPr>
-        <w:pStyle w:val="Ttulo1"/>
-        <w:rPr>
-          <w:rFonts w:eastAsiaTheme="majorEastAsia"/>
-        </w:rPr>
-      </w:pPr>
-      <w:r>
-        <w:rPr>
-          <w:rFonts w:eastAsiaTheme="majorEastAsia"/>
-        </w:rPr>
-        <w:t>Clase 4: Otras herramientas de LinkedIn</w:t>
-      </w:r>
-    </w:p>
-    <w:p>
-      <w:pPr>
-        <w:pStyle w:val="Ttulo1"/>
-        <w:rPr>
-          <w:rFonts w:eastAsiaTheme="majorEastAsia"/>
-        </w:rPr>
-      </w:pPr>
-      <w:r>
-        <w:rPr>
-          <w:rFonts w:eastAsiaTheme="majorEastAsia"/>
-        </w:rPr>
-        <w:t>Pulse:</w:t>
-      </w:r>
-      <w:r>
-        <w:rPr>
-          <w:rFonts w:eastAsiaTheme="majorEastAsia"/>
-        </w:rPr>
-        <w:t xml:space="preserve"> (</w:t>
-      </w:r>
-      <w:proofErr w:type="spellStart"/>
-      <w:r>
-        <w:rPr>
-          <w:rFonts w:eastAsiaTheme="majorEastAsia"/>
-        </w:rPr>
-        <w:t>Articulos</w:t>
-      </w:r>
-      <w:proofErr w:type="spellEnd"/>
-      <w:r>
-        <w:rPr>
-          <w:rFonts w:eastAsiaTheme="majorEastAsia"/>
-        </w:rPr>
-        <w:t>)</w:t>
-      </w:r>
-    </w:p>
-    <w:p>
-      <w:pPr>
-        <w:pStyle w:val="Ttulo1"/>
-        <w:jc w:val="center"/>
-        <w:rPr>
-          <w:rFonts w:eastAsiaTheme="majorEastAsia"/>
-        </w:rPr>
-      </w:pPr>
-      <w:r>
-        <w:rPr>
-          <w:rFonts w:eastAsiaTheme="majorEastAsia"/>
-        </w:rPr>
-        <w:drawing>
-          <wp:inline distT="0" distB="0" distL="0" distR="0" wp14:anchorId="34C60A0B" wp14:editId="77052FBF">
-            <wp:extent cx="4275117" cy="3212237"/>
-            <wp:effectExtent l="0" t="0" r="0" b="7620"/>
-            <wp:docPr id="11" name="Imagen 11"/>
-            <wp:cNvGraphicFramePr>
-              <a:graphicFrameLocks xmlns:a="http://schemas.openxmlformats.org/drawingml/2006/main" noChangeAspect="1"/>
-            </wp:cNvGraphicFramePr>
-            <a:graphic xmlns:a="http://schemas.openxmlformats.org/drawingml/2006/main">
-              <a:graphicData uri="http://schemas.openxmlformats.org/drawingml/2006/picture">
-                <pic:pic xmlns:pic="http://schemas.openxmlformats.org/drawingml/2006/picture">
-                  <pic:nvPicPr>
-                    <pic:cNvPr id="1" name=""/>
-                    <pic:cNvPicPr/>
-                  </pic:nvPicPr>
-                  <pic:blipFill rotWithShape="1">
-                    <a:blip r:embed="rId11"/>
-                    <a:srcRect t="14737" r="1840"/>
-                    <a:stretch/>
-                  </pic:blipFill>
-                  <pic:spPr bwMode="auto">
-                    <a:xfrm>
-                      <a:off x="0" y="0"/>
-                      <a:ext cx="4297681" cy="3229191"/>
-                    </a:xfrm>
-                    <a:prstGeom prst="rect">
-                      <a:avLst/>
-                    </a:prstGeom>
-                    <a:ln>
-                      <a:noFill/>
-                    </a:ln>
-                    <a:extLst>
-                      <a:ext uri="{53640926-AAD7-44D8-BBD7-CCE9431645EC}">
-                        <a14:shadowObscured xmlns:a14="http://schemas.microsoft.com/office/drawing/2010/main"/>
-                      </a:ext>
-                    </a:extLst>
-                  </pic:spPr>
-                </pic:pic>
-              </a:graphicData>
-            </a:graphic>
-          </wp:inline>
-        </w:drawing>
-      </w:r>
-    </w:p>
-    <w:p>
-      <w:pPr>
-        <w:pStyle w:val="Ttulo1"/>
-        <w:jc w:val="center"/>
-        <w:rPr>
-          <w:rFonts w:eastAsiaTheme="majorEastAsia"/>
-        </w:rPr>
-      </w:pPr>
-      <w:r>
-        <w:rPr>
-          <w:rFonts w:eastAsiaTheme="majorEastAsia"/>
-        </w:rPr>
-        <w:drawing>
-          <wp:inline distT="0" distB="0" distL="0" distR="0" wp14:anchorId="0D1D7FC5" wp14:editId="43CDC362">
-            <wp:extent cx="4255584" cy="2287163"/>
-            <wp:effectExtent l="0" t="0" r="0" b="0"/>
-            <wp:docPr id="12" name="Imagen 12"/>
-            <wp:cNvGraphicFramePr>
-              <a:graphicFrameLocks xmlns:a="http://schemas.openxmlformats.org/drawingml/2006/main" noChangeAspect="1"/>
-            </wp:cNvGraphicFramePr>
-            <a:graphic xmlns:a="http://schemas.openxmlformats.org/drawingml/2006/main">
-              <a:graphicData uri="http://schemas.openxmlformats.org/drawingml/2006/picture">
-                <pic:pic xmlns:pic="http://schemas.openxmlformats.org/drawingml/2006/picture">
-                  <pic:nvPicPr>
-                    <pic:cNvPr id="1" name=""/>
-                    <pic:cNvPicPr/>
-                  </pic:nvPicPr>
-                  <pic:blipFill rotWithShape="1">
-                    <a:blip r:embed="rId12"/>
-                    <a:srcRect t="21683" r="1254"/>
-                    <a:stretch/>
-                  </pic:blipFill>
-                  <pic:spPr bwMode="auto">
-                    <a:xfrm>
-                      <a:off x="0" y="0"/>
-                      <a:ext cx="4268907" cy="2294324"/>
-                    </a:xfrm>
-                    <a:prstGeom prst="rect">
-                      <a:avLst/>
-                    </a:prstGeom>
-                    <a:ln>
-                      <a:noFill/>
-                    </a:ln>
-                    <a:extLst>
-                      <a:ext uri="{53640926-AAD7-44D8-BBD7-CCE9431645EC}">
-                        <a14:shadowObscured xmlns:a14="http://schemas.microsoft.com/office/drawing/2010/main"/>
-                      </a:ext>
-                    </a:extLst>
-                  </pic:spPr>
-                </pic:pic>
-              </a:graphicData>
-            </a:graphic>
-          </wp:inline>
-        </w:drawing>
-      </w:r>
-    </w:p>
-    <w:p>
-      <w:pPr>
-        <w:pStyle w:val="Ttulo1"/>
-        <w:jc w:val="center"/>
-        <w:rPr>
-          <w:rFonts w:eastAsiaTheme="majorEastAsia"/>
-        </w:rPr>
-      </w:pPr>
-      <w:r>
-        <w:rPr>
-          <w:rFonts w:eastAsiaTheme="majorEastAsia"/>
-        </w:rPr>
-        <w:lastRenderedPageBreak/>
-        <w:drawing>
-          <wp:inline distT="0" distB="0" distL="0" distR="0" wp14:anchorId="5C211276" wp14:editId="7BCE1673">
-            <wp:extent cx="5296639" cy="2772162"/>
-            <wp:effectExtent l="0" t="0" r="0" b="9525"/>
-            <wp:docPr id="13" name="Imagen 13"/>
-            <wp:cNvGraphicFramePr>
-              <a:graphicFrameLocks xmlns:a="http://schemas.openxmlformats.org/drawingml/2006/main" noChangeAspect="1"/>
-            </wp:cNvGraphicFramePr>
-            <a:graphic xmlns:a="http://schemas.openxmlformats.org/drawingml/2006/main">
-              <a:graphicData uri="http://schemas.openxmlformats.org/drawingml/2006/picture">
-                <pic:pic xmlns:pic="http://schemas.openxmlformats.org/drawingml/2006/picture">
-                  <pic:nvPicPr>
-                    <pic:cNvPr id="1" name=""/>
-                    <pic:cNvPicPr/>
-                  </pic:nvPicPr>
-                  <pic:blipFill>
-                    <a:blip r:embed="rId13"/>
-                    <a:stretch>
-                      <a:fillRect/>
-                    </a:stretch>
-                  </pic:blipFill>
-                  <pic:spPr>
-                    <a:xfrm>
-                      <a:off x="0" y="0"/>
-                      <a:ext cx="5296639" cy="2772162"/>
-                    </a:xfrm>
-                    <a:prstGeom prst="rect">
-                      <a:avLst/>
-                    </a:prstGeom>
-                  </pic:spPr>
-                </pic:pic>
-              </a:graphicData>
-            </a:graphic>
-          </wp:inline>
-        </w:drawing>
-      </w:r>
-    </w:p>
-    <w:p>
-      <w:pPr>
-        <w:pStyle w:val="Ttulo1"/>
-        <w:jc w:val="center"/>
-        <w:rPr>
-          <w:rFonts w:eastAsiaTheme="majorEastAsia"/>
-        </w:rPr>
-      </w:pPr>
-      <w:r>
-        <w:rPr>
-          <w:rFonts w:eastAsiaTheme="majorEastAsia"/>
-        </w:rPr>
-        <w:drawing>
-          <wp:inline distT="0" distB="0" distL="0" distR="0" wp14:anchorId="119C0861" wp14:editId="29FA1D5F">
-            <wp:extent cx="5191850" cy="3181794"/>
-            <wp:effectExtent l="0" t="0" r="8890" b="0"/>
-            <wp:docPr id="14" name="Imagen 14"/>
-            <wp:cNvGraphicFramePr>
-              <a:graphicFrameLocks xmlns:a="http://schemas.openxmlformats.org/drawingml/2006/main" noChangeAspect="1"/>
-            </wp:cNvGraphicFramePr>
-            <a:graphic xmlns:a="http://schemas.openxmlformats.org/drawingml/2006/main">
-              <a:graphicData uri="http://schemas.openxmlformats.org/drawingml/2006/picture">
-                <pic:pic xmlns:pic="http://schemas.openxmlformats.org/drawingml/2006/picture">
-                  <pic:nvPicPr>
-                    <pic:cNvPr id="1" name=""/>
-                    <pic:cNvPicPr/>
-                  </pic:nvPicPr>
-                  <pic:blipFill>
-                    <a:blip r:embed="rId14"/>
-                    <a:stretch>
-                      <a:fillRect/>
-                    </a:stretch>
-                  </pic:blipFill>
-                  <pic:spPr>
-                    <a:xfrm>
-                      <a:off x="0" y="0"/>
-                      <a:ext cx="5191850" cy="3181794"/>
-                    </a:xfrm>
-                    <a:prstGeom prst="rect">
-                      <a:avLst/>
-                    </a:prstGeom>
-                  </pic:spPr>
-                </pic:pic>
-              </a:graphicData>
-            </a:graphic>
-          </wp:inline>
-        </w:drawing>
-      </w:r>
-    </w:p>
-    <w:p>
-      <w:pPr>
-        <w:pStyle w:val="Ttulo1"/>
-        <w:rPr>
-          <w:rFonts w:eastAsiaTheme="majorEastAsia"/>
-        </w:rPr>
-      </w:pPr>
-    </w:p>
-    <w:p>
-      <w:pPr>
-        <w:pStyle w:val="Ttulo1"/>
-        <w:rPr>
-          <w:rFonts w:eastAsiaTheme="majorEastAsia"/>
-        </w:rPr>
-      </w:pPr>
-    </w:p>
-    <w:p>
-      <w:pPr>
-        <w:pStyle w:val="Ttulo1"/>
-        <w:rPr>
-          <w:rFonts w:eastAsiaTheme="majorEastAsia"/>
-        </w:rPr>
-      </w:pPr>
-    </w:p>
-    <w:p>
-      <w:pPr>
-        <w:pStyle w:val="Ttulo1"/>
-        <w:rPr>
-          <w:rFonts w:eastAsiaTheme="majorEastAsia"/>
-        </w:rPr>
-      </w:pPr>
-    </w:p>
-    <w:p>
-      <w:pPr>
-        <w:pStyle w:val="Ttulo1"/>
-        <w:rPr>
-          <w:rFonts w:eastAsiaTheme="majorEastAsia"/>
-        </w:rPr>
-      </w:pPr>
-      <w:r>
-        <w:rPr>
-          <w:rFonts w:eastAsiaTheme="majorEastAsia"/>
-        </w:rPr>
-        <w:lastRenderedPageBreak/>
-        <w:t>Que es el SSI:</w:t>
-      </w:r>
-    </w:p>
-    <w:p>
-      <w:pPr>
-        <w:pStyle w:val="Ttulo1"/>
-        <w:rPr>
-          <w:rFonts w:eastAsiaTheme="majorEastAsia"/>
-        </w:rPr>
-      </w:pPr>
-    </w:p>
-    <w:p>
-      <w:pPr>
-        <w:pStyle w:val="Ttulo1"/>
-        <w:jc w:val="center"/>
-        <w:rPr>
-          <w:rFonts w:eastAsiaTheme="majorEastAsia"/>
-        </w:rPr>
-      </w:pPr>
-      <w:r>
-        <w:rPr>
-          <w:rFonts w:eastAsiaTheme="majorEastAsia"/>
-        </w:rPr>
-        <w:drawing>
-          <wp:inline distT="0" distB="0" distL="0" distR="0" wp14:anchorId="7FD4B991" wp14:editId="63E9B161">
-            <wp:extent cx="4667003" cy="1788014"/>
-            <wp:effectExtent l="0" t="0" r="635" b="3175"/>
-            <wp:docPr id="15" name="Imagen 15"/>
-            <wp:cNvGraphicFramePr>
-              <a:graphicFrameLocks xmlns:a="http://schemas.openxmlformats.org/drawingml/2006/main" noChangeAspect="1"/>
-            </wp:cNvGraphicFramePr>
-            <a:graphic xmlns:a="http://schemas.openxmlformats.org/drawingml/2006/main">
-              <a:graphicData uri="http://schemas.openxmlformats.org/drawingml/2006/picture">
-                <pic:pic xmlns:pic="http://schemas.openxmlformats.org/drawingml/2006/picture">
-                  <pic:nvPicPr>
-                    <pic:cNvPr id="1" name=""/>
-                    <pic:cNvPicPr/>
-                  </pic:nvPicPr>
-                  <pic:blipFill>
-                    <a:blip r:embed="rId15"/>
-                    <a:stretch>
-                      <a:fillRect/>
-                    </a:stretch>
-                  </pic:blipFill>
-                  <pic:spPr>
-                    <a:xfrm>
-                      <a:off x="0" y="0"/>
-                      <a:ext cx="4675956" cy="1791444"/>
-                    </a:xfrm>
-                    <a:prstGeom prst="rect">
-                      <a:avLst/>
-                    </a:prstGeom>
-                  </pic:spPr>
-                </pic:pic>
-              </a:graphicData>
-            </a:graphic>
-          </wp:inline>
-        </w:drawing>
-      </w:r>
-    </w:p>
-    <w:p>
-      <w:pPr>
-        <w:pStyle w:val="Ttulo1"/>
-        <w:jc w:val="center"/>
-        <w:rPr>
-          <w:rFonts w:eastAsiaTheme="majorEastAsia"/>
-        </w:rPr>
-      </w:pPr>
-      <w:r>
-        <w:rPr>
-          <w:rFonts w:eastAsiaTheme="majorEastAsia"/>
-        </w:rPr>
-        <w:drawing>
-          <wp:inline distT="0" distB="0" distL="0" distR="0" wp14:anchorId="775A8310" wp14:editId="5B38CD84">
-            <wp:extent cx="4633170" cy="2565071"/>
-            <wp:effectExtent l="0" t="0" r="0" b="6985"/>
-            <wp:docPr id="16" name="Imagen 16"/>
-            <wp:cNvGraphicFramePr>
-              <a:graphicFrameLocks xmlns:a="http://schemas.openxmlformats.org/drawingml/2006/main" noChangeAspect="1"/>
-            </wp:cNvGraphicFramePr>
-            <a:graphic xmlns:a="http://schemas.openxmlformats.org/drawingml/2006/main">
-              <a:graphicData uri="http://schemas.openxmlformats.org/drawingml/2006/picture">
-                <pic:pic xmlns:pic="http://schemas.openxmlformats.org/drawingml/2006/picture">
-                  <pic:nvPicPr>
-                    <pic:cNvPr id="1" name=""/>
-                    <pic:cNvPicPr/>
-                  </pic:nvPicPr>
-                  <pic:blipFill>
-                    <a:blip r:embed="rId16"/>
-                    <a:stretch>
-                      <a:fillRect/>
-                    </a:stretch>
-                  </pic:blipFill>
-                  <pic:spPr>
-                    <a:xfrm>
-                      <a:off x="0" y="0"/>
-                      <a:ext cx="4656770" cy="2578137"/>
-                    </a:xfrm>
-                    <a:prstGeom prst="rect">
-                      <a:avLst/>
-                    </a:prstGeom>
-                  </pic:spPr>
-                </pic:pic>
-              </a:graphicData>
-            </a:graphic>
-          </wp:inline>
-        </w:drawing>
-      </w:r>
-    </w:p>
-    <w:p>
-      <w:pPr>
-        <w:pStyle w:val="Ttulo1"/>
-        <w:jc w:val="center"/>
-        <w:rPr>
-          <w:rFonts w:eastAsiaTheme="majorEastAsia"/>
-        </w:rPr>
-      </w:pPr>
-      <w:r>
-        <w:rPr>
-          <w:rFonts w:eastAsiaTheme="majorEastAsia"/>
-        </w:rPr>
-        <w:drawing>
-          <wp:inline distT="0" distB="0" distL="0" distR="0" wp14:anchorId="2C6DD27E" wp14:editId="2FBBE286">
-            <wp:extent cx="4655127" cy="2359693"/>
-            <wp:effectExtent l="0" t="0" r="0" b="2540"/>
-            <wp:docPr id="17" name="Imagen 17"/>
-            <wp:cNvGraphicFramePr>
-              <a:graphicFrameLocks xmlns:a="http://schemas.openxmlformats.org/drawingml/2006/main" noChangeAspect="1"/>
-            </wp:cNvGraphicFramePr>
-            <a:graphic xmlns:a="http://schemas.openxmlformats.org/drawingml/2006/main">
-              <a:graphicData uri="http://schemas.openxmlformats.org/drawingml/2006/picture">
-                <pic:pic xmlns:pic="http://schemas.openxmlformats.org/drawingml/2006/picture">
-                  <pic:nvPicPr>
-                    <pic:cNvPr id="1" name=""/>
-                    <pic:cNvPicPr/>
-                  </pic:nvPicPr>
-                  <pic:blipFill>
-                    <a:blip r:embed="rId17"/>
-                    <a:stretch>
-                      <a:fillRect/>
-                    </a:stretch>
-                  </pic:blipFill>
-                  <pic:spPr>
-                    <a:xfrm>
-                      <a:off x="0" y="0"/>
-                      <a:ext cx="4677120" cy="2370841"/>
-                    </a:xfrm>
-                    <a:prstGeom prst="rect">
-                      <a:avLst/>
-                    </a:prstGeom>
-                  </pic:spPr>
-                </pic:pic>
-              </a:graphicData>
-            </a:graphic>
-          </wp:inline>
-        </w:drawing>
-      </w:r>
-    </w:p>
-    <w:p>
-      <w:pPr>
-        <w:pStyle w:val="Ttulo1"/>
-        <w:jc w:val="center"/>
-        <w:rPr>
-          <w:rFonts w:eastAsiaTheme="majorEastAsia"/>
-        </w:rPr>
-      </w:pPr>
-      <w:r>
-        <w:rPr>
-          <w:rFonts w:eastAsiaTheme="majorEastAsia"/>
-        </w:rPr>
-        <w:lastRenderedPageBreak/>
-        <w:drawing>
-          <wp:inline distT="0" distB="0" distL="0" distR="0" wp14:anchorId="5EBB6DFE" wp14:editId="62096961">
-            <wp:extent cx="5899504" cy="2945080"/>
-            <wp:effectExtent l="0" t="0" r="6350" b="8255"/>
-            <wp:docPr id="18" name="Imagen 18"/>
-            <wp:cNvGraphicFramePr>
-              <a:graphicFrameLocks xmlns:a="http://schemas.openxmlformats.org/drawingml/2006/main" noChangeAspect="1"/>
-            </wp:cNvGraphicFramePr>
-            <a:graphic xmlns:a="http://schemas.openxmlformats.org/drawingml/2006/main">
-              <a:graphicData uri="http://schemas.openxmlformats.org/drawingml/2006/picture">
-                <pic:pic xmlns:pic="http://schemas.openxmlformats.org/drawingml/2006/picture">
-                  <pic:nvPicPr>
-                    <pic:cNvPr id="1" name=""/>
-                    <pic:cNvPicPr/>
-                  </pic:nvPicPr>
-                  <pic:blipFill>
-                    <a:blip r:embed="rId18"/>
-                    <a:stretch>
-                      <a:fillRect/>
-                    </a:stretch>
-                  </pic:blipFill>
-                  <pic:spPr>
-                    <a:xfrm>
-                      <a:off x="0" y="0"/>
-                      <a:ext cx="5926688" cy="2958651"/>
-                    </a:xfrm>
-                    <a:prstGeom prst="rect">
-                      <a:avLst/>
-                    </a:prstGeom>
-                  </pic:spPr>
-                </pic:pic>
-              </a:graphicData>
-            </a:graphic>
-          </wp:inline>
-        </w:drawing>
-      </w:r>
-    </w:p>
-    <w:p>
-      <w:pPr>
-        <w:pStyle w:val="Ttulo1"/>
-        <w:jc w:val="center"/>
-        <w:rPr>
-          <w:rFonts w:eastAsiaTheme="majorEastAsia"/>
-        </w:rPr>
-      </w:pPr>
-      <w:r>
-        <w:rPr>
-          <w:rFonts w:eastAsiaTheme="majorEastAsia"/>
-        </w:rPr>
-        <w:drawing>
-          <wp:inline distT="0" distB="0" distL="0" distR="0" wp14:anchorId="348786EC" wp14:editId="5EB8DA7C">
-            <wp:extent cx="5949537" cy="3085170"/>
-            <wp:effectExtent l="0" t="0" r="0" b="1270"/>
-            <wp:docPr id="19" name="Imagen 19"/>
-            <wp:cNvGraphicFramePr>
-              <a:graphicFrameLocks xmlns:a="http://schemas.openxmlformats.org/drawingml/2006/main" noChangeAspect="1"/>
-            </wp:cNvGraphicFramePr>
-            <a:graphic xmlns:a="http://schemas.openxmlformats.org/drawingml/2006/main">
-              <a:graphicData uri="http://schemas.openxmlformats.org/drawingml/2006/picture">
-                <pic:pic xmlns:pic="http://schemas.openxmlformats.org/drawingml/2006/picture">
-                  <pic:nvPicPr>
-                    <pic:cNvPr id="1" name=""/>
-                    <pic:cNvPicPr/>
-                  </pic:nvPicPr>
-                  <pic:blipFill>
-                    <a:blip r:embed="rId19"/>
-                    <a:stretch>
-                      <a:fillRect/>
-                    </a:stretch>
-                  </pic:blipFill>
-                  <pic:spPr>
-                    <a:xfrm>
-                      <a:off x="0" y="0"/>
-                      <a:ext cx="5983269" cy="3102662"/>
-                    </a:xfrm>
-                    <a:prstGeom prst="rect">
-                      <a:avLst/>
-                    </a:prstGeom>
-                  </pic:spPr>
-                </pic:pic>
-              </a:graphicData>
-            </a:graphic>
-          </wp:inline>
-        </w:drawing>
-      </w:r>
-    </w:p>
-    <w:p>
-      <w:pPr>
-        <w:pStyle w:val="Ttulo1"/>
-        <w:jc w:val="center"/>
-        <w:rPr>
-          <w:rFonts w:eastAsiaTheme="majorEastAsia"/>
-        </w:rPr>
-      </w:pPr>
-    </w:p>
-    <w:p>
-      <w:pPr>
-        <w:rPr>
-          <w:lang w:eastAsia="es-CO"/>
-        </w:rPr>
-      </w:pPr>
-      <w:r>
-        <w:rPr>
-          <w:lang w:eastAsia="es-CO"/>
-        </w:rPr>
-        <w:t>Lo que aprendimos en esta aula:</w:t>
-      </w:r>
-    </w:p>
-    <w:p>
-      <w:pPr>
-        <w:pStyle w:val="Prrafodelista"/>
-        <w:numPr>
-          <w:ilvl w:val="0"/>
-          <w:numId w:val="12"/>
-        </w:numPr>
-        <w:rPr>
-          <w:lang w:eastAsia="es-CO"/>
-        </w:rPr>
-      </w:pPr>
-      <w:r>
-        <w:rPr>
-          <w:lang w:eastAsia="es-CO"/>
-        </w:rPr>
-        <w:t>Qué es el Pulse</w:t>
-      </w:r>
-    </w:p>
-    <w:p>
-      <w:pPr>
-        <w:pStyle w:val="Prrafodelista"/>
-        <w:numPr>
-          <w:ilvl w:val="0"/>
-          <w:numId w:val="12"/>
-        </w:numPr>
-        <w:rPr>
-          <w:lang w:eastAsia="es-CO"/>
-        </w:rPr>
-      </w:pPr>
-      <w:r>
-        <w:rPr>
-          <w:lang w:eastAsia="es-CO"/>
-        </w:rPr>
-        <w:t>Cómo crear artículos para publicar en LinkedIn</w:t>
-      </w:r>
-    </w:p>
-    <w:p>
-      <w:pPr>
-        <w:pStyle w:val="Prrafodelista"/>
-        <w:numPr>
-          <w:ilvl w:val="0"/>
-          <w:numId w:val="12"/>
-        </w:numPr>
-        <w:rPr>
-          <w:lang w:eastAsia="es-CO"/>
-        </w:rPr>
-      </w:pPr>
-      <w:r>
-        <w:rPr>
-          <w:lang w:eastAsia="es-CO"/>
-        </w:rPr>
-        <w:t>Cómo tener nuestro calendario editorial</w:t>
-      </w:r>
-    </w:p>
-    <w:p>
-      <w:pPr>
-        <w:pStyle w:val="Prrafodelista"/>
-        <w:numPr>
-          <w:ilvl w:val="0"/>
-          <w:numId w:val="12"/>
-        </w:numPr>
-        <w:rPr>
-          <w:lang w:eastAsia="es-CO"/>
-        </w:rPr>
-      </w:pPr>
-      <w:r>
-        <w:rPr>
-          <w:lang w:eastAsia="es-CO"/>
-        </w:rPr>
-        <w:t>Qué es el SSI</w:t>
-      </w:r>
-    </w:p>
-    <w:p>
-      <w:pPr>
-        <w:pStyle w:val="Prrafodelista"/>
-        <w:numPr>
-          <w:ilvl w:val="0"/>
-          <w:numId w:val="12"/>
-        </w:numPr>
-        <w:rPr>
-          <w:lang w:eastAsia="es-CO"/>
-        </w:rPr>
-      </w:pPr>
-      <w:r>
-        <w:rPr>
-          <w:lang w:eastAsia="es-CO"/>
-        </w:rPr>
-        <w:t>Cómo medir tu relevancia dentro de LinkedIn</w:t>
-      </w:r>
-    </w:p>
-    <w:p>
-      <w:pPr>
-        <w:pStyle w:val="Ttulo1"/>
-        <w:rPr>
-          <w:rFonts w:eastAsiaTheme="majorEastAsia"/>
-        </w:rPr>
-      </w:pPr>
-      <w:r>
-        <w:rPr>
-          <w:rFonts w:eastAsiaTheme="majorEastAsia"/>
-        </w:rPr>
-        <w:lastRenderedPageBreak/>
-        <w:t>Clase 5: Contenido de calidad</w:t>
-      </w:r>
-    </w:p>
-    <w:p>
-      <w:pPr>
-        <w:pStyle w:val="Ttulo1"/>
-        <w:rPr>
-          <w:rFonts w:eastAsiaTheme="majorEastAsia"/>
-        </w:rPr>
-      </w:pPr>
-      <w:r>
-        <w:rPr>
-          <w:rFonts w:eastAsiaTheme="majorEastAsia"/>
-        </w:rPr>
-        <w:t>Técnicas para crear publicaciones para destacar:</w:t>
-      </w:r>
-    </w:p>
-    <w:p>
-      <w:pPr>
-        <w:pStyle w:val="Ttulo1"/>
-        <w:jc w:val="center"/>
-        <w:rPr>
-          <w:rFonts w:eastAsiaTheme="majorEastAsia"/>
-        </w:rPr>
-      </w:pPr>
-      <w:r>
-        <w:rPr>
-          <w:rFonts w:eastAsiaTheme="majorEastAsia"/>
-        </w:rPr>
-        <w:drawing>
-          <wp:inline distT="0" distB="0" distL="0" distR="0" wp14:anchorId="6B879D11" wp14:editId="6836DD2D">
-            <wp:extent cx="5612130" cy="2239645"/>
-            <wp:effectExtent l="0" t="0" r="7620" b="8255"/>
-            <wp:docPr id="20" name="Imagen 20"/>
-            <wp:cNvGraphicFramePr>
-              <a:graphicFrameLocks xmlns:a="http://schemas.openxmlformats.org/drawingml/2006/main" noChangeAspect="1"/>
-            </wp:cNvGraphicFramePr>
-            <a:graphic xmlns:a="http://schemas.openxmlformats.org/drawingml/2006/main">
-              <a:graphicData uri="http://schemas.openxmlformats.org/drawingml/2006/picture">
-                <pic:pic xmlns:pic="http://schemas.openxmlformats.org/drawingml/2006/picture">
-                  <pic:nvPicPr>
-                    <pic:cNvPr id="1" name=""/>
-                    <pic:cNvPicPr/>
-                  </pic:nvPicPr>
-                  <pic:blipFill>
-                    <a:blip r:embed="rId20"/>
-                    <a:stretch>
-                      <a:fillRect/>
-                    </a:stretch>
-                  </pic:blipFill>
-                  <pic:spPr>
-                    <a:xfrm>
-                      <a:off x="0" y="0"/>
-                      <a:ext cx="5612130" cy="2239645"/>
-                    </a:xfrm>
-                    <a:prstGeom prst="rect">
-                      <a:avLst/>
-                    </a:prstGeom>
-                  </pic:spPr>
-                </pic:pic>
-              </a:graphicData>
-            </a:graphic>
-          </wp:inline>
-        </w:drawing>
-      </w:r>
-    </w:p>
-    <w:p>
-      <w:pPr>
-        <w:pStyle w:val="Ttulo1"/>
-        <w:jc w:val="center"/>
-        <w:rPr>
-          <w:rFonts w:eastAsiaTheme="majorEastAsia"/>
-        </w:rPr>
-      </w:pPr>
-      <w:r>
-        <w:rPr>
-          <w:rFonts w:eastAsiaTheme="majorEastAsia"/>
-        </w:rPr>
-        <w:drawing>
-          <wp:inline distT="0" distB="0" distL="0" distR="0" wp14:anchorId="0501B1FC" wp14:editId="25EFA02E">
-            <wp:extent cx="5612130" cy="2120265"/>
-            <wp:effectExtent l="0" t="0" r="7620" b="0"/>
-            <wp:docPr id="21" name="Imagen 21"/>
-            <wp:cNvGraphicFramePr>
-              <a:graphicFrameLocks xmlns:a="http://schemas.openxmlformats.org/drawingml/2006/main" noChangeAspect="1"/>
-            </wp:cNvGraphicFramePr>
-            <a:graphic xmlns:a="http://schemas.openxmlformats.org/drawingml/2006/main">
-              <a:graphicData uri="http://schemas.openxmlformats.org/drawingml/2006/picture">
-                <pic:pic xmlns:pic="http://schemas.openxmlformats.org/drawingml/2006/picture">
-                  <pic:nvPicPr>
-                    <pic:cNvPr id="1" name=""/>
-                    <pic:cNvPicPr/>
-                  </pic:nvPicPr>
-                  <pic:blipFill>
-                    <a:blip r:embed="rId21"/>
-                    <a:stretch>
-                      <a:fillRect/>
-                    </a:stretch>
-                  </pic:blipFill>
-                  <pic:spPr>
-                    <a:xfrm>
-                      <a:off x="0" y="0"/>
-                      <a:ext cx="5612130" cy="2120265"/>
-                    </a:xfrm>
-                    <a:prstGeom prst="rect">
-                      <a:avLst/>
-                    </a:prstGeom>
-                  </pic:spPr>
-                </pic:pic>
-              </a:graphicData>
-            </a:graphic>
-          </wp:inline>
-        </w:drawing>
-      </w:r>
-    </w:p>
-    <w:p>
-      <w:pPr>
-        <w:pStyle w:val="Ttulo1"/>
-        <w:jc w:val="center"/>
-        <w:rPr>
-          <w:rFonts w:eastAsiaTheme="majorEastAsia"/>
-        </w:rPr>
-      </w:pPr>
-      <w:r>
-        <w:rPr>
-          <w:rFonts w:eastAsiaTheme="majorEastAsia"/>
-        </w:rPr>
-        <w:drawing>
-          <wp:inline distT="0" distB="0" distL="0" distR="0" wp14:anchorId="3AFA1823" wp14:editId="22F1BD95">
-            <wp:extent cx="5612130" cy="476885"/>
-            <wp:effectExtent l="0" t="0" r="7620" b="0"/>
-            <wp:docPr id="22" name="Imagen 22"/>
-            <wp:cNvGraphicFramePr>
-              <a:graphicFrameLocks xmlns:a="http://schemas.openxmlformats.org/drawingml/2006/main" noChangeAspect="1"/>
-            </wp:cNvGraphicFramePr>
-            <a:graphic xmlns:a="http://schemas.openxmlformats.org/drawingml/2006/main">
-              <a:graphicData uri="http://schemas.openxmlformats.org/drawingml/2006/picture">
-                <pic:pic xmlns:pic="http://schemas.openxmlformats.org/drawingml/2006/picture">
-                  <pic:nvPicPr>
-                    <pic:cNvPr id="1" name=""/>
-                    <pic:cNvPicPr/>
-                  </pic:nvPicPr>
-                  <pic:blipFill>
-                    <a:blip r:embed="rId22"/>
-                    <a:stretch>
-                      <a:fillRect/>
-                    </a:stretch>
-                  </pic:blipFill>
-                  <pic:spPr>
-                    <a:xfrm>
-                      <a:off x="0" y="0"/>
-                      <a:ext cx="5612130" cy="476885"/>
-                    </a:xfrm>
-                    <a:prstGeom prst="rect">
-                      <a:avLst/>
-                    </a:prstGeom>
-                  </pic:spPr>
-                </pic:pic>
-              </a:graphicData>
-            </a:graphic>
-          </wp:inline>
-        </w:drawing>
-      </w:r>
-    </w:p>
-    <w:p>
-      <w:pPr>
-        <w:pStyle w:val="Ttulo1"/>
-        <w:jc w:val="center"/>
-        <w:rPr>
-          <w:rFonts w:eastAsiaTheme="majorEastAsia"/>
-        </w:rPr>
-      </w:pPr>
-      <w:r>
-        <w:rPr>
-          <w:rFonts w:eastAsiaTheme="majorEastAsia"/>
-        </w:rPr>
-        <w:lastRenderedPageBreak/>
-        <w:drawing>
-          <wp:inline distT="0" distB="0" distL="0" distR="0" wp14:anchorId="4156EC6E" wp14:editId="05277245">
-            <wp:extent cx="5546629" cy="3016819"/>
-            <wp:effectExtent l="0" t="0" r="0" b="0"/>
-            <wp:docPr id="23" name="Imagen 23"/>
-            <wp:cNvGraphicFramePr>
-              <a:graphicFrameLocks xmlns:a="http://schemas.openxmlformats.org/drawingml/2006/main" noChangeAspect="1"/>
-            </wp:cNvGraphicFramePr>
-            <a:graphic xmlns:a="http://schemas.openxmlformats.org/drawingml/2006/main">
-              <a:graphicData uri="http://schemas.openxmlformats.org/drawingml/2006/picture">
-                <pic:pic xmlns:pic="http://schemas.openxmlformats.org/drawingml/2006/picture">
-                  <pic:nvPicPr>
-                    <pic:cNvPr id="1" name=""/>
-                    <pic:cNvPicPr/>
-                  </pic:nvPicPr>
-                  <pic:blipFill>
-                    <a:blip r:embed="rId23"/>
-                    <a:stretch>
-                      <a:fillRect/>
-                    </a:stretch>
-                  </pic:blipFill>
-                  <pic:spPr>
-                    <a:xfrm>
-                      <a:off x="0" y="0"/>
-                      <a:ext cx="5577834" cy="3033791"/>
-                    </a:xfrm>
-                    <a:prstGeom prst="rect">
-                      <a:avLst/>
-                    </a:prstGeom>
-                  </pic:spPr>
-                </pic:pic>
-              </a:graphicData>
-            </a:graphic>
-          </wp:inline>
-        </w:drawing>
-      </w:r>
-    </w:p>
-    <w:p>
-      <w:pPr>
-        <w:rPr>
-          <w:lang w:eastAsia="es-CO"/>
-        </w:rPr>
-      </w:pPr>
-      <w:r>
-        <w:rPr>
-          <w:lang w:eastAsia="es-CO"/>
-        </w:rPr>
-        <w:t>Lo que aprendimos en esta aula:</w:t>
-      </w:r>
-    </w:p>
-    <w:p>
-      <w:pPr>
-        <w:pStyle w:val="Prrafodelista"/>
-        <w:numPr>
-          <w:ilvl w:val="0"/>
-          <w:numId w:val="14"/>
-        </w:numPr>
-        <w:rPr>
-          <w:lang w:eastAsia="es-CO"/>
-        </w:rPr>
-      </w:pPr>
-      <w:r>
-        <w:rPr>
-          <w:lang w:eastAsia="es-CO"/>
-        </w:rPr>
-        <w:t>Como atraer visualizaciones a nuestras publicaciones</w:t>
-      </w:r>
-    </w:p>
-    <w:p>
-      <w:pPr>
-        <w:pStyle w:val="Prrafodelista"/>
-        <w:numPr>
-          <w:ilvl w:val="0"/>
-          <w:numId w:val="14"/>
-        </w:numPr>
-        <w:rPr>
-          <w:lang w:eastAsia="es-CO"/>
-        </w:rPr>
-      </w:pPr>
-      <w:proofErr w:type="spellStart"/>
-      <w:r>
-        <w:rPr>
-          <w:lang w:eastAsia="es-CO"/>
-        </w:rPr>
-        <w:t>Tips</w:t>
-      </w:r>
-      <w:proofErr w:type="spellEnd"/>
-      <w:r>
-        <w:rPr>
-          <w:lang w:eastAsia="es-CO"/>
-        </w:rPr>
-        <w:t xml:space="preserve"> para dejar nuestros posts más atractivos</w:t>
-      </w:r>
-    </w:p>
-    <w:p>
-      <w:pPr>
-        <w:pStyle w:val="Prrafodelista"/>
-        <w:numPr>
-          <w:ilvl w:val="0"/>
-          <w:numId w:val="14"/>
-        </w:numPr>
-        <w:rPr>
-          <w:lang w:eastAsia="es-CO"/>
-        </w:rPr>
-      </w:pPr>
-      <w:r>
-        <w:rPr>
-          <w:lang w:eastAsia="es-CO"/>
-        </w:rPr>
-        <w:t>El contenido siempre será nuestro aliado en LinkedIn</w:t>
-      </w:r>
-    </w:p>
-    <w:p>
-      <w:pPr>
-        <w:pStyle w:val="Ttulo1"/>
-        <w:jc w:val="center"/>
-        <w:rPr>
-          <w:rFonts w:eastAsiaTheme="majorEastAsia"/>
-        </w:rPr>
-      </w:pPr>
-    </w:p>
-    <w:p>
-      <w:pPr>
-        <w:pStyle w:val="Ttulo1"/>
-        <w:rPr>
-          <w:rFonts w:eastAsiaTheme="majorEastAsia"/>
-        </w:rPr>
-      </w:pPr>
-    </w:p>
-    <w:p/>
     <w:p/>
     <w:sectPr>
       <w:pgSz w:w="12240" w:h="15840"/>
@@ -2219,7 +326,7 @@
 </file>
 
 <file path=word/numbering.xml><?xml version="1.0" encoding="utf-8"?>
-<w:numbering xmlns:wpc="http://schemas.microsoft.com/office/word/2010/wordprocessingCanvas" xmlns:cx="http://schemas.microsoft.com/office/drawing/2014/chartex" xmlns:cx1="http://schemas.microsoft.com/office/drawing/2015/9/8/chartex" xmlns:cx2="http://schemas.microsoft.com/office/drawing/2015/10/21/chartex" xmlns:cx3="http://schemas.microsoft.com/office/drawing/2016/5/9/chartex" xmlns:cx4="http://schemas.microsoft.com/office/drawing/2016/5/10/chartex" xmlns:cx5="http://schemas.microsoft.com/office/drawing/2016/5/11/chartex" xmlns:cx6="http://schemas.microsoft.com/office/drawing/2016/5/12/chartex" xmlns:cx7="http://schemas.microsoft.com/office/drawing/2016/5/13/chartex" xmlns:cx8="http://schemas.microsoft.com/office/drawing/2016/5/14/chartex" xmlns:mc="http://schemas.openxmlformats.org/markup-compatibility/2006" xmlns:aink="http://schemas.microsoft.com/office/drawing/2016/ink" xmlns:am3d="http://schemas.microsoft.com/office/drawing/2017/model3d" xmlns:o="urn:schemas-microsoft-com:office:office" xmlns:oel="http://schemas.microsoft.com/office/2019/extlst" xmlns:r="http://schemas.openxmlformats.org/officeDocument/2006/relationships" xmlns:m="http://schemas.openxmlformats.org/officeDocument/2006/math" xmlns:v="urn:schemas-microsoft-com:vml" xmlns:wp14="http://schemas.microsoft.com/office/word/2010/wordprocessingDrawing" xmlns:wp="http://schemas.openxmlformats.org/drawingml/2006/wordprocessingDrawing" xmlns:w10="urn:schemas-microsoft-com:office:word" xmlns:w="http://schemas.openxmlformats.org/wordprocessingml/2006/main" xmlns:w14="http://schemas.microsoft.com/office/word/2010/wordml" xmlns:w15="http://schemas.microsoft.com/office/word/2012/wordml" xmlns:w16cex="http://schemas.microsoft.com/office/word/2018/wordml/cex" xmlns:w16cid="http://schemas.microsoft.com/office/word/2016/wordml/cid" xmlns:w16="http://schemas.microsoft.com/office/word/2018/wordml" xmlns:w16sdtdh="http://schemas.microsoft.com/office/word/2020/wordml/sdtdatahash" xmlns:w16se="http://schemas.microsoft.com/office/word/2015/wordml/symex" xmlns:wpg="http://schemas.microsoft.com/office/word/2010/wordprocessingGroup" xmlns:wpi="http://schemas.microsoft.com/office/word/2010/wordprocessingInk" xmlns:wne="http://schemas.microsoft.com/office/word/2006/wordml" xmlns:wps="http://schemas.microsoft.com/office/word/2010/wordprocessingShape" mc:Ignorable="w14 w15 w16se w16cid w16 w16cex w16sdtdh wp14">
+<w:numbering xmlns:wpc="http://schemas.microsoft.com/office/word/2010/wordprocessingCanvas" xmlns:cx="http://schemas.microsoft.com/office/drawing/2014/chartex" xmlns:cx1="http://schemas.microsoft.com/office/drawing/2015/9/8/chartex" xmlns:cx2="http://schemas.microsoft.com/office/drawing/2015/10/21/chartex" xmlns:cx3="http://schemas.microsoft.com/office/drawing/2016/5/9/chartex" xmlns:cx4="http://schemas.microsoft.com/office/drawing/2016/5/10/chartex" xmlns:cx5="http://schemas.microsoft.com/office/drawing/2016/5/11/chartex" xmlns:cx6="http://schemas.microsoft.com/office/drawing/2016/5/12/chartex" xmlns:cx7="http://schemas.microsoft.com/office/drawing/2016/5/13/chartex" xmlns:cx8="http://schemas.microsoft.com/office/drawing/2016/5/14/chartex" xmlns:mc="http://schemas.openxmlformats.org/markup-compatibility/2006" xmlns:aink="http://schemas.microsoft.com/office/drawing/2016/ink" xmlns:am3d="http://schemas.microsoft.com/office/drawing/2017/model3d" xmlns:o="urn:schemas-microsoft-com:office:office" xmlns:oel="http://schemas.microsoft.com/office/2019/extlst" xmlns:r="http://schemas.openxmlformats.org/officeDocument/2006/relationships" xmlns:m="http://schemas.openxmlformats.org/officeDocument/2006/math" xmlns:v="urn:schemas-microsoft-com:vml" xmlns:wp14="http://schemas.microsoft.com/office/word/2010/wordprocessingDrawing" xmlns:wp="http://schemas.openxmlformats.org/drawingml/2006/wordprocessingDrawing" xmlns:w10="urn:schemas-microsoft-com:office:word" xmlns:w="http://schemas.openxmlformats.org/wordprocessingml/2006/main" xmlns:w14="http://schemas.microsoft.com/office/word/2010/wordml" xmlns:w15="http://schemas.microsoft.com/office/word/2012/wordml" xmlns:w16cex="http://schemas.microsoft.com/office/word/2018/wordml/cex" xmlns:w16cid="http://schemas.microsoft.com/office/word/2016/wordml/cid" xmlns:w16="http://schemas.microsoft.com/office/word/2018/wordml" xmlns:w16du="http://schemas.microsoft.com/office/word/2023/wordml/word16du" xmlns:w16sdtdh="http://schemas.microsoft.com/office/word/2020/wordml/sdtdatahash" xmlns:w16se="http://schemas.microsoft.com/office/word/2015/wordml/symex" xmlns:wpg="http://schemas.microsoft.com/office/word/2010/wordprocessingGroup" xmlns:wpi="http://schemas.microsoft.com/office/word/2010/wordprocessingInk" xmlns:wne="http://schemas.microsoft.com/office/word/2006/wordml" xmlns:wps="http://schemas.microsoft.com/office/word/2010/wordprocessingShape" mc:Ignorable="w14 w15 w16se w16cid w16 w16cex w16sdtdh wp14">
   <w:abstractNum w:abstractNumId="0" w15:restartNumberingAfterBreak="0">
     <w:nsid w:val="0AB564A5"/>
     <w:multiLevelType w:val="hybridMultilevel"/>
@@ -4547,6 +2654,7 @@
   <w:style w:type="character" w:default="1" w:styleId="Fuentedeprrafopredeter">
     <w:name w:val="Default Paragraph Font"/>
     <w:uiPriority w:val="1"/>
+    <w:semiHidden/>
     <w:unhideWhenUsed/>
   </w:style>
   <w:style w:type="table" w:default="1" w:styleId="Tablanormal">

</xml_diff>

<commit_message>
Clase 3 Logica de programacion primeros pasos
</commit_message>
<xml_diff>
--- a/FORMACIONES/Principiante en Programación G5 - ONE/Aprender Lógica de Programación/1. Curso de Lógica de programación Primeros pasos/Notas.docx
+++ b/FORMACIONES/Principiante en Programación G5 - ONE/Aprender Lógica de Programación/1. Curso de Lógica de programación Primeros pasos/Notas.docx
@@ -213,6 +213,9 @@
       </w:r>
     </w:p>
     <w:p>
+      <w:pPr>
+        <w:pStyle w:val="Ttulo1"/>
+      </w:pPr>
       <w:r>
         <w:t>Lo que aprendimos:</w:t>
       </w:r>
@@ -275,7 +278,6 @@
         <w:rPr>
           <w:rFonts w:eastAsiaTheme="majorEastAsia"/>
         </w:rPr>
-        <w:lastRenderedPageBreak/>
         <w:t>Clase 2:</w:t>
       </w:r>
       <w:r>
@@ -687,7 +689,6 @@
         <w:rPr>
           <w:rFonts w:eastAsiaTheme="majorEastAsia"/>
         </w:rPr>
-        <w:lastRenderedPageBreak/>
         <w:t>Operaciones con textos y números:</w:t>
       </w:r>
     </w:p>
@@ -775,6 +776,9 @@
       </w:r>
     </w:p>
     <w:p>
+      <w:pPr>
+        <w:pStyle w:val="Ttulo1"/>
+      </w:pPr>
       <w:r>
         <w:t>Lo que aprendimos:</w:t>
       </w:r>
@@ -888,6 +892,46 @@
           <w:rFonts w:eastAsiaTheme="majorEastAsia"/>
         </w:rPr>
       </w:pPr>
+      <w:r>
+        <w:rPr>
+          <w:rFonts w:eastAsiaTheme="majorEastAsia"/>
+        </w:rPr>
+        <w:drawing>
+          <wp:inline distT="0" distB="0" distL="0" distR="0" wp14:anchorId="7413674E" wp14:editId="43345A0F">
+            <wp:extent cx="4000100" cy="1481818"/>
+            <wp:effectExtent l="0" t="0" r="635" b="4445"/>
+            <wp:docPr id="29" name="Imagen 29"/>
+            <wp:cNvGraphicFramePr>
+              <a:graphicFrameLocks xmlns:a="http://schemas.openxmlformats.org/drawingml/2006/main" noChangeAspect="1"/>
+            </wp:cNvGraphicFramePr>
+            <a:graphic xmlns:a="http://schemas.openxmlformats.org/drawingml/2006/main">
+              <a:graphicData uri="http://schemas.openxmlformats.org/drawingml/2006/picture">
+                <pic:pic xmlns:pic="http://schemas.openxmlformats.org/drawingml/2006/picture">
+                  <pic:nvPicPr>
+                    <pic:cNvPr id="1" name=""/>
+                    <pic:cNvPicPr/>
+                  </pic:nvPicPr>
+                  <pic:blipFill>
+                    <a:blip r:embed="rId14"/>
+                    <a:stretch>
+                      <a:fillRect/>
+                    </a:stretch>
+                  </pic:blipFill>
+                  <pic:spPr>
+                    <a:xfrm>
+                      <a:off x="0" y="0"/>
+                      <a:ext cx="4008154" cy="1484802"/>
+                    </a:xfrm>
+                    <a:prstGeom prst="rect">
+                      <a:avLst/>
+                    </a:prstGeom>
+                  </pic:spPr>
+                </pic:pic>
+              </a:graphicData>
+            </a:graphic>
+          </wp:inline>
+        </w:drawing>
+      </w:r>
     </w:p>
     <w:p>
       <w:pPr>
@@ -900,6 +944,103 @@
         <w:rPr>
           <w:rFonts w:eastAsiaTheme="majorEastAsia"/>
         </w:rPr>
+        <w:lastRenderedPageBreak/>
+        <w:drawing>
+          <wp:inline distT="0" distB="0" distL="0" distR="0" wp14:anchorId="53DBF68B" wp14:editId="39B23FB3">
+            <wp:extent cx="2468310" cy="2076614"/>
+            <wp:effectExtent l="0" t="0" r="8255" b="0"/>
+            <wp:docPr id="30" name="Imagen 30"/>
+            <wp:cNvGraphicFramePr>
+              <a:graphicFrameLocks xmlns:a="http://schemas.openxmlformats.org/drawingml/2006/main" noChangeAspect="1"/>
+            </wp:cNvGraphicFramePr>
+            <a:graphic xmlns:a="http://schemas.openxmlformats.org/drawingml/2006/main">
+              <a:graphicData uri="http://schemas.openxmlformats.org/drawingml/2006/picture">
+                <pic:pic xmlns:pic="http://schemas.openxmlformats.org/drawingml/2006/picture">
+                  <pic:nvPicPr>
+                    <pic:cNvPr id="1" name=""/>
+                    <pic:cNvPicPr/>
+                  </pic:nvPicPr>
+                  <pic:blipFill>
+                    <a:blip r:embed="rId15"/>
+                    <a:stretch>
+                      <a:fillRect/>
+                    </a:stretch>
+                  </pic:blipFill>
+                  <pic:spPr>
+                    <a:xfrm>
+                      <a:off x="0" y="0"/>
+                      <a:ext cx="2473228" cy="2080751"/>
+                    </a:xfrm>
+                    <a:prstGeom prst="rect">
+                      <a:avLst/>
+                    </a:prstGeom>
+                  </pic:spPr>
+                </pic:pic>
+              </a:graphicData>
+            </a:graphic>
+          </wp:inline>
+        </w:drawing>
+      </w:r>
+    </w:p>
+    <w:p>
+      <w:pPr>
+        <w:pStyle w:val="Ttulo1"/>
+        <w:rPr>
+          <w:rFonts w:eastAsiaTheme="majorEastAsia"/>
+        </w:rPr>
+      </w:pPr>
+      <w:r>
+        <w:rPr>
+          <w:rFonts w:eastAsiaTheme="majorEastAsia"/>
+        </w:rPr>
+        <w:drawing>
+          <wp:inline distT="0" distB="0" distL="0" distR="0" wp14:anchorId="2370F850" wp14:editId="3FF2D43A">
+            <wp:extent cx="1495634" cy="1438476"/>
+            <wp:effectExtent l="0" t="0" r="9525" b="9525"/>
+            <wp:docPr id="31" name="Imagen 31"/>
+            <wp:cNvGraphicFramePr>
+              <a:graphicFrameLocks xmlns:a="http://schemas.openxmlformats.org/drawingml/2006/main" noChangeAspect="1"/>
+            </wp:cNvGraphicFramePr>
+            <a:graphic xmlns:a="http://schemas.openxmlformats.org/drawingml/2006/main">
+              <a:graphicData uri="http://schemas.openxmlformats.org/drawingml/2006/picture">
+                <pic:pic xmlns:pic="http://schemas.openxmlformats.org/drawingml/2006/picture">
+                  <pic:nvPicPr>
+                    <pic:cNvPr id="1" name=""/>
+                    <pic:cNvPicPr/>
+                  </pic:nvPicPr>
+                  <pic:blipFill>
+                    <a:blip r:embed="rId16"/>
+                    <a:stretch>
+                      <a:fillRect/>
+                    </a:stretch>
+                  </pic:blipFill>
+                  <pic:spPr>
+                    <a:xfrm>
+                      <a:off x="0" y="0"/>
+                      <a:ext cx="1495634" cy="1438476"/>
+                    </a:xfrm>
+                    <a:prstGeom prst="rect">
+                      <a:avLst/>
+                    </a:prstGeom>
+                  </pic:spPr>
+                </pic:pic>
+              </a:graphicData>
+            </a:graphic>
+          </wp:inline>
+        </w:drawing>
+      </w:r>
+    </w:p>
+    <w:p>
+      <w:pPr>
+        <w:pStyle w:val="Ttulo1"/>
+        <w:rPr>
+          <w:rFonts w:eastAsiaTheme="majorEastAsia"/>
+        </w:rPr>
+      </w:pPr>
+      <w:r>
+        <w:rPr>
+          <w:rFonts w:eastAsiaTheme="majorEastAsia"/>
+        </w:rPr>
         <w:t>Variables:</w:t>
       </w:r>
     </w:p>
@@ -914,6 +1055,2937 @@
         <w:rPr>
           <w:rFonts w:eastAsiaTheme="majorEastAsia"/>
         </w:rPr>
+        <w:lastRenderedPageBreak/>
+        <w:drawing>
+          <wp:inline distT="0" distB="0" distL="0" distR="0" wp14:anchorId="7225EA79" wp14:editId="33A10B36">
+            <wp:extent cx="4629796" cy="4096322"/>
+            <wp:effectExtent l="0" t="0" r="0" b="0"/>
+            <wp:docPr id="32" name="Imagen 32"/>
+            <wp:cNvGraphicFramePr>
+              <a:graphicFrameLocks xmlns:a="http://schemas.openxmlformats.org/drawingml/2006/main" noChangeAspect="1"/>
+            </wp:cNvGraphicFramePr>
+            <a:graphic xmlns:a="http://schemas.openxmlformats.org/drawingml/2006/main">
+              <a:graphicData uri="http://schemas.openxmlformats.org/drawingml/2006/picture">
+                <pic:pic xmlns:pic="http://schemas.openxmlformats.org/drawingml/2006/picture">
+                  <pic:nvPicPr>
+                    <pic:cNvPr id="1" name=""/>
+                    <pic:cNvPicPr/>
+                  </pic:nvPicPr>
+                  <pic:blipFill>
+                    <a:blip r:embed="rId17"/>
+                    <a:stretch>
+                      <a:fillRect/>
+                    </a:stretch>
+                  </pic:blipFill>
+                  <pic:spPr>
+                    <a:xfrm>
+                      <a:off x="0" y="0"/>
+                      <a:ext cx="4629796" cy="4096322"/>
+                    </a:xfrm>
+                    <a:prstGeom prst="rect">
+                      <a:avLst/>
+                    </a:prstGeom>
+                  </pic:spPr>
+                </pic:pic>
+              </a:graphicData>
+            </a:graphic>
+          </wp:inline>
+        </w:drawing>
+      </w:r>
+    </w:p>
+    <w:p>
+      <w:pPr>
+        <w:pStyle w:val="Ttulo1"/>
+        <w:rPr>
+          <w:rFonts w:eastAsiaTheme="majorEastAsia"/>
+        </w:rPr>
+      </w:pPr>
+      <w:r>
+        <w:rPr>
+          <w:rFonts w:eastAsiaTheme="majorEastAsia"/>
+        </w:rPr>
+        <w:drawing>
+          <wp:inline distT="0" distB="0" distL="0" distR="0" wp14:anchorId="16F3B3EE" wp14:editId="1E4A769F">
+            <wp:extent cx="2172003" cy="1448002"/>
+            <wp:effectExtent l="0" t="0" r="0" b="0"/>
+            <wp:docPr id="33" name="Imagen 33"/>
+            <wp:cNvGraphicFramePr>
+              <a:graphicFrameLocks xmlns:a="http://schemas.openxmlformats.org/drawingml/2006/main" noChangeAspect="1"/>
+            </wp:cNvGraphicFramePr>
+            <a:graphic xmlns:a="http://schemas.openxmlformats.org/drawingml/2006/main">
+              <a:graphicData uri="http://schemas.openxmlformats.org/drawingml/2006/picture">
+                <pic:pic xmlns:pic="http://schemas.openxmlformats.org/drawingml/2006/picture">
+                  <pic:nvPicPr>
+                    <pic:cNvPr id="1" name=""/>
+                    <pic:cNvPicPr/>
+                  </pic:nvPicPr>
+                  <pic:blipFill>
+                    <a:blip r:embed="rId18"/>
+                    <a:stretch>
+                      <a:fillRect/>
+                    </a:stretch>
+                  </pic:blipFill>
+                  <pic:spPr>
+                    <a:xfrm>
+                      <a:off x="0" y="0"/>
+                      <a:ext cx="2172003" cy="1448002"/>
+                    </a:xfrm>
+                    <a:prstGeom prst="rect">
+                      <a:avLst/>
+                    </a:prstGeom>
+                  </pic:spPr>
+                </pic:pic>
+              </a:graphicData>
+            </a:graphic>
+          </wp:inline>
+        </w:drawing>
+      </w:r>
+    </w:p>
+    <w:p>
+      <w:pPr>
+        <w:pStyle w:val="Ttulo1"/>
+        <w:rPr>
+          <w:rFonts w:eastAsiaTheme="majorEastAsia"/>
+        </w:rPr>
+      </w:pPr>
+      <w:r>
+        <w:rPr>
+          <w:rFonts w:eastAsiaTheme="majorEastAsia"/>
+        </w:rPr>
+        <w:drawing>
+          <wp:inline distT="0" distB="0" distL="0" distR="0" wp14:anchorId="5AEA65EA" wp14:editId="02B34A9A">
+            <wp:extent cx="5612130" cy="1421130"/>
+            <wp:effectExtent l="0" t="0" r="7620" b="7620"/>
+            <wp:docPr id="36" name="Imagen 36"/>
+            <wp:cNvGraphicFramePr>
+              <a:graphicFrameLocks xmlns:a="http://schemas.openxmlformats.org/drawingml/2006/main" noChangeAspect="1"/>
+            </wp:cNvGraphicFramePr>
+            <a:graphic xmlns:a="http://schemas.openxmlformats.org/drawingml/2006/main">
+              <a:graphicData uri="http://schemas.openxmlformats.org/drawingml/2006/picture">
+                <pic:pic xmlns:pic="http://schemas.openxmlformats.org/drawingml/2006/picture">
+                  <pic:nvPicPr>
+                    <pic:cNvPr id="1" name=""/>
+                    <pic:cNvPicPr/>
+                  </pic:nvPicPr>
+                  <pic:blipFill>
+                    <a:blip r:embed="rId19"/>
+                    <a:stretch>
+                      <a:fillRect/>
+                    </a:stretch>
+                  </pic:blipFill>
+                  <pic:spPr>
+                    <a:xfrm>
+                      <a:off x="0" y="0"/>
+                      <a:ext cx="5612130" cy="1421130"/>
+                    </a:xfrm>
+                    <a:prstGeom prst="rect">
+                      <a:avLst/>
+                    </a:prstGeom>
+                  </pic:spPr>
+                </pic:pic>
+              </a:graphicData>
+            </a:graphic>
+          </wp:inline>
+        </w:drawing>
+      </w:r>
+    </w:p>
+    <w:p>
+      <w:pPr>
+        <w:pStyle w:val="Ttulo1"/>
+        <w:rPr>
+          <w:rFonts w:eastAsiaTheme="majorEastAsia"/>
+        </w:rPr>
+      </w:pPr>
+      <w:r>
+        <w:rPr>
+          <w:rFonts w:eastAsiaTheme="majorEastAsia"/>
+        </w:rPr>
+        <w:lastRenderedPageBreak/>
+        <w:drawing>
+          <wp:inline distT="0" distB="0" distL="0" distR="0" wp14:anchorId="62061416" wp14:editId="1B2208E3">
+            <wp:extent cx="3904526" cy="1675617"/>
+            <wp:effectExtent l="0" t="0" r="1270" b="1270"/>
+            <wp:docPr id="37" name="Imagen 37"/>
+            <wp:cNvGraphicFramePr>
+              <a:graphicFrameLocks xmlns:a="http://schemas.openxmlformats.org/drawingml/2006/main" noChangeAspect="1"/>
+            </wp:cNvGraphicFramePr>
+            <a:graphic xmlns:a="http://schemas.openxmlformats.org/drawingml/2006/main">
+              <a:graphicData uri="http://schemas.openxmlformats.org/drawingml/2006/picture">
+                <pic:pic xmlns:pic="http://schemas.openxmlformats.org/drawingml/2006/picture">
+                  <pic:nvPicPr>
+                    <pic:cNvPr id="1" name=""/>
+                    <pic:cNvPicPr/>
+                  </pic:nvPicPr>
+                  <pic:blipFill rotWithShape="1">
+                    <a:blip r:embed="rId20"/>
+                    <a:srcRect t="50851"/>
+                    <a:stretch/>
+                  </pic:blipFill>
+                  <pic:spPr bwMode="auto">
+                    <a:xfrm>
+                      <a:off x="0" y="0"/>
+                      <a:ext cx="3905795" cy="1676162"/>
+                    </a:xfrm>
+                    <a:prstGeom prst="rect">
+                      <a:avLst/>
+                    </a:prstGeom>
+                    <a:ln>
+                      <a:noFill/>
+                    </a:ln>
+                    <a:extLst>
+                      <a:ext uri="{53640926-AAD7-44D8-BBD7-CCE9431645EC}">
+                        <a14:shadowObscured xmlns:a14="http://schemas.microsoft.com/office/drawing/2010/main"/>
+                      </a:ext>
+                    </a:extLst>
+                  </pic:spPr>
+                </pic:pic>
+              </a:graphicData>
+            </a:graphic>
+          </wp:inline>
+        </w:drawing>
+      </w:r>
+    </w:p>
+    <w:p>
+      <w:pPr>
+        <w:pStyle w:val="Ttulo1"/>
+      </w:pPr>
+      <w:r>
+        <w:rPr>
+          <w:rFonts w:ascii="Open Sans" w:hAnsi="Open Sans" w:cs="Open Sans"/>
+          <w:b w:val="0"/>
+          <w:bCs w:val="0"/>
+          <w:color w:val="FFFFFF"/>
+          <w:spacing w:val="-8"/>
+          <w:sz w:val="31"/>
+          <w:szCs w:val="31"/>
+          <w:shd w:val="clear" w:color="auto" w:fill="333333"/>
+        </w:rPr>
+        <w:t>¿</w:t>
+      </w:r>
+      <w:r>
+        <w:t>Alcohol o gasolina?</w:t>
+      </w:r>
+    </w:p>
+    <w:p>
+      <w:pPr>
+        <w:rPr>
+          <w:lang w:eastAsia="es-CO"/>
+        </w:rPr>
+      </w:pPr>
+      <w:r>
+        <w:rPr>
+          <w:lang w:eastAsia="es-CO"/>
+        </w:rPr>
+        <w:t>Llegó la hora de que realices un ejercicio más complejo, utiliza todo lo que aprendiste hasta ahora, la gran cuestión es interpretar lo que se debe hacer. No necesitas dar una respuesta aquí, solo hacer el código y probarlo. Al hacer clic en continuar, se mostrará la respuesta del instructor, pero antes de hacer aquello, intenta resolver el problema por tu cuenta. ¡Vamos, manos a la obra!</w:t>
+      </w:r>
+    </w:p>
+    <w:p>
+      <w:pPr>
+        <w:rPr>
+          <w:lang w:eastAsia="es-CO"/>
+        </w:rPr>
+      </w:pPr>
+      <w:r>
+        <w:rPr>
+          <w:lang w:eastAsia="es-CO"/>
+        </w:rPr>
+        <w:t>1.- Crea un nuevo archivo, llámalo calculo_consumo.html y guárdalo dentro de la carpeta que nombramos Lógica de Programación. No olvides la estructura mínima que tenemos que tener para cada uno de los nuevos programas.</w:t>
+      </w:r>
+    </w:p>
+    <w:p>
+      <w:pPr>
+        <w:rPr>
+          <w:lang w:eastAsia="es-CO"/>
+        </w:rPr>
+      </w:pPr>
+      <w:r>
+        <w:rPr>
+          <w:lang w:eastAsia="es-CO"/>
+        </w:rPr>
+        <w:t>2.- En el bloque HTML coloca un título con el siguiente contenido: &lt;h3</w:t>
+      </w:r>
+      <w:proofErr w:type="gramStart"/>
+      <w:r>
+        <w:rPr>
+          <w:lang w:eastAsia="es-CO"/>
+        </w:rPr>
+        <w:t>&gt;¿</w:t>
+      </w:r>
+      <w:proofErr w:type="gramEnd"/>
+      <w:r>
+        <w:rPr>
+          <w:lang w:eastAsia="es-CO"/>
+        </w:rPr>
+        <w:t>Alcohol o gasolina?&lt;/h3&gt;. Guarda el programa y ábrelo en el navegador.</w:t>
+      </w:r>
+    </w:p>
+    <w:p>
+      <w:pPr>
+        <w:rPr>
+          <w:lang w:eastAsia="es-CO"/>
+        </w:rPr>
+      </w:pPr>
+      <w:r>
+        <w:rPr>
+          <w:lang w:eastAsia="es-CO"/>
+        </w:rPr>
+        <w:t>3.- Problema: Si un carro tiene un tanque de 40 litros. Usando gasolina y consumiendo todo el tanque se hace un recorrido de 480 kilómetros. ¿Cuál es la eficiencia del carro usando gasolina? o sea, ¿cuántos kilómetros recorre el carro por cada litro de gasolina? Para calcular la eficiencia: divide la distancia recorrida entre la cantidad de litros gastados. Imprime el valor utilizando </w:t>
+      </w:r>
+      <w:proofErr w:type="spellStart"/>
+      <w:proofErr w:type="gramStart"/>
+      <w:r>
+        <w:rPr>
+          <w:lang w:eastAsia="es-CO"/>
+        </w:rPr>
+        <w:t>document.write</w:t>
+      </w:r>
+      <w:proofErr w:type="spellEnd"/>
+      <w:proofErr w:type="gramEnd"/>
+      <w:r>
+        <w:rPr>
+          <w:lang w:eastAsia="es-CO"/>
+        </w:rPr>
+        <w:t>. Organiza las cuentas en variables.</w:t>
+      </w:r>
+    </w:p>
+    <w:p>
+      <w:pPr>
+        <w:rPr>
+          <w:lang w:eastAsia="es-CO"/>
+        </w:rPr>
+      </w:pPr>
+      <w:r>
+        <w:rPr>
+          <w:lang w:eastAsia="es-CO"/>
+        </w:rPr>
+        <w:t xml:space="preserve">4.- Por otro lado, si el carro usa alcohol como combustible, el mismo tanque de 40 litros hace un recorrido de 300 kilómetros. ¿Cuál es </w:t>
+      </w:r>
+      <w:proofErr w:type="gramStart"/>
+      <w:r>
+        <w:rPr>
+          <w:lang w:eastAsia="es-CO"/>
+        </w:rPr>
+        <w:t>el la eficiencia</w:t>
+      </w:r>
+      <w:proofErr w:type="gramEnd"/>
+      <w:r>
+        <w:rPr>
+          <w:lang w:eastAsia="es-CO"/>
+        </w:rPr>
+        <w:t xml:space="preserve"> del carro usando alcohol?</w:t>
+      </w:r>
+    </w:p>
+    <w:p>
+      <w:pPr>
+        <w:rPr>
+          <w:lang w:eastAsia="es-CO"/>
+        </w:rPr>
+      </w:pPr>
+      <w:r>
+        <w:rPr>
+          <w:lang w:eastAsia="es-CO"/>
+        </w:rPr>
+        <w:t>En el mundo de la programación, forma parte del papel de un programador entender un problema y materializar su solución en un código.</w:t>
+      </w:r>
+    </w:p>
+    <w:p>
+      <w:pPr>
+        <w:rPr>
+          <w:lang w:eastAsia="es-CO"/>
+        </w:rPr>
+      </w:pPr>
+    </w:p>
+    <w:p>
+      <w:pPr>
+        <w:shd w:val="clear" w:color="auto" w:fill="263238"/>
+        <w:spacing w:after="0" w:line="285" w:lineRule="atLeast"/>
+        <w:rPr>
+          <w:rFonts w:ascii="Consolas" w:eastAsia="Times New Roman" w:hAnsi="Consolas" w:cs="Times New Roman"/>
+          <w:color w:val="EEFFFF"/>
+          <w:kern w:val="0"/>
+          <w:sz w:val="21"/>
+          <w:szCs w:val="21"/>
+          <w:lang w:eastAsia="es-CO"/>
+          <w14:ligatures w14:val="none"/>
+        </w:rPr>
+      </w:pPr>
+      <w:r>
+        <w:rPr>
+          <w:rFonts w:ascii="Consolas" w:eastAsia="Times New Roman" w:hAnsi="Consolas" w:cs="Times New Roman"/>
+          <w:color w:val="89DDFF"/>
+          <w:kern w:val="0"/>
+          <w:sz w:val="21"/>
+          <w:szCs w:val="21"/>
+          <w:lang w:eastAsia="es-CO"/>
+          <w14:ligatures w14:val="none"/>
+        </w:rPr>
+        <w:t>&lt;</w:t>
+      </w:r>
+      <w:r>
+        <w:rPr>
+          <w:rFonts w:ascii="Consolas" w:eastAsia="Times New Roman" w:hAnsi="Consolas" w:cs="Times New Roman"/>
+          <w:color w:val="F07178"/>
+          <w:kern w:val="0"/>
+          <w:sz w:val="21"/>
+          <w:szCs w:val="21"/>
+          <w:lang w:eastAsia="es-CO"/>
+          <w14:ligatures w14:val="none"/>
+        </w:rPr>
+        <w:t>meta</w:t>
+      </w:r>
+      <w:r>
+        <w:rPr>
+          <w:rFonts w:ascii="Consolas" w:eastAsia="Times New Roman" w:hAnsi="Consolas" w:cs="Times New Roman"/>
+          <w:color w:val="EEFFFF"/>
+          <w:kern w:val="0"/>
+          <w:sz w:val="21"/>
+          <w:szCs w:val="21"/>
+          <w:lang w:eastAsia="es-CO"/>
+          <w14:ligatures w14:val="none"/>
+        </w:rPr>
+        <w:t xml:space="preserve"> </w:t>
+      </w:r>
+      <w:proofErr w:type="spellStart"/>
+      <w:r>
+        <w:rPr>
+          <w:rFonts w:ascii="Consolas" w:eastAsia="Times New Roman" w:hAnsi="Consolas" w:cs="Times New Roman"/>
+          <w:i/>
+          <w:iCs/>
+          <w:color w:val="C792EA"/>
+          <w:kern w:val="0"/>
+          <w:sz w:val="21"/>
+          <w:szCs w:val="21"/>
+          <w:lang w:eastAsia="es-CO"/>
+          <w14:ligatures w14:val="none"/>
+        </w:rPr>
+        <w:t>charset</w:t>
+      </w:r>
+      <w:proofErr w:type="spellEnd"/>
+      <w:r>
+        <w:rPr>
+          <w:rFonts w:ascii="Consolas" w:eastAsia="Times New Roman" w:hAnsi="Consolas" w:cs="Times New Roman"/>
+          <w:color w:val="89DDFF"/>
+          <w:kern w:val="0"/>
+          <w:sz w:val="21"/>
+          <w:szCs w:val="21"/>
+          <w:lang w:eastAsia="es-CO"/>
+          <w14:ligatures w14:val="none"/>
+        </w:rPr>
+        <w:t>="</w:t>
+      </w:r>
+      <w:r>
+        <w:rPr>
+          <w:rFonts w:ascii="Consolas" w:eastAsia="Times New Roman" w:hAnsi="Consolas" w:cs="Times New Roman"/>
+          <w:color w:val="C3E88D"/>
+          <w:kern w:val="0"/>
+          <w:sz w:val="21"/>
+          <w:szCs w:val="21"/>
+          <w:lang w:eastAsia="es-CO"/>
+          <w14:ligatures w14:val="none"/>
+        </w:rPr>
+        <w:t>UTF-8</w:t>
+      </w:r>
+      <w:r>
+        <w:rPr>
+          <w:rFonts w:ascii="Consolas" w:eastAsia="Times New Roman" w:hAnsi="Consolas" w:cs="Times New Roman"/>
+          <w:color w:val="89DDFF"/>
+          <w:kern w:val="0"/>
+          <w:sz w:val="21"/>
+          <w:szCs w:val="21"/>
+          <w:lang w:eastAsia="es-CO"/>
+          <w14:ligatures w14:val="none"/>
+        </w:rPr>
+        <w:t>"&gt;</w:t>
+      </w:r>
+    </w:p>
+    <w:p>
+      <w:pPr>
+        <w:shd w:val="clear" w:color="auto" w:fill="263238"/>
+        <w:spacing w:after="0" w:line="285" w:lineRule="atLeast"/>
+        <w:rPr>
+          <w:rFonts w:ascii="Consolas" w:eastAsia="Times New Roman" w:hAnsi="Consolas" w:cs="Times New Roman"/>
+          <w:color w:val="EEFFFF"/>
+          <w:kern w:val="0"/>
+          <w:sz w:val="21"/>
+          <w:szCs w:val="21"/>
+          <w:lang w:eastAsia="es-CO"/>
+          <w14:ligatures w14:val="none"/>
+        </w:rPr>
+      </w:pPr>
+    </w:p>
+    <w:p>
+      <w:pPr>
+        <w:shd w:val="clear" w:color="auto" w:fill="263238"/>
+        <w:spacing w:after="0" w:line="285" w:lineRule="atLeast"/>
+        <w:rPr>
+          <w:rFonts w:ascii="Consolas" w:eastAsia="Times New Roman" w:hAnsi="Consolas" w:cs="Times New Roman"/>
+          <w:color w:val="EEFFFF"/>
+          <w:kern w:val="0"/>
+          <w:sz w:val="21"/>
+          <w:szCs w:val="21"/>
+          <w:lang w:eastAsia="es-CO"/>
+          <w14:ligatures w14:val="none"/>
+        </w:rPr>
+      </w:pPr>
+      <w:r>
+        <w:rPr>
+          <w:rFonts w:ascii="Consolas" w:eastAsia="Times New Roman" w:hAnsi="Consolas" w:cs="Times New Roman"/>
+          <w:color w:val="89DDFF"/>
+          <w:kern w:val="0"/>
+          <w:sz w:val="21"/>
+          <w:szCs w:val="21"/>
+          <w:lang w:eastAsia="es-CO"/>
+          <w14:ligatures w14:val="none"/>
+        </w:rPr>
+        <w:t>&lt;</w:t>
+      </w:r>
+      <w:r>
+        <w:rPr>
+          <w:rFonts w:ascii="Consolas" w:eastAsia="Times New Roman" w:hAnsi="Consolas" w:cs="Times New Roman"/>
+          <w:color w:val="F07178"/>
+          <w:kern w:val="0"/>
+          <w:sz w:val="21"/>
+          <w:szCs w:val="21"/>
+          <w:lang w:eastAsia="es-CO"/>
+          <w14:ligatures w14:val="none"/>
+        </w:rPr>
+        <w:t>h3</w:t>
+      </w:r>
+      <w:proofErr w:type="gramStart"/>
+      <w:r>
+        <w:rPr>
+          <w:rFonts w:ascii="Consolas" w:eastAsia="Times New Roman" w:hAnsi="Consolas" w:cs="Times New Roman"/>
+          <w:color w:val="89DDFF"/>
+          <w:kern w:val="0"/>
+          <w:sz w:val="21"/>
+          <w:szCs w:val="21"/>
+          <w:lang w:eastAsia="es-CO"/>
+          <w14:ligatures w14:val="none"/>
+        </w:rPr>
+        <w:t>&gt;</w:t>
+      </w:r>
+      <w:r>
+        <w:rPr>
+          <w:rFonts w:ascii="Consolas" w:eastAsia="Times New Roman" w:hAnsi="Consolas" w:cs="Times New Roman"/>
+          <w:color w:val="EEFFFF"/>
+          <w:kern w:val="0"/>
+          <w:sz w:val="21"/>
+          <w:szCs w:val="21"/>
+          <w:lang w:eastAsia="es-CO"/>
+          <w14:ligatures w14:val="none"/>
+        </w:rPr>
+        <w:t>¿</w:t>
+      </w:r>
+      <w:proofErr w:type="gramEnd"/>
+      <w:r>
+        <w:rPr>
+          <w:rFonts w:ascii="Consolas" w:eastAsia="Times New Roman" w:hAnsi="Consolas" w:cs="Times New Roman"/>
+          <w:color w:val="EEFFFF"/>
+          <w:kern w:val="0"/>
+          <w:sz w:val="21"/>
+          <w:szCs w:val="21"/>
+          <w:lang w:eastAsia="es-CO"/>
+          <w14:ligatures w14:val="none"/>
+        </w:rPr>
+        <w:t>Alcohol o gasolina?</w:t>
+      </w:r>
+      <w:r>
+        <w:rPr>
+          <w:rFonts w:ascii="Consolas" w:eastAsia="Times New Roman" w:hAnsi="Consolas" w:cs="Times New Roman"/>
+          <w:color w:val="89DDFF"/>
+          <w:kern w:val="0"/>
+          <w:sz w:val="21"/>
+          <w:szCs w:val="21"/>
+          <w:lang w:eastAsia="es-CO"/>
+          <w14:ligatures w14:val="none"/>
+        </w:rPr>
+        <w:t>&lt;/</w:t>
+      </w:r>
+      <w:r>
+        <w:rPr>
+          <w:rFonts w:ascii="Consolas" w:eastAsia="Times New Roman" w:hAnsi="Consolas" w:cs="Times New Roman"/>
+          <w:color w:val="F07178"/>
+          <w:kern w:val="0"/>
+          <w:sz w:val="21"/>
+          <w:szCs w:val="21"/>
+          <w:lang w:eastAsia="es-CO"/>
+          <w14:ligatures w14:val="none"/>
+        </w:rPr>
+        <w:t>h3</w:t>
+      </w:r>
+      <w:r>
+        <w:rPr>
+          <w:rFonts w:ascii="Consolas" w:eastAsia="Times New Roman" w:hAnsi="Consolas" w:cs="Times New Roman"/>
+          <w:color w:val="89DDFF"/>
+          <w:kern w:val="0"/>
+          <w:sz w:val="21"/>
+          <w:szCs w:val="21"/>
+          <w:lang w:eastAsia="es-CO"/>
+          <w14:ligatures w14:val="none"/>
+        </w:rPr>
+        <w:t>&gt;</w:t>
+      </w:r>
+    </w:p>
+    <w:p>
+      <w:pPr>
+        <w:shd w:val="clear" w:color="auto" w:fill="263238"/>
+        <w:spacing w:after="0" w:line="285" w:lineRule="atLeast"/>
+        <w:rPr>
+          <w:rFonts w:ascii="Consolas" w:eastAsia="Times New Roman" w:hAnsi="Consolas" w:cs="Times New Roman"/>
+          <w:color w:val="EEFFFF"/>
+          <w:kern w:val="0"/>
+          <w:sz w:val="21"/>
+          <w:szCs w:val="21"/>
+          <w:lang w:eastAsia="es-CO"/>
+          <w14:ligatures w14:val="none"/>
+        </w:rPr>
+      </w:pPr>
+    </w:p>
+    <w:p>
+      <w:pPr>
+        <w:shd w:val="clear" w:color="auto" w:fill="263238"/>
+        <w:spacing w:after="0" w:line="285" w:lineRule="atLeast"/>
+        <w:rPr>
+          <w:rFonts w:ascii="Consolas" w:eastAsia="Times New Roman" w:hAnsi="Consolas" w:cs="Times New Roman"/>
+          <w:color w:val="EEFFFF"/>
+          <w:kern w:val="0"/>
+          <w:sz w:val="21"/>
+          <w:szCs w:val="21"/>
+          <w:lang w:eastAsia="es-CO"/>
+          <w14:ligatures w14:val="none"/>
+        </w:rPr>
+      </w:pPr>
+      <w:r>
+        <w:rPr>
+          <w:rFonts w:ascii="Consolas" w:eastAsia="Times New Roman" w:hAnsi="Consolas" w:cs="Times New Roman"/>
+          <w:color w:val="89DDFF"/>
+          <w:kern w:val="0"/>
+          <w:sz w:val="21"/>
+          <w:szCs w:val="21"/>
+          <w:lang w:eastAsia="es-CO"/>
+          <w14:ligatures w14:val="none"/>
+        </w:rPr>
+        <w:t>&lt;</w:t>
+      </w:r>
+      <w:r>
+        <w:rPr>
+          <w:rFonts w:ascii="Consolas" w:eastAsia="Times New Roman" w:hAnsi="Consolas" w:cs="Times New Roman"/>
+          <w:color w:val="F07178"/>
+          <w:kern w:val="0"/>
+          <w:sz w:val="21"/>
+          <w:szCs w:val="21"/>
+          <w:lang w:eastAsia="es-CO"/>
+          <w14:ligatures w14:val="none"/>
+        </w:rPr>
+        <w:t>script</w:t>
+      </w:r>
+      <w:r>
+        <w:rPr>
+          <w:rFonts w:ascii="Consolas" w:eastAsia="Times New Roman" w:hAnsi="Consolas" w:cs="Times New Roman"/>
+          <w:color w:val="89DDFF"/>
+          <w:kern w:val="0"/>
+          <w:sz w:val="21"/>
+          <w:szCs w:val="21"/>
+          <w:lang w:eastAsia="es-CO"/>
+          <w14:ligatures w14:val="none"/>
+        </w:rPr>
+        <w:t>&gt;</w:t>
+      </w:r>
+    </w:p>
+    <w:p>
+      <w:pPr>
+        <w:shd w:val="clear" w:color="auto" w:fill="263238"/>
+        <w:spacing w:after="0" w:line="285" w:lineRule="atLeast"/>
+        <w:rPr>
+          <w:rFonts w:ascii="Consolas" w:eastAsia="Times New Roman" w:hAnsi="Consolas" w:cs="Times New Roman"/>
+          <w:color w:val="EEFFFF"/>
+          <w:kern w:val="0"/>
+          <w:sz w:val="21"/>
+          <w:szCs w:val="21"/>
+          <w:lang w:eastAsia="es-CO"/>
+          <w14:ligatures w14:val="none"/>
+        </w:rPr>
+      </w:pPr>
+      <w:r>
+        <w:rPr>
+          <w:rFonts w:ascii="Consolas" w:eastAsia="Times New Roman" w:hAnsi="Consolas" w:cs="Times New Roman"/>
+          <w:color w:val="EEFFFF"/>
+          <w:kern w:val="0"/>
+          <w:sz w:val="21"/>
+          <w:szCs w:val="21"/>
+          <w:lang w:eastAsia="es-CO"/>
+          <w14:ligatures w14:val="none"/>
+        </w:rPr>
+        <w:t xml:space="preserve">    </w:t>
+      </w:r>
+      <w:proofErr w:type="spellStart"/>
+      <w:proofErr w:type="gramStart"/>
+      <w:r>
+        <w:rPr>
+          <w:rFonts w:ascii="Consolas" w:eastAsia="Times New Roman" w:hAnsi="Consolas" w:cs="Times New Roman"/>
+          <w:color w:val="EEFFFF"/>
+          <w:kern w:val="0"/>
+          <w:sz w:val="21"/>
+          <w:szCs w:val="21"/>
+          <w:lang w:eastAsia="es-CO"/>
+          <w14:ligatures w14:val="none"/>
+        </w:rPr>
+        <w:t>document</w:t>
+      </w:r>
+      <w:r>
+        <w:rPr>
+          <w:rFonts w:ascii="Consolas" w:eastAsia="Times New Roman" w:hAnsi="Consolas" w:cs="Times New Roman"/>
+          <w:color w:val="89DDFF"/>
+          <w:kern w:val="0"/>
+          <w:sz w:val="21"/>
+          <w:szCs w:val="21"/>
+          <w:lang w:eastAsia="es-CO"/>
+          <w14:ligatures w14:val="none"/>
+        </w:rPr>
+        <w:t>.</w:t>
+      </w:r>
+      <w:r>
+        <w:rPr>
+          <w:rFonts w:ascii="Consolas" w:eastAsia="Times New Roman" w:hAnsi="Consolas" w:cs="Times New Roman"/>
+          <w:color w:val="82AAFF"/>
+          <w:kern w:val="0"/>
+          <w:sz w:val="21"/>
+          <w:szCs w:val="21"/>
+          <w:lang w:eastAsia="es-CO"/>
+          <w14:ligatures w14:val="none"/>
+        </w:rPr>
+        <w:t>write</w:t>
+      </w:r>
+      <w:proofErr w:type="spellEnd"/>
+      <w:proofErr w:type="gramEnd"/>
+      <w:r>
+        <w:rPr>
+          <w:rFonts w:ascii="Consolas" w:eastAsia="Times New Roman" w:hAnsi="Consolas" w:cs="Times New Roman"/>
+          <w:color w:val="EEFFFF"/>
+          <w:kern w:val="0"/>
+          <w:sz w:val="21"/>
+          <w:szCs w:val="21"/>
+          <w:lang w:eastAsia="es-CO"/>
+          <w14:ligatures w14:val="none"/>
+        </w:rPr>
+        <w:t>(</w:t>
+      </w:r>
+      <w:r>
+        <w:rPr>
+          <w:rFonts w:ascii="Consolas" w:eastAsia="Times New Roman" w:hAnsi="Consolas" w:cs="Times New Roman"/>
+          <w:color w:val="89DDFF"/>
+          <w:kern w:val="0"/>
+          <w:sz w:val="21"/>
+          <w:szCs w:val="21"/>
+          <w:lang w:eastAsia="es-CO"/>
+          <w14:ligatures w14:val="none"/>
+        </w:rPr>
+        <w:t>"</w:t>
+      </w:r>
+      <w:r>
+        <w:rPr>
+          <w:rFonts w:ascii="Consolas" w:eastAsia="Times New Roman" w:hAnsi="Consolas" w:cs="Times New Roman"/>
+          <w:color w:val="C3E88D"/>
+          <w:kern w:val="0"/>
+          <w:sz w:val="21"/>
+          <w:szCs w:val="21"/>
+          <w:lang w:eastAsia="es-CO"/>
+          <w14:ligatures w14:val="none"/>
+        </w:rPr>
+        <w:t>Problema: Si un carro tiene un tanque de 40 litros. Usando gasolina y consumiendo todo el tanque se hace un recorrido de 480 kilómetros. ¿Cuál es la eficiencia del carro usando gasolina? o sea, ¿cuántos kilómetros recorre el carro por cada litro de gasolina?</w:t>
+      </w:r>
+      <w:r>
+        <w:rPr>
+          <w:rFonts w:ascii="Consolas" w:eastAsia="Times New Roman" w:hAnsi="Consolas" w:cs="Times New Roman"/>
+          <w:color w:val="89DDFF"/>
+          <w:kern w:val="0"/>
+          <w:sz w:val="21"/>
+          <w:szCs w:val="21"/>
+          <w:lang w:eastAsia="es-CO"/>
+          <w14:ligatures w14:val="none"/>
+        </w:rPr>
+        <w:t>"</w:t>
+      </w:r>
+      <w:r>
+        <w:rPr>
+          <w:rFonts w:ascii="Consolas" w:eastAsia="Times New Roman" w:hAnsi="Consolas" w:cs="Times New Roman"/>
+          <w:color w:val="EEFFFF"/>
+          <w:kern w:val="0"/>
+          <w:sz w:val="21"/>
+          <w:szCs w:val="21"/>
+          <w:lang w:eastAsia="es-CO"/>
+          <w14:ligatures w14:val="none"/>
+        </w:rPr>
+        <w:t>)</w:t>
+      </w:r>
+    </w:p>
+    <w:p>
+      <w:pPr>
+        <w:shd w:val="clear" w:color="auto" w:fill="263238"/>
+        <w:spacing w:after="0" w:line="285" w:lineRule="atLeast"/>
+        <w:rPr>
+          <w:rFonts w:ascii="Consolas" w:eastAsia="Times New Roman" w:hAnsi="Consolas" w:cs="Times New Roman"/>
+          <w:color w:val="EEFFFF"/>
+          <w:kern w:val="0"/>
+          <w:sz w:val="21"/>
+          <w:szCs w:val="21"/>
+          <w:lang w:eastAsia="es-CO"/>
+          <w14:ligatures w14:val="none"/>
+        </w:rPr>
+      </w:pPr>
+      <w:r>
+        <w:rPr>
+          <w:rFonts w:ascii="Consolas" w:eastAsia="Times New Roman" w:hAnsi="Consolas" w:cs="Times New Roman"/>
+          <w:color w:val="EEFFFF"/>
+          <w:kern w:val="0"/>
+          <w:sz w:val="21"/>
+          <w:szCs w:val="21"/>
+          <w:lang w:eastAsia="es-CO"/>
+          <w14:ligatures w14:val="none"/>
+        </w:rPr>
+        <w:lastRenderedPageBreak/>
+        <w:t xml:space="preserve">    </w:t>
+      </w:r>
+      <w:proofErr w:type="spellStart"/>
+      <w:proofErr w:type="gramStart"/>
+      <w:r>
+        <w:rPr>
+          <w:rFonts w:ascii="Consolas" w:eastAsia="Times New Roman" w:hAnsi="Consolas" w:cs="Times New Roman"/>
+          <w:color w:val="EEFFFF"/>
+          <w:kern w:val="0"/>
+          <w:sz w:val="21"/>
+          <w:szCs w:val="21"/>
+          <w:lang w:eastAsia="es-CO"/>
+          <w14:ligatures w14:val="none"/>
+        </w:rPr>
+        <w:t>document</w:t>
+      </w:r>
+      <w:r>
+        <w:rPr>
+          <w:rFonts w:ascii="Consolas" w:eastAsia="Times New Roman" w:hAnsi="Consolas" w:cs="Times New Roman"/>
+          <w:color w:val="89DDFF"/>
+          <w:kern w:val="0"/>
+          <w:sz w:val="21"/>
+          <w:szCs w:val="21"/>
+          <w:lang w:eastAsia="es-CO"/>
+          <w14:ligatures w14:val="none"/>
+        </w:rPr>
+        <w:t>.</w:t>
+      </w:r>
+      <w:r>
+        <w:rPr>
+          <w:rFonts w:ascii="Consolas" w:eastAsia="Times New Roman" w:hAnsi="Consolas" w:cs="Times New Roman"/>
+          <w:color w:val="82AAFF"/>
+          <w:kern w:val="0"/>
+          <w:sz w:val="21"/>
+          <w:szCs w:val="21"/>
+          <w:lang w:eastAsia="es-CO"/>
+          <w14:ligatures w14:val="none"/>
+        </w:rPr>
+        <w:t>write</w:t>
+      </w:r>
+      <w:proofErr w:type="spellEnd"/>
+      <w:proofErr w:type="gramEnd"/>
+      <w:r>
+        <w:rPr>
+          <w:rFonts w:ascii="Consolas" w:eastAsia="Times New Roman" w:hAnsi="Consolas" w:cs="Times New Roman"/>
+          <w:color w:val="EEFFFF"/>
+          <w:kern w:val="0"/>
+          <w:sz w:val="21"/>
+          <w:szCs w:val="21"/>
+          <w:lang w:eastAsia="es-CO"/>
+          <w14:ligatures w14:val="none"/>
+        </w:rPr>
+        <w:t>(</w:t>
+      </w:r>
+      <w:r>
+        <w:rPr>
+          <w:rFonts w:ascii="Consolas" w:eastAsia="Times New Roman" w:hAnsi="Consolas" w:cs="Times New Roman"/>
+          <w:color w:val="89DDFF"/>
+          <w:kern w:val="0"/>
+          <w:sz w:val="21"/>
+          <w:szCs w:val="21"/>
+          <w:lang w:eastAsia="es-CO"/>
+          <w14:ligatures w14:val="none"/>
+        </w:rPr>
+        <w:t>"</w:t>
+      </w:r>
+      <w:r>
+        <w:rPr>
+          <w:rFonts w:ascii="Consolas" w:eastAsia="Times New Roman" w:hAnsi="Consolas" w:cs="Times New Roman"/>
+          <w:color w:val="C3E88D"/>
+          <w:kern w:val="0"/>
+          <w:sz w:val="21"/>
+          <w:szCs w:val="21"/>
+          <w:lang w:eastAsia="es-CO"/>
+          <w14:ligatures w14:val="none"/>
+        </w:rPr>
+        <w:t>&lt;</w:t>
+      </w:r>
+      <w:proofErr w:type="spellStart"/>
+      <w:r>
+        <w:rPr>
+          <w:rFonts w:ascii="Consolas" w:eastAsia="Times New Roman" w:hAnsi="Consolas" w:cs="Times New Roman"/>
+          <w:color w:val="C3E88D"/>
+          <w:kern w:val="0"/>
+          <w:sz w:val="21"/>
+          <w:szCs w:val="21"/>
+          <w:lang w:eastAsia="es-CO"/>
+          <w14:ligatures w14:val="none"/>
+        </w:rPr>
+        <w:t>br</w:t>
+      </w:r>
+      <w:proofErr w:type="spellEnd"/>
+      <w:r>
+        <w:rPr>
+          <w:rFonts w:ascii="Consolas" w:eastAsia="Times New Roman" w:hAnsi="Consolas" w:cs="Times New Roman"/>
+          <w:color w:val="C3E88D"/>
+          <w:kern w:val="0"/>
+          <w:sz w:val="21"/>
+          <w:szCs w:val="21"/>
+          <w:lang w:eastAsia="es-CO"/>
+          <w14:ligatures w14:val="none"/>
+        </w:rPr>
+        <w:t>&gt;</w:t>
+      </w:r>
+      <w:r>
+        <w:rPr>
+          <w:rFonts w:ascii="Consolas" w:eastAsia="Times New Roman" w:hAnsi="Consolas" w:cs="Times New Roman"/>
+          <w:color w:val="89DDFF"/>
+          <w:kern w:val="0"/>
+          <w:sz w:val="21"/>
+          <w:szCs w:val="21"/>
+          <w:lang w:eastAsia="es-CO"/>
+          <w14:ligatures w14:val="none"/>
+        </w:rPr>
+        <w:t>"</w:t>
+      </w:r>
+      <w:r>
+        <w:rPr>
+          <w:rFonts w:ascii="Consolas" w:eastAsia="Times New Roman" w:hAnsi="Consolas" w:cs="Times New Roman"/>
+          <w:color w:val="EEFFFF"/>
+          <w:kern w:val="0"/>
+          <w:sz w:val="21"/>
+          <w:szCs w:val="21"/>
+          <w:lang w:eastAsia="es-CO"/>
+          <w14:ligatures w14:val="none"/>
+        </w:rPr>
+        <w:t>)</w:t>
+      </w:r>
+    </w:p>
+    <w:p>
+      <w:pPr>
+        <w:shd w:val="clear" w:color="auto" w:fill="263238"/>
+        <w:spacing w:after="0" w:line="285" w:lineRule="atLeast"/>
+        <w:rPr>
+          <w:rFonts w:ascii="Consolas" w:eastAsia="Times New Roman" w:hAnsi="Consolas" w:cs="Times New Roman"/>
+          <w:color w:val="EEFFFF"/>
+          <w:kern w:val="0"/>
+          <w:sz w:val="21"/>
+          <w:szCs w:val="21"/>
+          <w:lang w:eastAsia="es-CO"/>
+          <w14:ligatures w14:val="none"/>
+        </w:rPr>
+      </w:pPr>
+      <w:r>
+        <w:rPr>
+          <w:rFonts w:ascii="Consolas" w:eastAsia="Times New Roman" w:hAnsi="Consolas" w:cs="Times New Roman"/>
+          <w:color w:val="EEFFFF"/>
+          <w:kern w:val="0"/>
+          <w:sz w:val="21"/>
+          <w:szCs w:val="21"/>
+          <w:lang w:eastAsia="es-CO"/>
+          <w14:ligatures w14:val="none"/>
+        </w:rPr>
+        <w:t xml:space="preserve">    </w:t>
+      </w:r>
+      <w:proofErr w:type="spellStart"/>
+      <w:proofErr w:type="gramStart"/>
+      <w:r>
+        <w:rPr>
+          <w:rFonts w:ascii="Consolas" w:eastAsia="Times New Roman" w:hAnsi="Consolas" w:cs="Times New Roman"/>
+          <w:color w:val="EEFFFF"/>
+          <w:kern w:val="0"/>
+          <w:sz w:val="21"/>
+          <w:szCs w:val="21"/>
+          <w:lang w:eastAsia="es-CO"/>
+          <w14:ligatures w14:val="none"/>
+        </w:rPr>
+        <w:t>document</w:t>
+      </w:r>
+      <w:r>
+        <w:rPr>
+          <w:rFonts w:ascii="Consolas" w:eastAsia="Times New Roman" w:hAnsi="Consolas" w:cs="Times New Roman"/>
+          <w:color w:val="89DDFF"/>
+          <w:kern w:val="0"/>
+          <w:sz w:val="21"/>
+          <w:szCs w:val="21"/>
+          <w:lang w:eastAsia="es-CO"/>
+          <w14:ligatures w14:val="none"/>
+        </w:rPr>
+        <w:t>.</w:t>
+      </w:r>
+      <w:r>
+        <w:rPr>
+          <w:rFonts w:ascii="Consolas" w:eastAsia="Times New Roman" w:hAnsi="Consolas" w:cs="Times New Roman"/>
+          <w:color w:val="82AAFF"/>
+          <w:kern w:val="0"/>
+          <w:sz w:val="21"/>
+          <w:szCs w:val="21"/>
+          <w:lang w:eastAsia="es-CO"/>
+          <w14:ligatures w14:val="none"/>
+        </w:rPr>
+        <w:t>write</w:t>
+      </w:r>
+      <w:proofErr w:type="spellEnd"/>
+      <w:proofErr w:type="gramEnd"/>
+      <w:r>
+        <w:rPr>
+          <w:rFonts w:ascii="Consolas" w:eastAsia="Times New Roman" w:hAnsi="Consolas" w:cs="Times New Roman"/>
+          <w:color w:val="EEFFFF"/>
+          <w:kern w:val="0"/>
+          <w:sz w:val="21"/>
+          <w:szCs w:val="21"/>
+          <w:lang w:eastAsia="es-CO"/>
+          <w14:ligatures w14:val="none"/>
+        </w:rPr>
+        <w:t>(</w:t>
+      </w:r>
+      <w:r>
+        <w:rPr>
+          <w:rFonts w:ascii="Consolas" w:eastAsia="Times New Roman" w:hAnsi="Consolas" w:cs="Times New Roman"/>
+          <w:color w:val="89DDFF"/>
+          <w:kern w:val="0"/>
+          <w:sz w:val="21"/>
+          <w:szCs w:val="21"/>
+          <w:lang w:eastAsia="es-CO"/>
+          <w14:ligatures w14:val="none"/>
+        </w:rPr>
+        <w:t>"</w:t>
+      </w:r>
+      <w:r>
+        <w:rPr>
+          <w:rFonts w:ascii="Consolas" w:eastAsia="Times New Roman" w:hAnsi="Consolas" w:cs="Times New Roman"/>
+          <w:color w:val="C3E88D"/>
+          <w:kern w:val="0"/>
+          <w:sz w:val="21"/>
+          <w:szCs w:val="21"/>
+          <w:lang w:eastAsia="es-CO"/>
+          <w14:ligatures w14:val="none"/>
+        </w:rPr>
+        <w:t>&lt;</w:t>
+      </w:r>
+      <w:proofErr w:type="spellStart"/>
+      <w:r>
+        <w:rPr>
+          <w:rFonts w:ascii="Consolas" w:eastAsia="Times New Roman" w:hAnsi="Consolas" w:cs="Times New Roman"/>
+          <w:color w:val="C3E88D"/>
+          <w:kern w:val="0"/>
+          <w:sz w:val="21"/>
+          <w:szCs w:val="21"/>
+          <w:lang w:eastAsia="es-CO"/>
+          <w14:ligatures w14:val="none"/>
+        </w:rPr>
+        <w:t>br</w:t>
+      </w:r>
+      <w:proofErr w:type="spellEnd"/>
+      <w:r>
+        <w:rPr>
+          <w:rFonts w:ascii="Consolas" w:eastAsia="Times New Roman" w:hAnsi="Consolas" w:cs="Times New Roman"/>
+          <w:color w:val="C3E88D"/>
+          <w:kern w:val="0"/>
+          <w:sz w:val="21"/>
+          <w:szCs w:val="21"/>
+          <w:lang w:eastAsia="es-CO"/>
+          <w14:ligatures w14:val="none"/>
+        </w:rPr>
+        <w:t>&gt;</w:t>
+      </w:r>
+      <w:r>
+        <w:rPr>
+          <w:rFonts w:ascii="Consolas" w:eastAsia="Times New Roman" w:hAnsi="Consolas" w:cs="Times New Roman"/>
+          <w:color w:val="89DDFF"/>
+          <w:kern w:val="0"/>
+          <w:sz w:val="21"/>
+          <w:szCs w:val="21"/>
+          <w:lang w:eastAsia="es-CO"/>
+          <w14:ligatures w14:val="none"/>
+        </w:rPr>
+        <w:t>"</w:t>
+      </w:r>
+      <w:r>
+        <w:rPr>
+          <w:rFonts w:ascii="Consolas" w:eastAsia="Times New Roman" w:hAnsi="Consolas" w:cs="Times New Roman"/>
+          <w:color w:val="EEFFFF"/>
+          <w:kern w:val="0"/>
+          <w:sz w:val="21"/>
+          <w:szCs w:val="21"/>
+          <w:lang w:eastAsia="es-CO"/>
+          <w14:ligatures w14:val="none"/>
+        </w:rPr>
+        <w:t>)</w:t>
+      </w:r>
+    </w:p>
+    <w:p>
+      <w:pPr>
+        <w:shd w:val="clear" w:color="auto" w:fill="263238"/>
+        <w:spacing w:after="0" w:line="285" w:lineRule="atLeast"/>
+        <w:rPr>
+          <w:rFonts w:ascii="Consolas" w:eastAsia="Times New Roman" w:hAnsi="Consolas" w:cs="Times New Roman"/>
+          <w:color w:val="EEFFFF"/>
+          <w:kern w:val="0"/>
+          <w:sz w:val="21"/>
+          <w:szCs w:val="21"/>
+          <w:lang w:eastAsia="es-CO"/>
+          <w14:ligatures w14:val="none"/>
+        </w:rPr>
+      </w:pPr>
+      <w:r>
+        <w:rPr>
+          <w:rFonts w:ascii="Consolas" w:eastAsia="Times New Roman" w:hAnsi="Consolas" w:cs="Times New Roman"/>
+          <w:color w:val="EEFFFF"/>
+          <w:kern w:val="0"/>
+          <w:sz w:val="21"/>
+          <w:szCs w:val="21"/>
+          <w:lang w:eastAsia="es-CO"/>
+          <w14:ligatures w14:val="none"/>
+        </w:rPr>
+        <w:t xml:space="preserve">    </w:t>
+      </w:r>
+      <w:proofErr w:type="spellStart"/>
+      <w:proofErr w:type="gramStart"/>
+      <w:r>
+        <w:rPr>
+          <w:rFonts w:ascii="Consolas" w:eastAsia="Times New Roman" w:hAnsi="Consolas" w:cs="Times New Roman"/>
+          <w:color w:val="C792EA"/>
+          <w:kern w:val="0"/>
+          <w:sz w:val="21"/>
+          <w:szCs w:val="21"/>
+          <w:lang w:eastAsia="es-CO"/>
+          <w14:ligatures w14:val="none"/>
+        </w:rPr>
+        <w:t>var</w:t>
+      </w:r>
+      <w:proofErr w:type="spellEnd"/>
+      <w:r>
+        <w:rPr>
+          <w:rFonts w:ascii="Consolas" w:eastAsia="Times New Roman" w:hAnsi="Consolas" w:cs="Times New Roman"/>
+          <w:color w:val="EEFFFF"/>
+          <w:kern w:val="0"/>
+          <w:sz w:val="21"/>
+          <w:szCs w:val="21"/>
+          <w:lang w:eastAsia="es-CO"/>
+          <w14:ligatures w14:val="none"/>
+        </w:rPr>
+        <w:t xml:space="preserve">  gasolina</w:t>
+      </w:r>
+      <w:proofErr w:type="gramEnd"/>
+      <w:r>
+        <w:rPr>
+          <w:rFonts w:ascii="Consolas" w:eastAsia="Times New Roman" w:hAnsi="Consolas" w:cs="Times New Roman"/>
+          <w:color w:val="EEFFFF"/>
+          <w:kern w:val="0"/>
+          <w:sz w:val="21"/>
+          <w:szCs w:val="21"/>
+          <w:lang w:eastAsia="es-CO"/>
+          <w14:ligatures w14:val="none"/>
+        </w:rPr>
+        <w:t xml:space="preserve"> </w:t>
+      </w:r>
+      <w:r>
+        <w:rPr>
+          <w:rFonts w:ascii="Consolas" w:eastAsia="Times New Roman" w:hAnsi="Consolas" w:cs="Times New Roman"/>
+          <w:color w:val="C792EA"/>
+          <w:kern w:val="0"/>
+          <w:sz w:val="21"/>
+          <w:szCs w:val="21"/>
+          <w:lang w:eastAsia="es-CO"/>
+          <w14:ligatures w14:val="none"/>
+        </w:rPr>
+        <w:t>=</w:t>
+      </w:r>
+      <w:r>
+        <w:rPr>
+          <w:rFonts w:ascii="Consolas" w:eastAsia="Times New Roman" w:hAnsi="Consolas" w:cs="Times New Roman"/>
+          <w:color w:val="EEFFFF"/>
+          <w:kern w:val="0"/>
+          <w:sz w:val="21"/>
+          <w:szCs w:val="21"/>
+          <w:lang w:eastAsia="es-CO"/>
+          <w14:ligatures w14:val="none"/>
+        </w:rPr>
+        <w:t xml:space="preserve"> </w:t>
+      </w:r>
+      <w:r>
+        <w:rPr>
+          <w:rFonts w:ascii="Consolas" w:eastAsia="Times New Roman" w:hAnsi="Consolas" w:cs="Times New Roman"/>
+          <w:color w:val="F78C6C"/>
+          <w:kern w:val="0"/>
+          <w:sz w:val="21"/>
+          <w:szCs w:val="21"/>
+          <w:lang w:eastAsia="es-CO"/>
+          <w14:ligatures w14:val="none"/>
+        </w:rPr>
+        <w:t>40</w:t>
+      </w:r>
+    </w:p>
+    <w:p>
+      <w:pPr>
+        <w:shd w:val="clear" w:color="auto" w:fill="263238"/>
+        <w:spacing w:after="0" w:line="285" w:lineRule="atLeast"/>
+        <w:rPr>
+          <w:rFonts w:ascii="Consolas" w:eastAsia="Times New Roman" w:hAnsi="Consolas" w:cs="Times New Roman"/>
+          <w:color w:val="EEFFFF"/>
+          <w:kern w:val="0"/>
+          <w:sz w:val="21"/>
+          <w:szCs w:val="21"/>
+          <w:lang w:eastAsia="es-CO"/>
+          <w14:ligatures w14:val="none"/>
+        </w:rPr>
+      </w:pPr>
+      <w:r>
+        <w:rPr>
+          <w:rFonts w:ascii="Consolas" w:eastAsia="Times New Roman" w:hAnsi="Consolas" w:cs="Times New Roman"/>
+          <w:color w:val="EEFFFF"/>
+          <w:kern w:val="0"/>
+          <w:sz w:val="21"/>
+          <w:szCs w:val="21"/>
+          <w:lang w:eastAsia="es-CO"/>
+          <w14:ligatures w14:val="none"/>
+        </w:rPr>
+        <w:t xml:space="preserve">    </w:t>
+      </w:r>
+      <w:proofErr w:type="spellStart"/>
+      <w:proofErr w:type="gramStart"/>
+      <w:r>
+        <w:rPr>
+          <w:rFonts w:ascii="Consolas" w:eastAsia="Times New Roman" w:hAnsi="Consolas" w:cs="Times New Roman"/>
+          <w:color w:val="C792EA"/>
+          <w:kern w:val="0"/>
+          <w:sz w:val="21"/>
+          <w:szCs w:val="21"/>
+          <w:lang w:eastAsia="es-CO"/>
+          <w14:ligatures w14:val="none"/>
+        </w:rPr>
+        <w:t>var</w:t>
+      </w:r>
+      <w:proofErr w:type="spellEnd"/>
+      <w:r>
+        <w:rPr>
+          <w:rFonts w:ascii="Consolas" w:eastAsia="Times New Roman" w:hAnsi="Consolas" w:cs="Times New Roman"/>
+          <w:color w:val="EEFFFF"/>
+          <w:kern w:val="0"/>
+          <w:sz w:val="21"/>
+          <w:szCs w:val="21"/>
+          <w:lang w:eastAsia="es-CO"/>
+          <w14:ligatures w14:val="none"/>
+        </w:rPr>
+        <w:t xml:space="preserve">  </w:t>
+      </w:r>
+      <w:proofErr w:type="spellStart"/>
+      <w:r>
+        <w:rPr>
+          <w:rFonts w:ascii="Consolas" w:eastAsia="Times New Roman" w:hAnsi="Consolas" w:cs="Times New Roman"/>
+          <w:color w:val="EEFFFF"/>
+          <w:kern w:val="0"/>
+          <w:sz w:val="21"/>
+          <w:szCs w:val="21"/>
+          <w:lang w:eastAsia="es-CO"/>
+          <w14:ligatures w14:val="none"/>
+        </w:rPr>
+        <w:t>kilometros</w:t>
+      </w:r>
+      <w:proofErr w:type="spellEnd"/>
+      <w:proofErr w:type="gramEnd"/>
+      <w:r>
+        <w:rPr>
+          <w:rFonts w:ascii="Consolas" w:eastAsia="Times New Roman" w:hAnsi="Consolas" w:cs="Times New Roman"/>
+          <w:color w:val="EEFFFF"/>
+          <w:kern w:val="0"/>
+          <w:sz w:val="21"/>
+          <w:szCs w:val="21"/>
+          <w:lang w:eastAsia="es-CO"/>
+          <w14:ligatures w14:val="none"/>
+        </w:rPr>
+        <w:t xml:space="preserve"> </w:t>
+      </w:r>
+      <w:r>
+        <w:rPr>
+          <w:rFonts w:ascii="Consolas" w:eastAsia="Times New Roman" w:hAnsi="Consolas" w:cs="Times New Roman"/>
+          <w:color w:val="C792EA"/>
+          <w:kern w:val="0"/>
+          <w:sz w:val="21"/>
+          <w:szCs w:val="21"/>
+          <w:lang w:eastAsia="es-CO"/>
+          <w14:ligatures w14:val="none"/>
+        </w:rPr>
+        <w:t>=</w:t>
+      </w:r>
+      <w:r>
+        <w:rPr>
+          <w:rFonts w:ascii="Consolas" w:eastAsia="Times New Roman" w:hAnsi="Consolas" w:cs="Times New Roman"/>
+          <w:color w:val="EEFFFF"/>
+          <w:kern w:val="0"/>
+          <w:sz w:val="21"/>
+          <w:szCs w:val="21"/>
+          <w:lang w:eastAsia="es-CO"/>
+          <w14:ligatures w14:val="none"/>
+        </w:rPr>
+        <w:t xml:space="preserve"> </w:t>
+      </w:r>
+      <w:r>
+        <w:rPr>
+          <w:rFonts w:ascii="Consolas" w:eastAsia="Times New Roman" w:hAnsi="Consolas" w:cs="Times New Roman"/>
+          <w:color w:val="F78C6C"/>
+          <w:kern w:val="0"/>
+          <w:sz w:val="21"/>
+          <w:szCs w:val="21"/>
+          <w:lang w:eastAsia="es-CO"/>
+          <w14:ligatures w14:val="none"/>
+        </w:rPr>
+        <w:t>480</w:t>
+      </w:r>
+    </w:p>
+    <w:p>
+      <w:pPr>
+        <w:shd w:val="clear" w:color="auto" w:fill="263238"/>
+        <w:spacing w:after="0" w:line="285" w:lineRule="atLeast"/>
+        <w:rPr>
+          <w:rFonts w:ascii="Consolas" w:eastAsia="Times New Roman" w:hAnsi="Consolas" w:cs="Times New Roman"/>
+          <w:color w:val="EEFFFF"/>
+          <w:kern w:val="0"/>
+          <w:sz w:val="21"/>
+          <w:szCs w:val="21"/>
+          <w:lang w:eastAsia="es-CO"/>
+          <w14:ligatures w14:val="none"/>
+        </w:rPr>
+      </w:pPr>
+      <w:r>
+        <w:rPr>
+          <w:rFonts w:ascii="Consolas" w:eastAsia="Times New Roman" w:hAnsi="Consolas" w:cs="Times New Roman"/>
+          <w:color w:val="EEFFFF"/>
+          <w:kern w:val="0"/>
+          <w:sz w:val="21"/>
+          <w:szCs w:val="21"/>
+          <w:lang w:eastAsia="es-CO"/>
+          <w14:ligatures w14:val="none"/>
+        </w:rPr>
+        <w:t xml:space="preserve">    eficiencia </w:t>
+      </w:r>
+      <w:r>
+        <w:rPr>
+          <w:rFonts w:ascii="Consolas" w:eastAsia="Times New Roman" w:hAnsi="Consolas" w:cs="Times New Roman"/>
+          <w:color w:val="C792EA"/>
+          <w:kern w:val="0"/>
+          <w:sz w:val="21"/>
+          <w:szCs w:val="21"/>
+          <w:lang w:eastAsia="es-CO"/>
+          <w14:ligatures w14:val="none"/>
+        </w:rPr>
+        <w:t>=</w:t>
+      </w:r>
+      <w:r>
+        <w:rPr>
+          <w:rFonts w:ascii="Consolas" w:eastAsia="Times New Roman" w:hAnsi="Consolas" w:cs="Times New Roman"/>
+          <w:color w:val="EEFFFF"/>
+          <w:kern w:val="0"/>
+          <w:sz w:val="21"/>
+          <w:szCs w:val="21"/>
+          <w:lang w:eastAsia="es-CO"/>
+          <w14:ligatures w14:val="none"/>
+        </w:rPr>
+        <w:t xml:space="preserve"> </w:t>
+      </w:r>
+      <w:proofErr w:type="spellStart"/>
+      <w:r>
+        <w:rPr>
+          <w:rFonts w:ascii="Consolas" w:eastAsia="Times New Roman" w:hAnsi="Consolas" w:cs="Times New Roman"/>
+          <w:color w:val="EEFFFF"/>
+          <w:kern w:val="0"/>
+          <w:sz w:val="21"/>
+          <w:szCs w:val="21"/>
+          <w:lang w:eastAsia="es-CO"/>
+          <w14:ligatures w14:val="none"/>
+        </w:rPr>
+        <w:t>kilometros</w:t>
+      </w:r>
+      <w:proofErr w:type="spellEnd"/>
+      <w:r>
+        <w:rPr>
+          <w:rFonts w:ascii="Consolas" w:eastAsia="Times New Roman" w:hAnsi="Consolas" w:cs="Times New Roman"/>
+          <w:color w:val="C792EA"/>
+          <w:kern w:val="0"/>
+          <w:sz w:val="21"/>
+          <w:szCs w:val="21"/>
+          <w:lang w:eastAsia="es-CO"/>
+          <w14:ligatures w14:val="none"/>
+        </w:rPr>
+        <w:t>/</w:t>
+      </w:r>
+      <w:r>
+        <w:rPr>
+          <w:rFonts w:ascii="Consolas" w:eastAsia="Times New Roman" w:hAnsi="Consolas" w:cs="Times New Roman"/>
+          <w:color w:val="EEFFFF"/>
+          <w:kern w:val="0"/>
+          <w:sz w:val="21"/>
+          <w:szCs w:val="21"/>
+          <w:lang w:eastAsia="es-CO"/>
+          <w14:ligatures w14:val="none"/>
+        </w:rPr>
+        <w:t>gasolina</w:t>
+      </w:r>
+    </w:p>
+    <w:p>
+      <w:pPr>
+        <w:shd w:val="clear" w:color="auto" w:fill="263238"/>
+        <w:spacing w:after="0" w:line="285" w:lineRule="atLeast"/>
+        <w:rPr>
+          <w:rFonts w:ascii="Consolas" w:eastAsia="Times New Roman" w:hAnsi="Consolas" w:cs="Times New Roman"/>
+          <w:color w:val="EEFFFF"/>
+          <w:kern w:val="0"/>
+          <w:sz w:val="21"/>
+          <w:szCs w:val="21"/>
+          <w:lang w:eastAsia="es-CO"/>
+          <w14:ligatures w14:val="none"/>
+        </w:rPr>
+      </w:pPr>
+      <w:r>
+        <w:rPr>
+          <w:rFonts w:ascii="Consolas" w:eastAsia="Times New Roman" w:hAnsi="Consolas" w:cs="Times New Roman"/>
+          <w:color w:val="EEFFFF"/>
+          <w:kern w:val="0"/>
+          <w:sz w:val="21"/>
+          <w:szCs w:val="21"/>
+          <w:lang w:eastAsia="es-CO"/>
+          <w14:ligatures w14:val="none"/>
+        </w:rPr>
+        <w:t xml:space="preserve">    </w:t>
+      </w:r>
+      <w:proofErr w:type="spellStart"/>
+      <w:proofErr w:type="gramStart"/>
+      <w:r>
+        <w:rPr>
+          <w:rFonts w:ascii="Consolas" w:eastAsia="Times New Roman" w:hAnsi="Consolas" w:cs="Times New Roman"/>
+          <w:color w:val="EEFFFF"/>
+          <w:kern w:val="0"/>
+          <w:sz w:val="21"/>
+          <w:szCs w:val="21"/>
+          <w:lang w:eastAsia="es-CO"/>
+          <w14:ligatures w14:val="none"/>
+        </w:rPr>
+        <w:t>document</w:t>
+      </w:r>
+      <w:r>
+        <w:rPr>
+          <w:rFonts w:ascii="Consolas" w:eastAsia="Times New Roman" w:hAnsi="Consolas" w:cs="Times New Roman"/>
+          <w:color w:val="89DDFF"/>
+          <w:kern w:val="0"/>
+          <w:sz w:val="21"/>
+          <w:szCs w:val="21"/>
+          <w:lang w:eastAsia="es-CO"/>
+          <w14:ligatures w14:val="none"/>
+        </w:rPr>
+        <w:t>.</w:t>
+      </w:r>
+      <w:r>
+        <w:rPr>
+          <w:rFonts w:ascii="Consolas" w:eastAsia="Times New Roman" w:hAnsi="Consolas" w:cs="Times New Roman"/>
+          <w:color w:val="82AAFF"/>
+          <w:kern w:val="0"/>
+          <w:sz w:val="21"/>
+          <w:szCs w:val="21"/>
+          <w:lang w:eastAsia="es-CO"/>
+          <w14:ligatures w14:val="none"/>
+        </w:rPr>
+        <w:t>write</w:t>
+      </w:r>
+      <w:proofErr w:type="spellEnd"/>
+      <w:proofErr w:type="gramEnd"/>
+      <w:r>
+        <w:rPr>
+          <w:rFonts w:ascii="Consolas" w:eastAsia="Times New Roman" w:hAnsi="Consolas" w:cs="Times New Roman"/>
+          <w:color w:val="EEFFFF"/>
+          <w:kern w:val="0"/>
+          <w:sz w:val="21"/>
+          <w:szCs w:val="21"/>
+          <w:lang w:eastAsia="es-CO"/>
+          <w14:ligatures w14:val="none"/>
+        </w:rPr>
+        <w:t>(</w:t>
+      </w:r>
+      <w:r>
+        <w:rPr>
+          <w:rFonts w:ascii="Consolas" w:eastAsia="Times New Roman" w:hAnsi="Consolas" w:cs="Times New Roman"/>
+          <w:color w:val="89DDFF"/>
+          <w:kern w:val="0"/>
+          <w:sz w:val="21"/>
+          <w:szCs w:val="21"/>
+          <w:lang w:eastAsia="es-CO"/>
+          <w14:ligatures w14:val="none"/>
+        </w:rPr>
+        <w:t>"</w:t>
+      </w:r>
+      <w:r>
+        <w:rPr>
+          <w:rFonts w:ascii="Consolas" w:eastAsia="Times New Roman" w:hAnsi="Consolas" w:cs="Times New Roman"/>
+          <w:color w:val="C3E88D"/>
+          <w:kern w:val="0"/>
+          <w:sz w:val="21"/>
+          <w:szCs w:val="21"/>
+          <w:lang w:eastAsia="es-CO"/>
+          <w14:ligatures w14:val="none"/>
+        </w:rPr>
+        <w:t xml:space="preserve">La eficiencia del carro con gasolina como combustible por </w:t>
+      </w:r>
+      <w:proofErr w:type="spellStart"/>
+      <w:r>
+        <w:rPr>
+          <w:rFonts w:ascii="Consolas" w:eastAsia="Times New Roman" w:hAnsi="Consolas" w:cs="Times New Roman"/>
+          <w:color w:val="C3E88D"/>
+          <w:kern w:val="0"/>
+          <w:sz w:val="21"/>
+          <w:szCs w:val="21"/>
+          <w:lang w:eastAsia="es-CO"/>
+          <w14:ligatures w14:val="none"/>
+        </w:rPr>
+        <w:t>kilometro</w:t>
+      </w:r>
+      <w:proofErr w:type="spellEnd"/>
+      <w:r>
+        <w:rPr>
+          <w:rFonts w:ascii="Consolas" w:eastAsia="Times New Roman" w:hAnsi="Consolas" w:cs="Times New Roman"/>
+          <w:color w:val="C3E88D"/>
+          <w:kern w:val="0"/>
+          <w:sz w:val="21"/>
+          <w:szCs w:val="21"/>
+          <w:lang w:eastAsia="es-CO"/>
+          <w14:ligatures w14:val="none"/>
+        </w:rPr>
+        <w:t xml:space="preserve"> recorrido es:  </w:t>
+      </w:r>
+      <w:r>
+        <w:rPr>
+          <w:rFonts w:ascii="Consolas" w:eastAsia="Times New Roman" w:hAnsi="Consolas" w:cs="Times New Roman"/>
+          <w:color w:val="89DDFF"/>
+          <w:kern w:val="0"/>
+          <w:sz w:val="21"/>
+          <w:szCs w:val="21"/>
+          <w:lang w:eastAsia="es-CO"/>
+          <w14:ligatures w14:val="none"/>
+        </w:rPr>
+        <w:t>"</w:t>
+      </w:r>
+      <w:r>
+        <w:rPr>
+          <w:rFonts w:ascii="Consolas" w:eastAsia="Times New Roman" w:hAnsi="Consolas" w:cs="Times New Roman"/>
+          <w:color w:val="EEFFFF"/>
+          <w:kern w:val="0"/>
+          <w:sz w:val="21"/>
+          <w:szCs w:val="21"/>
+          <w:lang w:eastAsia="es-CO"/>
+          <w14:ligatures w14:val="none"/>
+        </w:rPr>
+        <w:t xml:space="preserve"> </w:t>
+      </w:r>
+      <w:r>
+        <w:rPr>
+          <w:rFonts w:ascii="Consolas" w:eastAsia="Times New Roman" w:hAnsi="Consolas" w:cs="Times New Roman"/>
+          <w:color w:val="C792EA"/>
+          <w:kern w:val="0"/>
+          <w:sz w:val="21"/>
+          <w:szCs w:val="21"/>
+          <w:lang w:eastAsia="es-CO"/>
+          <w14:ligatures w14:val="none"/>
+        </w:rPr>
+        <w:t>+</w:t>
+      </w:r>
+      <w:r>
+        <w:rPr>
+          <w:rFonts w:ascii="Consolas" w:eastAsia="Times New Roman" w:hAnsi="Consolas" w:cs="Times New Roman"/>
+          <w:color w:val="EEFFFF"/>
+          <w:kern w:val="0"/>
+          <w:sz w:val="21"/>
+          <w:szCs w:val="21"/>
+          <w:lang w:eastAsia="es-CO"/>
+          <w14:ligatures w14:val="none"/>
+        </w:rPr>
+        <w:t xml:space="preserve"> eficiencia)</w:t>
+      </w:r>
+    </w:p>
+    <w:p>
+      <w:pPr>
+        <w:shd w:val="clear" w:color="auto" w:fill="263238"/>
+        <w:spacing w:after="0" w:line="285" w:lineRule="atLeast"/>
+        <w:rPr>
+          <w:rFonts w:ascii="Consolas" w:eastAsia="Times New Roman" w:hAnsi="Consolas" w:cs="Times New Roman"/>
+          <w:color w:val="EEFFFF"/>
+          <w:kern w:val="0"/>
+          <w:sz w:val="21"/>
+          <w:szCs w:val="21"/>
+          <w:lang w:eastAsia="es-CO"/>
+          <w14:ligatures w14:val="none"/>
+        </w:rPr>
+      </w:pPr>
+      <w:r>
+        <w:rPr>
+          <w:rFonts w:ascii="Consolas" w:eastAsia="Times New Roman" w:hAnsi="Consolas" w:cs="Times New Roman"/>
+          <w:color w:val="EEFFFF"/>
+          <w:kern w:val="0"/>
+          <w:sz w:val="21"/>
+          <w:szCs w:val="21"/>
+          <w:lang w:eastAsia="es-CO"/>
+          <w14:ligatures w14:val="none"/>
+        </w:rPr>
+        <w:t xml:space="preserve">    </w:t>
+      </w:r>
+      <w:proofErr w:type="spellStart"/>
+      <w:proofErr w:type="gramStart"/>
+      <w:r>
+        <w:rPr>
+          <w:rFonts w:ascii="Consolas" w:eastAsia="Times New Roman" w:hAnsi="Consolas" w:cs="Times New Roman"/>
+          <w:color w:val="EEFFFF"/>
+          <w:kern w:val="0"/>
+          <w:sz w:val="21"/>
+          <w:szCs w:val="21"/>
+          <w:lang w:eastAsia="es-CO"/>
+          <w14:ligatures w14:val="none"/>
+        </w:rPr>
+        <w:t>document</w:t>
+      </w:r>
+      <w:r>
+        <w:rPr>
+          <w:rFonts w:ascii="Consolas" w:eastAsia="Times New Roman" w:hAnsi="Consolas" w:cs="Times New Roman"/>
+          <w:color w:val="89DDFF"/>
+          <w:kern w:val="0"/>
+          <w:sz w:val="21"/>
+          <w:szCs w:val="21"/>
+          <w:lang w:eastAsia="es-CO"/>
+          <w14:ligatures w14:val="none"/>
+        </w:rPr>
+        <w:t>.</w:t>
+      </w:r>
+      <w:r>
+        <w:rPr>
+          <w:rFonts w:ascii="Consolas" w:eastAsia="Times New Roman" w:hAnsi="Consolas" w:cs="Times New Roman"/>
+          <w:color w:val="82AAFF"/>
+          <w:kern w:val="0"/>
+          <w:sz w:val="21"/>
+          <w:szCs w:val="21"/>
+          <w:lang w:eastAsia="es-CO"/>
+          <w14:ligatures w14:val="none"/>
+        </w:rPr>
+        <w:t>write</w:t>
+      </w:r>
+      <w:proofErr w:type="spellEnd"/>
+      <w:proofErr w:type="gramEnd"/>
+      <w:r>
+        <w:rPr>
+          <w:rFonts w:ascii="Consolas" w:eastAsia="Times New Roman" w:hAnsi="Consolas" w:cs="Times New Roman"/>
+          <w:color w:val="EEFFFF"/>
+          <w:kern w:val="0"/>
+          <w:sz w:val="21"/>
+          <w:szCs w:val="21"/>
+          <w:lang w:eastAsia="es-CO"/>
+          <w14:ligatures w14:val="none"/>
+        </w:rPr>
+        <w:t>(</w:t>
+      </w:r>
+      <w:r>
+        <w:rPr>
+          <w:rFonts w:ascii="Consolas" w:eastAsia="Times New Roman" w:hAnsi="Consolas" w:cs="Times New Roman"/>
+          <w:color w:val="89DDFF"/>
+          <w:kern w:val="0"/>
+          <w:sz w:val="21"/>
+          <w:szCs w:val="21"/>
+          <w:lang w:eastAsia="es-CO"/>
+          <w14:ligatures w14:val="none"/>
+        </w:rPr>
+        <w:t>"</w:t>
+      </w:r>
+      <w:r>
+        <w:rPr>
+          <w:rFonts w:ascii="Consolas" w:eastAsia="Times New Roman" w:hAnsi="Consolas" w:cs="Times New Roman"/>
+          <w:color w:val="C3E88D"/>
+          <w:kern w:val="0"/>
+          <w:sz w:val="21"/>
+          <w:szCs w:val="21"/>
+          <w:lang w:eastAsia="es-CO"/>
+          <w14:ligatures w14:val="none"/>
+        </w:rPr>
+        <w:t>&lt;</w:t>
+      </w:r>
+      <w:proofErr w:type="spellStart"/>
+      <w:r>
+        <w:rPr>
+          <w:rFonts w:ascii="Consolas" w:eastAsia="Times New Roman" w:hAnsi="Consolas" w:cs="Times New Roman"/>
+          <w:color w:val="C3E88D"/>
+          <w:kern w:val="0"/>
+          <w:sz w:val="21"/>
+          <w:szCs w:val="21"/>
+          <w:lang w:eastAsia="es-CO"/>
+          <w14:ligatures w14:val="none"/>
+        </w:rPr>
+        <w:t>br</w:t>
+      </w:r>
+      <w:proofErr w:type="spellEnd"/>
+      <w:r>
+        <w:rPr>
+          <w:rFonts w:ascii="Consolas" w:eastAsia="Times New Roman" w:hAnsi="Consolas" w:cs="Times New Roman"/>
+          <w:color w:val="C3E88D"/>
+          <w:kern w:val="0"/>
+          <w:sz w:val="21"/>
+          <w:szCs w:val="21"/>
+          <w:lang w:eastAsia="es-CO"/>
+          <w14:ligatures w14:val="none"/>
+        </w:rPr>
+        <w:t>&gt;</w:t>
+      </w:r>
+      <w:r>
+        <w:rPr>
+          <w:rFonts w:ascii="Consolas" w:eastAsia="Times New Roman" w:hAnsi="Consolas" w:cs="Times New Roman"/>
+          <w:color w:val="89DDFF"/>
+          <w:kern w:val="0"/>
+          <w:sz w:val="21"/>
+          <w:szCs w:val="21"/>
+          <w:lang w:eastAsia="es-CO"/>
+          <w14:ligatures w14:val="none"/>
+        </w:rPr>
+        <w:t>"</w:t>
+      </w:r>
+      <w:r>
+        <w:rPr>
+          <w:rFonts w:ascii="Consolas" w:eastAsia="Times New Roman" w:hAnsi="Consolas" w:cs="Times New Roman"/>
+          <w:color w:val="EEFFFF"/>
+          <w:kern w:val="0"/>
+          <w:sz w:val="21"/>
+          <w:szCs w:val="21"/>
+          <w:lang w:eastAsia="es-CO"/>
+          <w14:ligatures w14:val="none"/>
+        </w:rPr>
+        <w:t>)</w:t>
+      </w:r>
+    </w:p>
+    <w:p>
+      <w:pPr>
+        <w:shd w:val="clear" w:color="auto" w:fill="263238"/>
+        <w:spacing w:after="0" w:line="285" w:lineRule="atLeast"/>
+        <w:rPr>
+          <w:rFonts w:ascii="Consolas" w:eastAsia="Times New Roman" w:hAnsi="Consolas" w:cs="Times New Roman"/>
+          <w:color w:val="EEFFFF"/>
+          <w:kern w:val="0"/>
+          <w:sz w:val="21"/>
+          <w:szCs w:val="21"/>
+          <w:lang w:eastAsia="es-CO"/>
+          <w14:ligatures w14:val="none"/>
+        </w:rPr>
+      </w:pPr>
+      <w:r>
+        <w:rPr>
+          <w:rFonts w:ascii="Consolas" w:eastAsia="Times New Roman" w:hAnsi="Consolas" w:cs="Times New Roman"/>
+          <w:color w:val="EEFFFF"/>
+          <w:kern w:val="0"/>
+          <w:sz w:val="21"/>
+          <w:szCs w:val="21"/>
+          <w:lang w:eastAsia="es-CO"/>
+          <w14:ligatures w14:val="none"/>
+        </w:rPr>
+        <w:t xml:space="preserve">    </w:t>
+      </w:r>
+      <w:proofErr w:type="spellStart"/>
+      <w:proofErr w:type="gramStart"/>
+      <w:r>
+        <w:rPr>
+          <w:rFonts w:ascii="Consolas" w:eastAsia="Times New Roman" w:hAnsi="Consolas" w:cs="Times New Roman"/>
+          <w:color w:val="EEFFFF"/>
+          <w:kern w:val="0"/>
+          <w:sz w:val="21"/>
+          <w:szCs w:val="21"/>
+          <w:lang w:eastAsia="es-CO"/>
+          <w14:ligatures w14:val="none"/>
+        </w:rPr>
+        <w:t>document</w:t>
+      </w:r>
+      <w:r>
+        <w:rPr>
+          <w:rFonts w:ascii="Consolas" w:eastAsia="Times New Roman" w:hAnsi="Consolas" w:cs="Times New Roman"/>
+          <w:color w:val="89DDFF"/>
+          <w:kern w:val="0"/>
+          <w:sz w:val="21"/>
+          <w:szCs w:val="21"/>
+          <w:lang w:eastAsia="es-CO"/>
+          <w14:ligatures w14:val="none"/>
+        </w:rPr>
+        <w:t>.</w:t>
+      </w:r>
+      <w:r>
+        <w:rPr>
+          <w:rFonts w:ascii="Consolas" w:eastAsia="Times New Roman" w:hAnsi="Consolas" w:cs="Times New Roman"/>
+          <w:color w:val="82AAFF"/>
+          <w:kern w:val="0"/>
+          <w:sz w:val="21"/>
+          <w:szCs w:val="21"/>
+          <w:lang w:eastAsia="es-CO"/>
+          <w14:ligatures w14:val="none"/>
+        </w:rPr>
+        <w:t>write</w:t>
+      </w:r>
+      <w:proofErr w:type="spellEnd"/>
+      <w:proofErr w:type="gramEnd"/>
+      <w:r>
+        <w:rPr>
+          <w:rFonts w:ascii="Consolas" w:eastAsia="Times New Roman" w:hAnsi="Consolas" w:cs="Times New Roman"/>
+          <w:color w:val="EEFFFF"/>
+          <w:kern w:val="0"/>
+          <w:sz w:val="21"/>
+          <w:szCs w:val="21"/>
+          <w:lang w:eastAsia="es-CO"/>
+          <w14:ligatures w14:val="none"/>
+        </w:rPr>
+        <w:t>(</w:t>
+      </w:r>
+      <w:r>
+        <w:rPr>
+          <w:rFonts w:ascii="Consolas" w:eastAsia="Times New Roman" w:hAnsi="Consolas" w:cs="Times New Roman"/>
+          <w:color w:val="89DDFF"/>
+          <w:kern w:val="0"/>
+          <w:sz w:val="21"/>
+          <w:szCs w:val="21"/>
+          <w:lang w:eastAsia="es-CO"/>
+          <w14:ligatures w14:val="none"/>
+        </w:rPr>
+        <w:t>"</w:t>
+      </w:r>
+      <w:r>
+        <w:rPr>
+          <w:rFonts w:ascii="Consolas" w:eastAsia="Times New Roman" w:hAnsi="Consolas" w:cs="Times New Roman"/>
+          <w:color w:val="C3E88D"/>
+          <w:kern w:val="0"/>
+          <w:sz w:val="21"/>
+          <w:szCs w:val="21"/>
+          <w:lang w:eastAsia="es-CO"/>
+          <w14:ligatures w14:val="none"/>
+        </w:rPr>
+        <w:t>&lt;</w:t>
+      </w:r>
+      <w:proofErr w:type="spellStart"/>
+      <w:r>
+        <w:rPr>
+          <w:rFonts w:ascii="Consolas" w:eastAsia="Times New Roman" w:hAnsi="Consolas" w:cs="Times New Roman"/>
+          <w:color w:val="C3E88D"/>
+          <w:kern w:val="0"/>
+          <w:sz w:val="21"/>
+          <w:szCs w:val="21"/>
+          <w:lang w:eastAsia="es-CO"/>
+          <w14:ligatures w14:val="none"/>
+        </w:rPr>
+        <w:t>br</w:t>
+      </w:r>
+      <w:proofErr w:type="spellEnd"/>
+      <w:r>
+        <w:rPr>
+          <w:rFonts w:ascii="Consolas" w:eastAsia="Times New Roman" w:hAnsi="Consolas" w:cs="Times New Roman"/>
+          <w:color w:val="C3E88D"/>
+          <w:kern w:val="0"/>
+          <w:sz w:val="21"/>
+          <w:szCs w:val="21"/>
+          <w:lang w:eastAsia="es-CO"/>
+          <w14:ligatures w14:val="none"/>
+        </w:rPr>
+        <w:t>&gt;</w:t>
+      </w:r>
+      <w:r>
+        <w:rPr>
+          <w:rFonts w:ascii="Consolas" w:eastAsia="Times New Roman" w:hAnsi="Consolas" w:cs="Times New Roman"/>
+          <w:color w:val="89DDFF"/>
+          <w:kern w:val="0"/>
+          <w:sz w:val="21"/>
+          <w:szCs w:val="21"/>
+          <w:lang w:eastAsia="es-CO"/>
+          <w14:ligatures w14:val="none"/>
+        </w:rPr>
+        <w:t>"</w:t>
+      </w:r>
+      <w:r>
+        <w:rPr>
+          <w:rFonts w:ascii="Consolas" w:eastAsia="Times New Roman" w:hAnsi="Consolas" w:cs="Times New Roman"/>
+          <w:color w:val="EEFFFF"/>
+          <w:kern w:val="0"/>
+          <w:sz w:val="21"/>
+          <w:szCs w:val="21"/>
+          <w:lang w:eastAsia="es-CO"/>
+          <w14:ligatures w14:val="none"/>
+        </w:rPr>
+        <w:t>)</w:t>
+      </w:r>
+    </w:p>
+    <w:p>
+      <w:pPr>
+        <w:shd w:val="clear" w:color="auto" w:fill="263238"/>
+        <w:spacing w:after="0" w:line="285" w:lineRule="atLeast"/>
+        <w:rPr>
+          <w:rFonts w:ascii="Consolas" w:eastAsia="Times New Roman" w:hAnsi="Consolas" w:cs="Times New Roman"/>
+          <w:color w:val="EEFFFF"/>
+          <w:kern w:val="0"/>
+          <w:sz w:val="21"/>
+          <w:szCs w:val="21"/>
+          <w:lang w:eastAsia="es-CO"/>
+          <w14:ligatures w14:val="none"/>
+        </w:rPr>
+      </w:pPr>
+      <w:r>
+        <w:rPr>
+          <w:rFonts w:ascii="Consolas" w:eastAsia="Times New Roman" w:hAnsi="Consolas" w:cs="Times New Roman"/>
+          <w:color w:val="EEFFFF"/>
+          <w:kern w:val="0"/>
+          <w:sz w:val="21"/>
+          <w:szCs w:val="21"/>
+          <w:lang w:eastAsia="es-CO"/>
+          <w14:ligatures w14:val="none"/>
+        </w:rPr>
+        <w:t xml:space="preserve">    </w:t>
+      </w:r>
+      <w:proofErr w:type="spellStart"/>
+      <w:proofErr w:type="gramStart"/>
+      <w:r>
+        <w:rPr>
+          <w:rFonts w:ascii="Consolas" w:eastAsia="Times New Roman" w:hAnsi="Consolas" w:cs="Times New Roman"/>
+          <w:color w:val="EEFFFF"/>
+          <w:kern w:val="0"/>
+          <w:sz w:val="21"/>
+          <w:szCs w:val="21"/>
+          <w:lang w:eastAsia="es-CO"/>
+          <w14:ligatures w14:val="none"/>
+        </w:rPr>
+        <w:t>document</w:t>
+      </w:r>
+      <w:r>
+        <w:rPr>
+          <w:rFonts w:ascii="Consolas" w:eastAsia="Times New Roman" w:hAnsi="Consolas" w:cs="Times New Roman"/>
+          <w:color w:val="89DDFF"/>
+          <w:kern w:val="0"/>
+          <w:sz w:val="21"/>
+          <w:szCs w:val="21"/>
+          <w:lang w:eastAsia="es-CO"/>
+          <w14:ligatures w14:val="none"/>
+        </w:rPr>
+        <w:t>.</w:t>
+      </w:r>
+      <w:r>
+        <w:rPr>
+          <w:rFonts w:ascii="Consolas" w:eastAsia="Times New Roman" w:hAnsi="Consolas" w:cs="Times New Roman"/>
+          <w:color w:val="82AAFF"/>
+          <w:kern w:val="0"/>
+          <w:sz w:val="21"/>
+          <w:szCs w:val="21"/>
+          <w:lang w:eastAsia="es-CO"/>
+          <w14:ligatures w14:val="none"/>
+        </w:rPr>
+        <w:t>write</w:t>
+      </w:r>
+      <w:proofErr w:type="spellEnd"/>
+      <w:proofErr w:type="gramEnd"/>
+      <w:r>
+        <w:rPr>
+          <w:rFonts w:ascii="Consolas" w:eastAsia="Times New Roman" w:hAnsi="Consolas" w:cs="Times New Roman"/>
+          <w:color w:val="EEFFFF"/>
+          <w:kern w:val="0"/>
+          <w:sz w:val="21"/>
+          <w:szCs w:val="21"/>
+          <w:lang w:eastAsia="es-CO"/>
+          <w14:ligatures w14:val="none"/>
+        </w:rPr>
+        <w:t>(</w:t>
+      </w:r>
+      <w:r>
+        <w:rPr>
+          <w:rFonts w:ascii="Consolas" w:eastAsia="Times New Roman" w:hAnsi="Consolas" w:cs="Times New Roman"/>
+          <w:color w:val="89DDFF"/>
+          <w:kern w:val="0"/>
+          <w:sz w:val="21"/>
+          <w:szCs w:val="21"/>
+          <w:lang w:eastAsia="es-CO"/>
+          <w14:ligatures w14:val="none"/>
+        </w:rPr>
+        <w:t>"</w:t>
+      </w:r>
+      <w:r>
+        <w:rPr>
+          <w:rFonts w:ascii="Consolas" w:eastAsia="Times New Roman" w:hAnsi="Consolas" w:cs="Times New Roman"/>
+          <w:color w:val="C3E88D"/>
+          <w:kern w:val="0"/>
+          <w:sz w:val="21"/>
+          <w:szCs w:val="21"/>
+          <w:lang w:eastAsia="es-CO"/>
+          <w14:ligatures w14:val="none"/>
+        </w:rPr>
+        <w:t xml:space="preserve">Por otro lado, si el carro usa alcohol como combustible, el mismo tanque de 40 litros hace un recorrido de 300 kilómetros. ¿Cuál es </w:t>
+      </w:r>
+      <w:proofErr w:type="gramStart"/>
+      <w:r>
+        <w:rPr>
+          <w:rFonts w:ascii="Consolas" w:eastAsia="Times New Roman" w:hAnsi="Consolas" w:cs="Times New Roman"/>
+          <w:color w:val="C3E88D"/>
+          <w:kern w:val="0"/>
+          <w:sz w:val="21"/>
+          <w:szCs w:val="21"/>
+          <w:lang w:eastAsia="es-CO"/>
+          <w14:ligatures w14:val="none"/>
+        </w:rPr>
+        <w:t>el la eficiencia</w:t>
+      </w:r>
+      <w:proofErr w:type="gramEnd"/>
+      <w:r>
+        <w:rPr>
+          <w:rFonts w:ascii="Consolas" w:eastAsia="Times New Roman" w:hAnsi="Consolas" w:cs="Times New Roman"/>
+          <w:color w:val="C3E88D"/>
+          <w:kern w:val="0"/>
+          <w:sz w:val="21"/>
+          <w:szCs w:val="21"/>
+          <w:lang w:eastAsia="es-CO"/>
+          <w14:ligatures w14:val="none"/>
+        </w:rPr>
+        <w:t xml:space="preserve"> del carro usando alcohol?</w:t>
+      </w:r>
+      <w:r>
+        <w:rPr>
+          <w:rFonts w:ascii="Consolas" w:eastAsia="Times New Roman" w:hAnsi="Consolas" w:cs="Times New Roman"/>
+          <w:color w:val="89DDFF"/>
+          <w:kern w:val="0"/>
+          <w:sz w:val="21"/>
+          <w:szCs w:val="21"/>
+          <w:lang w:eastAsia="es-CO"/>
+          <w14:ligatures w14:val="none"/>
+        </w:rPr>
+        <w:t>"</w:t>
+      </w:r>
+      <w:r>
+        <w:rPr>
+          <w:rFonts w:ascii="Consolas" w:eastAsia="Times New Roman" w:hAnsi="Consolas" w:cs="Times New Roman"/>
+          <w:color w:val="EEFFFF"/>
+          <w:kern w:val="0"/>
+          <w:sz w:val="21"/>
+          <w:szCs w:val="21"/>
+          <w:lang w:eastAsia="es-CO"/>
+          <w14:ligatures w14:val="none"/>
+        </w:rPr>
+        <w:t>)</w:t>
+      </w:r>
+    </w:p>
+    <w:p>
+      <w:pPr>
+        <w:shd w:val="clear" w:color="auto" w:fill="263238"/>
+        <w:spacing w:after="0" w:line="285" w:lineRule="atLeast"/>
+        <w:rPr>
+          <w:rFonts w:ascii="Consolas" w:eastAsia="Times New Roman" w:hAnsi="Consolas" w:cs="Times New Roman"/>
+          <w:color w:val="EEFFFF"/>
+          <w:kern w:val="0"/>
+          <w:sz w:val="21"/>
+          <w:szCs w:val="21"/>
+          <w:lang w:eastAsia="es-CO"/>
+          <w14:ligatures w14:val="none"/>
+        </w:rPr>
+      </w:pPr>
+      <w:r>
+        <w:rPr>
+          <w:rFonts w:ascii="Consolas" w:eastAsia="Times New Roman" w:hAnsi="Consolas" w:cs="Times New Roman"/>
+          <w:color w:val="EEFFFF"/>
+          <w:kern w:val="0"/>
+          <w:sz w:val="21"/>
+          <w:szCs w:val="21"/>
+          <w:lang w:eastAsia="es-CO"/>
+          <w14:ligatures w14:val="none"/>
+        </w:rPr>
+        <w:t xml:space="preserve">    </w:t>
+      </w:r>
+      <w:proofErr w:type="spellStart"/>
+      <w:r>
+        <w:rPr>
+          <w:rFonts w:ascii="Consolas" w:eastAsia="Times New Roman" w:hAnsi="Consolas" w:cs="Times New Roman"/>
+          <w:color w:val="C792EA"/>
+          <w:kern w:val="0"/>
+          <w:sz w:val="21"/>
+          <w:szCs w:val="21"/>
+          <w:lang w:eastAsia="es-CO"/>
+          <w14:ligatures w14:val="none"/>
+        </w:rPr>
+        <w:t>var</w:t>
+      </w:r>
+      <w:proofErr w:type="spellEnd"/>
+      <w:r>
+        <w:rPr>
+          <w:rFonts w:ascii="Consolas" w:eastAsia="Times New Roman" w:hAnsi="Consolas" w:cs="Times New Roman"/>
+          <w:color w:val="EEFFFF"/>
+          <w:kern w:val="0"/>
+          <w:sz w:val="21"/>
+          <w:szCs w:val="21"/>
+          <w:lang w:eastAsia="es-CO"/>
+          <w14:ligatures w14:val="none"/>
+        </w:rPr>
+        <w:t xml:space="preserve"> </w:t>
+      </w:r>
+      <w:proofErr w:type="spellStart"/>
+      <w:r>
+        <w:rPr>
+          <w:rFonts w:ascii="Consolas" w:eastAsia="Times New Roman" w:hAnsi="Consolas" w:cs="Times New Roman"/>
+          <w:color w:val="EEFFFF"/>
+          <w:kern w:val="0"/>
+          <w:sz w:val="21"/>
+          <w:szCs w:val="21"/>
+          <w:lang w:eastAsia="es-CO"/>
+          <w14:ligatures w14:val="none"/>
+        </w:rPr>
+        <w:t>kilometros</w:t>
+      </w:r>
+      <w:proofErr w:type="spellEnd"/>
+      <w:r>
+        <w:rPr>
+          <w:rFonts w:ascii="Consolas" w:eastAsia="Times New Roman" w:hAnsi="Consolas" w:cs="Times New Roman"/>
+          <w:color w:val="EEFFFF"/>
+          <w:kern w:val="0"/>
+          <w:sz w:val="21"/>
+          <w:szCs w:val="21"/>
+          <w:lang w:eastAsia="es-CO"/>
+          <w14:ligatures w14:val="none"/>
+        </w:rPr>
+        <w:t xml:space="preserve"> </w:t>
+      </w:r>
+      <w:r>
+        <w:rPr>
+          <w:rFonts w:ascii="Consolas" w:eastAsia="Times New Roman" w:hAnsi="Consolas" w:cs="Times New Roman"/>
+          <w:color w:val="C792EA"/>
+          <w:kern w:val="0"/>
+          <w:sz w:val="21"/>
+          <w:szCs w:val="21"/>
+          <w:lang w:eastAsia="es-CO"/>
+          <w14:ligatures w14:val="none"/>
+        </w:rPr>
+        <w:t>=</w:t>
+      </w:r>
+      <w:r>
+        <w:rPr>
+          <w:rFonts w:ascii="Consolas" w:eastAsia="Times New Roman" w:hAnsi="Consolas" w:cs="Times New Roman"/>
+          <w:color w:val="EEFFFF"/>
+          <w:kern w:val="0"/>
+          <w:sz w:val="21"/>
+          <w:szCs w:val="21"/>
+          <w:lang w:eastAsia="es-CO"/>
+          <w14:ligatures w14:val="none"/>
+        </w:rPr>
+        <w:t xml:space="preserve"> </w:t>
+      </w:r>
+      <w:r>
+        <w:rPr>
+          <w:rFonts w:ascii="Consolas" w:eastAsia="Times New Roman" w:hAnsi="Consolas" w:cs="Times New Roman"/>
+          <w:color w:val="F78C6C"/>
+          <w:kern w:val="0"/>
+          <w:sz w:val="21"/>
+          <w:szCs w:val="21"/>
+          <w:lang w:eastAsia="es-CO"/>
+          <w14:ligatures w14:val="none"/>
+        </w:rPr>
+        <w:t>300</w:t>
+      </w:r>
+    </w:p>
+    <w:p>
+      <w:pPr>
+        <w:shd w:val="clear" w:color="auto" w:fill="263238"/>
+        <w:spacing w:after="0" w:line="285" w:lineRule="atLeast"/>
+        <w:rPr>
+          <w:rFonts w:ascii="Consolas" w:eastAsia="Times New Roman" w:hAnsi="Consolas" w:cs="Times New Roman"/>
+          <w:color w:val="EEFFFF"/>
+          <w:kern w:val="0"/>
+          <w:sz w:val="21"/>
+          <w:szCs w:val="21"/>
+          <w:lang w:eastAsia="es-CO"/>
+          <w14:ligatures w14:val="none"/>
+        </w:rPr>
+      </w:pPr>
+      <w:r>
+        <w:rPr>
+          <w:rFonts w:ascii="Consolas" w:eastAsia="Times New Roman" w:hAnsi="Consolas" w:cs="Times New Roman"/>
+          <w:color w:val="EEFFFF"/>
+          <w:kern w:val="0"/>
+          <w:sz w:val="21"/>
+          <w:szCs w:val="21"/>
+          <w:lang w:eastAsia="es-CO"/>
+          <w14:ligatures w14:val="none"/>
+        </w:rPr>
+        <w:t xml:space="preserve">    </w:t>
+      </w:r>
+      <w:proofErr w:type="spellStart"/>
+      <w:r>
+        <w:rPr>
+          <w:rFonts w:ascii="Consolas" w:eastAsia="Times New Roman" w:hAnsi="Consolas" w:cs="Times New Roman"/>
+          <w:color w:val="C792EA"/>
+          <w:kern w:val="0"/>
+          <w:sz w:val="21"/>
+          <w:szCs w:val="21"/>
+          <w:lang w:eastAsia="es-CO"/>
+          <w14:ligatures w14:val="none"/>
+        </w:rPr>
+        <w:t>var</w:t>
+      </w:r>
+      <w:proofErr w:type="spellEnd"/>
+      <w:r>
+        <w:rPr>
+          <w:rFonts w:ascii="Consolas" w:eastAsia="Times New Roman" w:hAnsi="Consolas" w:cs="Times New Roman"/>
+          <w:color w:val="EEFFFF"/>
+          <w:kern w:val="0"/>
+          <w:sz w:val="21"/>
+          <w:szCs w:val="21"/>
+          <w:lang w:eastAsia="es-CO"/>
+          <w14:ligatures w14:val="none"/>
+        </w:rPr>
+        <w:t xml:space="preserve"> alcohol </w:t>
+      </w:r>
+      <w:r>
+        <w:rPr>
+          <w:rFonts w:ascii="Consolas" w:eastAsia="Times New Roman" w:hAnsi="Consolas" w:cs="Times New Roman"/>
+          <w:color w:val="C792EA"/>
+          <w:kern w:val="0"/>
+          <w:sz w:val="21"/>
+          <w:szCs w:val="21"/>
+          <w:lang w:eastAsia="es-CO"/>
+          <w14:ligatures w14:val="none"/>
+        </w:rPr>
+        <w:t>=</w:t>
+      </w:r>
+      <w:r>
+        <w:rPr>
+          <w:rFonts w:ascii="Consolas" w:eastAsia="Times New Roman" w:hAnsi="Consolas" w:cs="Times New Roman"/>
+          <w:color w:val="EEFFFF"/>
+          <w:kern w:val="0"/>
+          <w:sz w:val="21"/>
+          <w:szCs w:val="21"/>
+          <w:lang w:eastAsia="es-CO"/>
+          <w14:ligatures w14:val="none"/>
+        </w:rPr>
+        <w:t xml:space="preserve"> </w:t>
+      </w:r>
+      <w:r>
+        <w:rPr>
+          <w:rFonts w:ascii="Consolas" w:eastAsia="Times New Roman" w:hAnsi="Consolas" w:cs="Times New Roman"/>
+          <w:color w:val="F78C6C"/>
+          <w:kern w:val="0"/>
+          <w:sz w:val="21"/>
+          <w:szCs w:val="21"/>
+          <w:lang w:eastAsia="es-CO"/>
+          <w14:ligatures w14:val="none"/>
+        </w:rPr>
+        <w:t>40</w:t>
+      </w:r>
+    </w:p>
+    <w:p>
+      <w:pPr>
+        <w:shd w:val="clear" w:color="auto" w:fill="263238"/>
+        <w:spacing w:after="0" w:line="285" w:lineRule="atLeast"/>
+        <w:rPr>
+          <w:rFonts w:ascii="Consolas" w:eastAsia="Times New Roman" w:hAnsi="Consolas" w:cs="Times New Roman"/>
+          <w:color w:val="EEFFFF"/>
+          <w:kern w:val="0"/>
+          <w:sz w:val="21"/>
+          <w:szCs w:val="21"/>
+          <w:lang w:eastAsia="es-CO"/>
+          <w14:ligatures w14:val="none"/>
+        </w:rPr>
+      </w:pPr>
+      <w:r>
+        <w:rPr>
+          <w:rFonts w:ascii="Consolas" w:eastAsia="Times New Roman" w:hAnsi="Consolas" w:cs="Times New Roman"/>
+          <w:color w:val="EEFFFF"/>
+          <w:kern w:val="0"/>
+          <w:sz w:val="21"/>
+          <w:szCs w:val="21"/>
+          <w:lang w:eastAsia="es-CO"/>
+          <w14:ligatures w14:val="none"/>
+        </w:rPr>
+        <w:t xml:space="preserve">    eficiencia </w:t>
+      </w:r>
+      <w:r>
+        <w:rPr>
+          <w:rFonts w:ascii="Consolas" w:eastAsia="Times New Roman" w:hAnsi="Consolas" w:cs="Times New Roman"/>
+          <w:color w:val="C792EA"/>
+          <w:kern w:val="0"/>
+          <w:sz w:val="21"/>
+          <w:szCs w:val="21"/>
+          <w:lang w:eastAsia="es-CO"/>
+          <w14:ligatures w14:val="none"/>
+        </w:rPr>
+        <w:t>=</w:t>
+      </w:r>
+      <w:r>
+        <w:rPr>
+          <w:rFonts w:ascii="Consolas" w:eastAsia="Times New Roman" w:hAnsi="Consolas" w:cs="Times New Roman"/>
+          <w:color w:val="EEFFFF"/>
+          <w:kern w:val="0"/>
+          <w:sz w:val="21"/>
+          <w:szCs w:val="21"/>
+          <w:lang w:eastAsia="es-CO"/>
+          <w14:ligatures w14:val="none"/>
+        </w:rPr>
+        <w:t xml:space="preserve"> </w:t>
+      </w:r>
+      <w:proofErr w:type="spellStart"/>
+      <w:r>
+        <w:rPr>
+          <w:rFonts w:ascii="Consolas" w:eastAsia="Times New Roman" w:hAnsi="Consolas" w:cs="Times New Roman"/>
+          <w:color w:val="EEFFFF"/>
+          <w:kern w:val="0"/>
+          <w:sz w:val="21"/>
+          <w:szCs w:val="21"/>
+          <w:lang w:eastAsia="es-CO"/>
+          <w14:ligatures w14:val="none"/>
+        </w:rPr>
+        <w:t>kilometros</w:t>
+      </w:r>
+      <w:proofErr w:type="spellEnd"/>
+      <w:r>
+        <w:rPr>
+          <w:rFonts w:ascii="Consolas" w:eastAsia="Times New Roman" w:hAnsi="Consolas" w:cs="Times New Roman"/>
+          <w:color w:val="C792EA"/>
+          <w:kern w:val="0"/>
+          <w:sz w:val="21"/>
+          <w:szCs w:val="21"/>
+          <w:lang w:eastAsia="es-CO"/>
+          <w14:ligatures w14:val="none"/>
+        </w:rPr>
+        <w:t>/</w:t>
+      </w:r>
+      <w:r>
+        <w:rPr>
+          <w:rFonts w:ascii="Consolas" w:eastAsia="Times New Roman" w:hAnsi="Consolas" w:cs="Times New Roman"/>
+          <w:color w:val="EEFFFF"/>
+          <w:kern w:val="0"/>
+          <w:sz w:val="21"/>
+          <w:szCs w:val="21"/>
+          <w:lang w:eastAsia="es-CO"/>
+          <w14:ligatures w14:val="none"/>
+        </w:rPr>
+        <w:t>alcohol</w:t>
+      </w:r>
+    </w:p>
+    <w:p>
+      <w:pPr>
+        <w:shd w:val="clear" w:color="auto" w:fill="263238"/>
+        <w:spacing w:after="0" w:line="285" w:lineRule="atLeast"/>
+        <w:rPr>
+          <w:rFonts w:ascii="Consolas" w:eastAsia="Times New Roman" w:hAnsi="Consolas" w:cs="Times New Roman"/>
+          <w:color w:val="EEFFFF"/>
+          <w:kern w:val="0"/>
+          <w:sz w:val="21"/>
+          <w:szCs w:val="21"/>
+          <w:lang w:eastAsia="es-CO"/>
+          <w14:ligatures w14:val="none"/>
+        </w:rPr>
+      </w:pPr>
+      <w:r>
+        <w:rPr>
+          <w:rFonts w:ascii="Consolas" w:eastAsia="Times New Roman" w:hAnsi="Consolas" w:cs="Times New Roman"/>
+          <w:color w:val="EEFFFF"/>
+          <w:kern w:val="0"/>
+          <w:sz w:val="21"/>
+          <w:szCs w:val="21"/>
+          <w:lang w:eastAsia="es-CO"/>
+          <w14:ligatures w14:val="none"/>
+        </w:rPr>
+        <w:t xml:space="preserve">    </w:t>
+      </w:r>
+      <w:proofErr w:type="spellStart"/>
+      <w:proofErr w:type="gramStart"/>
+      <w:r>
+        <w:rPr>
+          <w:rFonts w:ascii="Consolas" w:eastAsia="Times New Roman" w:hAnsi="Consolas" w:cs="Times New Roman"/>
+          <w:color w:val="EEFFFF"/>
+          <w:kern w:val="0"/>
+          <w:sz w:val="21"/>
+          <w:szCs w:val="21"/>
+          <w:lang w:eastAsia="es-CO"/>
+          <w14:ligatures w14:val="none"/>
+        </w:rPr>
+        <w:t>document</w:t>
+      </w:r>
+      <w:r>
+        <w:rPr>
+          <w:rFonts w:ascii="Consolas" w:eastAsia="Times New Roman" w:hAnsi="Consolas" w:cs="Times New Roman"/>
+          <w:color w:val="89DDFF"/>
+          <w:kern w:val="0"/>
+          <w:sz w:val="21"/>
+          <w:szCs w:val="21"/>
+          <w:lang w:eastAsia="es-CO"/>
+          <w14:ligatures w14:val="none"/>
+        </w:rPr>
+        <w:t>.</w:t>
+      </w:r>
+      <w:r>
+        <w:rPr>
+          <w:rFonts w:ascii="Consolas" w:eastAsia="Times New Roman" w:hAnsi="Consolas" w:cs="Times New Roman"/>
+          <w:color w:val="82AAFF"/>
+          <w:kern w:val="0"/>
+          <w:sz w:val="21"/>
+          <w:szCs w:val="21"/>
+          <w:lang w:eastAsia="es-CO"/>
+          <w14:ligatures w14:val="none"/>
+        </w:rPr>
+        <w:t>write</w:t>
+      </w:r>
+      <w:proofErr w:type="spellEnd"/>
+      <w:proofErr w:type="gramEnd"/>
+      <w:r>
+        <w:rPr>
+          <w:rFonts w:ascii="Consolas" w:eastAsia="Times New Roman" w:hAnsi="Consolas" w:cs="Times New Roman"/>
+          <w:color w:val="EEFFFF"/>
+          <w:kern w:val="0"/>
+          <w:sz w:val="21"/>
+          <w:szCs w:val="21"/>
+          <w:lang w:eastAsia="es-CO"/>
+          <w14:ligatures w14:val="none"/>
+        </w:rPr>
+        <w:t>(</w:t>
+      </w:r>
+      <w:r>
+        <w:rPr>
+          <w:rFonts w:ascii="Consolas" w:eastAsia="Times New Roman" w:hAnsi="Consolas" w:cs="Times New Roman"/>
+          <w:color w:val="89DDFF"/>
+          <w:kern w:val="0"/>
+          <w:sz w:val="21"/>
+          <w:szCs w:val="21"/>
+          <w:lang w:eastAsia="es-CO"/>
+          <w14:ligatures w14:val="none"/>
+        </w:rPr>
+        <w:t>"</w:t>
+      </w:r>
+      <w:r>
+        <w:rPr>
+          <w:rFonts w:ascii="Consolas" w:eastAsia="Times New Roman" w:hAnsi="Consolas" w:cs="Times New Roman"/>
+          <w:color w:val="C3E88D"/>
+          <w:kern w:val="0"/>
+          <w:sz w:val="21"/>
+          <w:szCs w:val="21"/>
+          <w:lang w:eastAsia="es-CO"/>
+          <w14:ligatures w14:val="none"/>
+        </w:rPr>
+        <w:t>&lt;</w:t>
+      </w:r>
+      <w:proofErr w:type="spellStart"/>
+      <w:r>
+        <w:rPr>
+          <w:rFonts w:ascii="Consolas" w:eastAsia="Times New Roman" w:hAnsi="Consolas" w:cs="Times New Roman"/>
+          <w:color w:val="C3E88D"/>
+          <w:kern w:val="0"/>
+          <w:sz w:val="21"/>
+          <w:szCs w:val="21"/>
+          <w:lang w:eastAsia="es-CO"/>
+          <w14:ligatures w14:val="none"/>
+        </w:rPr>
+        <w:t>br</w:t>
+      </w:r>
+      <w:proofErr w:type="spellEnd"/>
+      <w:r>
+        <w:rPr>
+          <w:rFonts w:ascii="Consolas" w:eastAsia="Times New Roman" w:hAnsi="Consolas" w:cs="Times New Roman"/>
+          <w:color w:val="C3E88D"/>
+          <w:kern w:val="0"/>
+          <w:sz w:val="21"/>
+          <w:szCs w:val="21"/>
+          <w:lang w:eastAsia="es-CO"/>
+          <w14:ligatures w14:val="none"/>
+        </w:rPr>
+        <w:t>&gt;</w:t>
+      </w:r>
+      <w:r>
+        <w:rPr>
+          <w:rFonts w:ascii="Consolas" w:eastAsia="Times New Roman" w:hAnsi="Consolas" w:cs="Times New Roman"/>
+          <w:color w:val="89DDFF"/>
+          <w:kern w:val="0"/>
+          <w:sz w:val="21"/>
+          <w:szCs w:val="21"/>
+          <w:lang w:eastAsia="es-CO"/>
+          <w14:ligatures w14:val="none"/>
+        </w:rPr>
+        <w:t>"</w:t>
+      </w:r>
+      <w:r>
+        <w:rPr>
+          <w:rFonts w:ascii="Consolas" w:eastAsia="Times New Roman" w:hAnsi="Consolas" w:cs="Times New Roman"/>
+          <w:color w:val="EEFFFF"/>
+          <w:kern w:val="0"/>
+          <w:sz w:val="21"/>
+          <w:szCs w:val="21"/>
+          <w:lang w:eastAsia="es-CO"/>
+          <w14:ligatures w14:val="none"/>
+        </w:rPr>
+        <w:t>)</w:t>
+      </w:r>
+    </w:p>
+    <w:p>
+      <w:pPr>
+        <w:shd w:val="clear" w:color="auto" w:fill="263238"/>
+        <w:spacing w:after="0" w:line="285" w:lineRule="atLeast"/>
+        <w:rPr>
+          <w:rFonts w:ascii="Consolas" w:eastAsia="Times New Roman" w:hAnsi="Consolas" w:cs="Times New Roman"/>
+          <w:color w:val="EEFFFF"/>
+          <w:kern w:val="0"/>
+          <w:sz w:val="21"/>
+          <w:szCs w:val="21"/>
+          <w:lang w:eastAsia="es-CO"/>
+          <w14:ligatures w14:val="none"/>
+        </w:rPr>
+      </w:pPr>
+      <w:r>
+        <w:rPr>
+          <w:rFonts w:ascii="Consolas" w:eastAsia="Times New Roman" w:hAnsi="Consolas" w:cs="Times New Roman"/>
+          <w:color w:val="EEFFFF"/>
+          <w:kern w:val="0"/>
+          <w:sz w:val="21"/>
+          <w:szCs w:val="21"/>
+          <w:lang w:eastAsia="es-CO"/>
+          <w14:ligatures w14:val="none"/>
+        </w:rPr>
+        <w:t xml:space="preserve">    </w:t>
+      </w:r>
+      <w:proofErr w:type="spellStart"/>
+      <w:proofErr w:type="gramStart"/>
+      <w:r>
+        <w:rPr>
+          <w:rFonts w:ascii="Consolas" w:eastAsia="Times New Roman" w:hAnsi="Consolas" w:cs="Times New Roman"/>
+          <w:color w:val="EEFFFF"/>
+          <w:kern w:val="0"/>
+          <w:sz w:val="21"/>
+          <w:szCs w:val="21"/>
+          <w:lang w:eastAsia="es-CO"/>
+          <w14:ligatures w14:val="none"/>
+        </w:rPr>
+        <w:t>document</w:t>
+      </w:r>
+      <w:r>
+        <w:rPr>
+          <w:rFonts w:ascii="Consolas" w:eastAsia="Times New Roman" w:hAnsi="Consolas" w:cs="Times New Roman"/>
+          <w:color w:val="89DDFF"/>
+          <w:kern w:val="0"/>
+          <w:sz w:val="21"/>
+          <w:szCs w:val="21"/>
+          <w:lang w:eastAsia="es-CO"/>
+          <w14:ligatures w14:val="none"/>
+        </w:rPr>
+        <w:t>.</w:t>
+      </w:r>
+      <w:r>
+        <w:rPr>
+          <w:rFonts w:ascii="Consolas" w:eastAsia="Times New Roman" w:hAnsi="Consolas" w:cs="Times New Roman"/>
+          <w:color w:val="82AAFF"/>
+          <w:kern w:val="0"/>
+          <w:sz w:val="21"/>
+          <w:szCs w:val="21"/>
+          <w:lang w:eastAsia="es-CO"/>
+          <w14:ligatures w14:val="none"/>
+        </w:rPr>
+        <w:t>write</w:t>
+      </w:r>
+      <w:proofErr w:type="spellEnd"/>
+      <w:proofErr w:type="gramEnd"/>
+      <w:r>
+        <w:rPr>
+          <w:rFonts w:ascii="Consolas" w:eastAsia="Times New Roman" w:hAnsi="Consolas" w:cs="Times New Roman"/>
+          <w:color w:val="EEFFFF"/>
+          <w:kern w:val="0"/>
+          <w:sz w:val="21"/>
+          <w:szCs w:val="21"/>
+          <w:lang w:eastAsia="es-CO"/>
+          <w14:ligatures w14:val="none"/>
+        </w:rPr>
+        <w:t>(</w:t>
+      </w:r>
+      <w:r>
+        <w:rPr>
+          <w:rFonts w:ascii="Consolas" w:eastAsia="Times New Roman" w:hAnsi="Consolas" w:cs="Times New Roman"/>
+          <w:color w:val="89DDFF"/>
+          <w:kern w:val="0"/>
+          <w:sz w:val="21"/>
+          <w:szCs w:val="21"/>
+          <w:lang w:eastAsia="es-CO"/>
+          <w14:ligatures w14:val="none"/>
+        </w:rPr>
+        <w:t>"</w:t>
+      </w:r>
+      <w:r>
+        <w:rPr>
+          <w:rFonts w:ascii="Consolas" w:eastAsia="Times New Roman" w:hAnsi="Consolas" w:cs="Times New Roman"/>
+          <w:color w:val="C3E88D"/>
+          <w:kern w:val="0"/>
+          <w:sz w:val="21"/>
+          <w:szCs w:val="21"/>
+          <w:lang w:eastAsia="es-CO"/>
+          <w14:ligatures w14:val="none"/>
+        </w:rPr>
+        <w:t>&lt;</w:t>
+      </w:r>
+      <w:proofErr w:type="spellStart"/>
+      <w:r>
+        <w:rPr>
+          <w:rFonts w:ascii="Consolas" w:eastAsia="Times New Roman" w:hAnsi="Consolas" w:cs="Times New Roman"/>
+          <w:color w:val="C3E88D"/>
+          <w:kern w:val="0"/>
+          <w:sz w:val="21"/>
+          <w:szCs w:val="21"/>
+          <w:lang w:eastAsia="es-CO"/>
+          <w14:ligatures w14:val="none"/>
+        </w:rPr>
+        <w:t>br</w:t>
+      </w:r>
+      <w:proofErr w:type="spellEnd"/>
+      <w:r>
+        <w:rPr>
+          <w:rFonts w:ascii="Consolas" w:eastAsia="Times New Roman" w:hAnsi="Consolas" w:cs="Times New Roman"/>
+          <w:color w:val="C3E88D"/>
+          <w:kern w:val="0"/>
+          <w:sz w:val="21"/>
+          <w:szCs w:val="21"/>
+          <w:lang w:eastAsia="es-CO"/>
+          <w14:ligatures w14:val="none"/>
+        </w:rPr>
+        <w:t>&gt;</w:t>
+      </w:r>
+      <w:r>
+        <w:rPr>
+          <w:rFonts w:ascii="Consolas" w:eastAsia="Times New Roman" w:hAnsi="Consolas" w:cs="Times New Roman"/>
+          <w:color w:val="89DDFF"/>
+          <w:kern w:val="0"/>
+          <w:sz w:val="21"/>
+          <w:szCs w:val="21"/>
+          <w:lang w:eastAsia="es-CO"/>
+          <w14:ligatures w14:val="none"/>
+        </w:rPr>
+        <w:t>"</w:t>
+      </w:r>
+      <w:r>
+        <w:rPr>
+          <w:rFonts w:ascii="Consolas" w:eastAsia="Times New Roman" w:hAnsi="Consolas" w:cs="Times New Roman"/>
+          <w:color w:val="EEFFFF"/>
+          <w:kern w:val="0"/>
+          <w:sz w:val="21"/>
+          <w:szCs w:val="21"/>
+          <w:lang w:eastAsia="es-CO"/>
+          <w14:ligatures w14:val="none"/>
+        </w:rPr>
+        <w:t>)</w:t>
+      </w:r>
+    </w:p>
+    <w:p>
+      <w:pPr>
+        <w:shd w:val="clear" w:color="auto" w:fill="263238"/>
+        <w:spacing w:after="0" w:line="285" w:lineRule="atLeast"/>
+        <w:rPr>
+          <w:rFonts w:ascii="Consolas" w:eastAsia="Times New Roman" w:hAnsi="Consolas" w:cs="Times New Roman"/>
+          <w:color w:val="EEFFFF"/>
+          <w:kern w:val="0"/>
+          <w:sz w:val="21"/>
+          <w:szCs w:val="21"/>
+          <w:lang w:eastAsia="es-CO"/>
+          <w14:ligatures w14:val="none"/>
+        </w:rPr>
+      </w:pPr>
+      <w:r>
+        <w:rPr>
+          <w:rFonts w:ascii="Consolas" w:eastAsia="Times New Roman" w:hAnsi="Consolas" w:cs="Times New Roman"/>
+          <w:color w:val="EEFFFF"/>
+          <w:kern w:val="0"/>
+          <w:sz w:val="21"/>
+          <w:szCs w:val="21"/>
+          <w:lang w:eastAsia="es-CO"/>
+          <w14:ligatures w14:val="none"/>
+        </w:rPr>
+        <w:t xml:space="preserve">    </w:t>
+      </w:r>
+      <w:proofErr w:type="spellStart"/>
+      <w:proofErr w:type="gramStart"/>
+      <w:r>
+        <w:rPr>
+          <w:rFonts w:ascii="Consolas" w:eastAsia="Times New Roman" w:hAnsi="Consolas" w:cs="Times New Roman"/>
+          <w:color w:val="EEFFFF"/>
+          <w:kern w:val="0"/>
+          <w:sz w:val="21"/>
+          <w:szCs w:val="21"/>
+          <w:lang w:eastAsia="es-CO"/>
+          <w14:ligatures w14:val="none"/>
+        </w:rPr>
+        <w:t>document</w:t>
+      </w:r>
+      <w:r>
+        <w:rPr>
+          <w:rFonts w:ascii="Consolas" w:eastAsia="Times New Roman" w:hAnsi="Consolas" w:cs="Times New Roman"/>
+          <w:color w:val="89DDFF"/>
+          <w:kern w:val="0"/>
+          <w:sz w:val="21"/>
+          <w:szCs w:val="21"/>
+          <w:lang w:eastAsia="es-CO"/>
+          <w14:ligatures w14:val="none"/>
+        </w:rPr>
+        <w:t>.</w:t>
+      </w:r>
+      <w:r>
+        <w:rPr>
+          <w:rFonts w:ascii="Consolas" w:eastAsia="Times New Roman" w:hAnsi="Consolas" w:cs="Times New Roman"/>
+          <w:color w:val="82AAFF"/>
+          <w:kern w:val="0"/>
+          <w:sz w:val="21"/>
+          <w:szCs w:val="21"/>
+          <w:lang w:eastAsia="es-CO"/>
+          <w14:ligatures w14:val="none"/>
+        </w:rPr>
+        <w:t>write</w:t>
+      </w:r>
+      <w:proofErr w:type="spellEnd"/>
+      <w:proofErr w:type="gramEnd"/>
+      <w:r>
+        <w:rPr>
+          <w:rFonts w:ascii="Consolas" w:eastAsia="Times New Roman" w:hAnsi="Consolas" w:cs="Times New Roman"/>
+          <w:color w:val="EEFFFF"/>
+          <w:kern w:val="0"/>
+          <w:sz w:val="21"/>
+          <w:szCs w:val="21"/>
+          <w:lang w:eastAsia="es-CO"/>
+          <w14:ligatures w14:val="none"/>
+        </w:rPr>
+        <w:t>(</w:t>
+      </w:r>
+      <w:r>
+        <w:rPr>
+          <w:rFonts w:ascii="Consolas" w:eastAsia="Times New Roman" w:hAnsi="Consolas" w:cs="Times New Roman"/>
+          <w:color w:val="89DDFF"/>
+          <w:kern w:val="0"/>
+          <w:sz w:val="21"/>
+          <w:szCs w:val="21"/>
+          <w:lang w:eastAsia="es-CO"/>
+          <w14:ligatures w14:val="none"/>
+        </w:rPr>
+        <w:t>"</w:t>
+      </w:r>
+      <w:r>
+        <w:rPr>
+          <w:rFonts w:ascii="Consolas" w:eastAsia="Times New Roman" w:hAnsi="Consolas" w:cs="Times New Roman"/>
+          <w:color w:val="C3E88D"/>
+          <w:kern w:val="0"/>
+          <w:sz w:val="21"/>
+          <w:szCs w:val="21"/>
+          <w:lang w:eastAsia="es-CO"/>
+          <w14:ligatures w14:val="none"/>
+        </w:rPr>
+        <w:t xml:space="preserve">La eficiencia del carro con alcohol como combustible por </w:t>
+      </w:r>
+      <w:proofErr w:type="spellStart"/>
+      <w:r>
+        <w:rPr>
+          <w:rFonts w:ascii="Consolas" w:eastAsia="Times New Roman" w:hAnsi="Consolas" w:cs="Times New Roman"/>
+          <w:color w:val="C3E88D"/>
+          <w:kern w:val="0"/>
+          <w:sz w:val="21"/>
+          <w:szCs w:val="21"/>
+          <w:lang w:eastAsia="es-CO"/>
+          <w14:ligatures w14:val="none"/>
+        </w:rPr>
+        <w:t>kilometro</w:t>
+      </w:r>
+      <w:proofErr w:type="spellEnd"/>
+      <w:r>
+        <w:rPr>
+          <w:rFonts w:ascii="Consolas" w:eastAsia="Times New Roman" w:hAnsi="Consolas" w:cs="Times New Roman"/>
+          <w:color w:val="C3E88D"/>
+          <w:kern w:val="0"/>
+          <w:sz w:val="21"/>
+          <w:szCs w:val="21"/>
+          <w:lang w:eastAsia="es-CO"/>
+          <w14:ligatures w14:val="none"/>
+        </w:rPr>
+        <w:t xml:space="preserve"> recorrido es:  </w:t>
+      </w:r>
+      <w:r>
+        <w:rPr>
+          <w:rFonts w:ascii="Consolas" w:eastAsia="Times New Roman" w:hAnsi="Consolas" w:cs="Times New Roman"/>
+          <w:color w:val="89DDFF"/>
+          <w:kern w:val="0"/>
+          <w:sz w:val="21"/>
+          <w:szCs w:val="21"/>
+          <w:lang w:eastAsia="es-CO"/>
+          <w14:ligatures w14:val="none"/>
+        </w:rPr>
+        <w:t>"</w:t>
+      </w:r>
+      <w:r>
+        <w:rPr>
+          <w:rFonts w:ascii="Consolas" w:eastAsia="Times New Roman" w:hAnsi="Consolas" w:cs="Times New Roman"/>
+          <w:color w:val="EEFFFF"/>
+          <w:kern w:val="0"/>
+          <w:sz w:val="21"/>
+          <w:szCs w:val="21"/>
+          <w:lang w:eastAsia="es-CO"/>
+          <w14:ligatures w14:val="none"/>
+        </w:rPr>
+        <w:t xml:space="preserve"> </w:t>
+      </w:r>
+      <w:r>
+        <w:rPr>
+          <w:rFonts w:ascii="Consolas" w:eastAsia="Times New Roman" w:hAnsi="Consolas" w:cs="Times New Roman"/>
+          <w:color w:val="C792EA"/>
+          <w:kern w:val="0"/>
+          <w:sz w:val="21"/>
+          <w:szCs w:val="21"/>
+          <w:lang w:eastAsia="es-CO"/>
+          <w14:ligatures w14:val="none"/>
+        </w:rPr>
+        <w:t>+</w:t>
+      </w:r>
+      <w:r>
+        <w:rPr>
+          <w:rFonts w:ascii="Consolas" w:eastAsia="Times New Roman" w:hAnsi="Consolas" w:cs="Times New Roman"/>
+          <w:color w:val="EEFFFF"/>
+          <w:kern w:val="0"/>
+          <w:sz w:val="21"/>
+          <w:szCs w:val="21"/>
+          <w:lang w:eastAsia="es-CO"/>
+          <w14:ligatures w14:val="none"/>
+        </w:rPr>
+        <w:t xml:space="preserve"> eficiencia)</w:t>
+      </w:r>
+    </w:p>
+    <w:p>
+      <w:pPr>
+        <w:shd w:val="clear" w:color="auto" w:fill="263238"/>
+        <w:spacing w:after="0" w:line="285" w:lineRule="atLeast"/>
+        <w:rPr>
+          <w:rFonts w:ascii="Consolas" w:eastAsia="Times New Roman" w:hAnsi="Consolas" w:cs="Times New Roman"/>
+          <w:color w:val="EEFFFF"/>
+          <w:kern w:val="0"/>
+          <w:sz w:val="21"/>
+          <w:szCs w:val="21"/>
+          <w:lang w:eastAsia="es-CO"/>
+          <w14:ligatures w14:val="none"/>
+        </w:rPr>
+      </w:pPr>
+      <w:r>
+        <w:rPr>
+          <w:rFonts w:ascii="Consolas" w:eastAsia="Times New Roman" w:hAnsi="Consolas" w:cs="Times New Roman"/>
+          <w:color w:val="89DDFF"/>
+          <w:kern w:val="0"/>
+          <w:sz w:val="21"/>
+          <w:szCs w:val="21"/>
+          <w:lang w:eastAsia="es-CO"/>
+          <w14:ligatures w14:val="none"/>
+        </w:rPr>
+        <w:t>&lt;/</w:t>
+      </w:r>
+      <w:r>
+        <w:rPr>
+          <w:rFonts w:ascii="Consolas" w:eastAsia="Times New Roman" w:hAnsi="Consolas" w:cs="Times New Roman"/>
+          <w:color w:val="F07178"/>
+          <w:kern w:val="0"/>
+          <w:sz w:val="21"/>
+          <w:szCs w:val="21"/>
+          <w:lang w:eastAsia="es-CO"/>
+          <w14:ligatures w14:val="none"/>
+        </w:rPr>
+        <w:t>script</w:t>
+      </w:r>
+      <w:r>
+        <w:rPr>
+          <w:rFonts w:ascii="Consolas" w:eastAsia="Times New Roman" w:hAnsi="Consolas" w:cs="Times New Roman"/>
+          <w:color w:val="89DDFF"/>
+          <w:kern w:val="0"/>
+          <w:sz w:val="21"/>
+          <w:szCs w:val="21"/>
+          <w:lang w:eastAsia="es-CO"/>
+          <w14:ligatures w14:val="none"/>
+        </w:rPr>
+        <w:t>&gt;</w:t>
+      </w:r>
+    </w:p>
+    <w:p>
+      <w:pPr>
+        <w:rPr>
+          <w:lang w:eastAsia="es-CO"/>
+        </w:rPr>
+      </w:pPr>
+    </w:p>
+    <w:p>
+      <w:pPr>
+        <w:pStyle w:val="Ttulo1"/>
+        <w:rPr>
+          <w:rFonts w:eastAsiaTheme="majorEastAsia"/>
+        </w:rPr>
+      </w:pPr>
+      <w:r>
+        <w:rPr>
+          <w:rFonts w:eastAsiaTheme="majorEastAsia"/>
+        </w:rPr>
+        <w:t>Lo que aprendimos:</w:t>
+      </w:r>
+    </w:p>
+    <w:p>
+      <w:pPr>
+        <w:pStyle w:val="Prrafodelista"/>
+        <w:numPr>
+          <w:ilvl w:val="0"/>
+          <w:numId w:val="19"/>
+        </w:numPr>
+      </w:pPr>
+      <w:r>
+        <w:t>A usar variables para reducir código.</w:t>
+      </w:r>
+    </w:p>
+    <w:p>
+      <w:pPr>
+        <w:pStyle w:val="Prrafodelista"/>
+        <w:numPr>
+          <w:ilvl w:val="0"/>
+          <w:numId w:val="19"/>
+        </w:numPr>
+      </w:pPr>
+      <w:r>
+        <w:t>Secuencia de la ejecución de nuestro código.</w:t>
+      </w:r>
+    </w:p>
+    <w:p>
+      <w:pPr>
+        <w:pStyle w:val="Prrafodelista"/>
+        <w:numPr>
+          <w:ilvl w:val="0"/>
+          <w:numId w:val="19"/>
+        </w:numPr>
+      </w:pPr>
+      <w:r>
+        <w:t>Diferentes tipos de datos en las variables y fórmulas.</w:t>
+      </w:r>
+    </w:p>
+    <w:p>
+      <w:pPr>
+        <w:pStyle w:val="Prrafodelista"/>
+        <w:numPr>
+          <w:ilvl w:val="0"/>
+          <w:numId w:val="19"/>
+        </w:numPr>
+      </w:pPr>
+      <w:r>
+        <w:t>Buenas prácticas de programación: Nomenclatura de variables.</w:t>
+      </w:r>
+    </w:p>
+    <w:p>
+      <w:pPr>
+        <w:pStyle w:val="Ttulo1"/>
+        <w:rPr>
+          <w:rFonts w:eastAsiaTheme="majorEastAsia"/>
+        </w:rPr>
+      </w:pPr>
+    </w:p>
+    <w:p>
+      <w:pPr>
+        <w:pStyle w:val="Ttulo1"/>
+        <w:rPr>
+          <w:rFonts w:eastAsiaTheme="majorEastAsia"/>
+        </w:rPr>
+      </w:pPr>
+      <w:r>
+        <w:rPr>
+          <w:rFonts w:eastAsiaTheme="majorEastAsia"/>
+        </w:rPr>
         <w:t>Clase 4:</w:t>
       </w:r>
       <w:r>
@@ -976,6 +4048,7 @@
         <w:rPr>
           <w:rFonts w:eastAsiaTheme="majorEastAsia"/>
         </w:rPr>
+        <w:lastRenderedPageBreak/>
         <w:t>Clase 5:</w:t>
       </w:r>
       <w:r>
@@ -996,7 +4069,6 @@
         <w:rPr>
           <w:rFonts w:eastAsiaTheme="majorEastAsia"/>
         </w:rPr>
-        <w:lastRenderedPageBreak/>
         <w:t>Calculando IMC:</w:t>
       </w:r>
     </w:p>
@@ -1983,6 +5055,155 @@
     </w:lvl>
   </w:abstractNum>
   <w:abstractNum w:abstractNumId="7" w15:restartNumberingAfterBreak="0">
+    <w:nsid w:val="3A08133B"/>
+    <w:multiLevelType w:val="multilevel"/>
+    <w:tmpl w:val="E02CB8A8"/>
+    <w:lvl w:ilvl="0">
+      <w:start w:val="1"/>
+      <w:numFmt w:val="bullet"/>
+      <w:lvlText w:val=""/>
+      <w:lvlJc w:val="left"/>
+      <w:pPr>
+        <w:tabs>
+          <w:tab w:val="num" w:pos="720"/>
+        </w:tabs>
+        <w:ind w:left="720" w:hanging="360"/>
+      </w:pPr>
+      <w:rPr>
+        <w:rFonts w:ascii="Symbol" w:hAnsi="Symbol" w:hint="default"/>
+        <w:sz w:val="20"/>
+      </w:rPr>
+    </w:lvl>
+    <w:lvl w:ilvl="1" w:tentative="1">
+      <w:start w:val="1"/>
+      <w:numFmt w:val="bullet"/>
+      <w:lvlText w:val="o"/>
+      <w:lvlJc w:val="left"/>
+      <w:pPr>
+        <w:tabs>
+          <w:tab w:val="num" w:pos="1440"/>
+        </w:tabs>
+        <w:ind w:left="1440" w:hanging="360"/>
+      </w:pPr>
+      <w:rPr>
+        <w:rFonts w:ascii="Courier New" w:hAnsi="Courier New" w:hint="default"/>
+        <w:sz w:val="20"/>
+      </w:rPr>
+    </w:lvl>
+    <w:lvl w:ilvl="2" w:tentative="1">
+      <w:start w:val="1"/>
+      <w:numFmt w:val="bullet"/>
+      <w:lvlText w:val=""/>
+      <w:lvlJc w:val="left"/>
+      <w:pPr>
+        <w:tabs>
+          <w:tab w:val="num" w:pos="2160"/>
+        </w:tabs>
+        <w:ind w:left="2160" w:hanging="360"/>
+      </w:pPr>
+      <w:rPr>
+        <w:rFonts w:ascii="Wingdings" w:hAnsi="Wingdings" w:hint="default"/>
+        <w:sz w:val="20"/>
+      </w:rPr>
+    </w:lvl>
+    <w:lvl w:ilvl="3" w:tentative="1">
+      <w:start w:val="1"/>
+      <w:numFmt w:val="bullet"/>
+      <w:lvlText w:val=""/>
+      <w:lvlJc w:val="left"/>
+      <w:pPr>
+        <w:tabs>
+          <w:tab w:val="num" w:pos="2880"/>
+        </w:tabs>
+        <w:ind w:left="2880" w:hanging="360"/>
+      </w:pPr>
+      <w:rPr>
+        <w:rFonts w:ascii="Wingdings" w:hAnsi="Wingdings" w:hint="default"/>
+        <w:sz w:val="20"/>
+      </w:rPr>
+    </w:lvl>
+    <w:lvl w:ilvl="4" w:tentative="1">
+      <w:start w:val="1"/>
+      <w:numFmt w:val="bullet"/>
+      <w:lvlText w:val=""/>
+      <w:lvlJc w:val="left"/>
+      <w:pPr>
+        <w:tabs>
+          <w:tab w:val="num" w:pos="3600"/>
+        </w:tabs>
+        <w:ind w:left="3600" w:hanging="360"/>
+      </w:pPr>
+      <w:rPr>
+        <w:rFonts w:ascii="Wingdings" w:hAnsi="Wingdings" w:hint="default"/>
+        <w:sz w:val="20"/>
+      </w:rPr>
+    </w:lvl>
+    <w:lvl w:ilvl="5" w:tentative="1">
+      <w:start w:val="1"/>
+      <w:numFmt w:val="bullet"/>
+      <w:lvlText w:val=""/>
+      <w:lvlJc w:val="left"/>
+      <w:pPr>
+        <w:tabs>
+          <w:tab w:val="num" w:pos="4320"/>
+        </w:tabs>
+        <w:ind w:left="4320" w:hanging="360"/>
+      </w:pPr>
+      <w:rPr>
+        <w:rFonts w:ascii="Wingdings" w:hAnsi="Wingdings" w:hint="default"/>
+        <w:sz w:val="20"/>
+      </w:rPr>
+    </w:lvl>
+    <w:lvl w:ilvl="6" w:tentative="1">
+      <w:start w:val="1"/>
+      <w:numFmt w:val="bullet"/>
+      <w:lvlText w:val=""/>
+      <w:lvlJc w:val="left"/>
+      <w:pPr>
+        <w:tabs>
+          <w:tab w:val="num" w:pos="5040"/>
+        </w:tabs>
+        <w:ind w:left="5040" w:hanging="360"/>
+      </w:pPr>
+      <w:rPr>
+        <w:rFonts w:ascii="Wingdings" w:hAnsi="Wingdings" w:hint="default"/>
+        <w:sz w:val="20"/>
+      </w:rPr>
+    </w:lvl>
+    <w:lvl w:ilvl="7" w:tentative="1">
+      <w:start w:val="1"/>
+      <w:numFmt w:val="bullet"/>
+      <w:lvlText w:val=""/>
+      <w:lvlJc w:val="left"/>
+      <w:pPr>
+        <w:tabs>
+          <w:tab w:val="num" w:pos="5760"/>
+        </w:tabs>
+        <w:ind w:left="5760" w:hanging="360"/>
+      </w:pPr>
+      <w:rPr>
+        <w:rFonts w:ascii="Wingdings" w:hAnsi="Wingdings" w:hint="default"/>
+        <w:sz w:val="20"/>
+      </w:rPr>
+    </w:lvl>
+    <w:lvl w:ilvl="8" w:tentative="1">
+      <w:start w:val="1"/>
+      <w:numFmt w:val="bullet"/>
+      <w:lvlText w:val=""/>
+      <w:lvlJc w:val="left"/>
+      <w:pPr>
+        <w:tabs>
+          <w:tab w:val="num" w:pos="6480"/>
+        </w:tabs>
+        <w:ind w:left="6480" w:hanging="360"/>
+      </w:pPr>
+      <w:rPr>
+        <w:rFonts w:ascii="Wingdings" w:hAnsi="Wingdings" w:hint="default"/>
+        <w:sz w:val="20"/>
+      </w:rPr>
+    </w:lvl>
+  </w:abstractNum>
+  <w:abstractNum w:abstractNumId="8" w15:restartNumberingAfterBreak="0">
     <w:nsid w:val="46D34C30"/>
     <w:multiLevelType w:val="hybridMultilevel"/>
     <w:tmpl w:val="3E247666"/>
@@ -2095,7 +5316,7 @@
       </w:rPr>
     </w:lvl>
   </w:abstractNum>
-  <w:abstractNum w:abstractNumId="8" w15:restartNumberingAfterBreak="0">
+  <w:abstractNum w:abstractNumId="9" w15:restartNumberingAfterBreak="0">
     <w:nsid w:val="4BA9627A"/>
     <w:multiLevelType w:val="hybridMultilevel"/>
     <w:tmpl w:val="4CD4AFF0"/>
@@ -2208,7 +5429,7 @@
       </w:rPr>
     </w:lvl>
   </w:abstractNum>
-  <w:abstractNum w:abstractNumId="9" w15:restartNumberingAfterBreak="0">
+  <w:abstractNum w:abstractNumId="10" w15:restartNumberingAfterBreak="0">
     <w:nsid w:val="4EE44344"/>
     <w:multiLevelType w:val="hybridMultilevel"/>
     <w:tmpl w:val="A800B5E2"/>
@@ -2321,7 +5542,7 @@
       </w:rPr>
     </w:lvl>
   </w:abstractNum>
-  <w:abstractNum w:abstractNumId="10" w15:restartNumberingAfterBreak="0">
+  <w:abstractNum w:abstractNumId="11" w15:restartNumberingAfterBreak="0">
     <w:nsid w:val="58771E8D"/>
     <w:multiLevelType w:val="multilevel"/>
     <w:tmpl w:val="9026AD98"/>
@@ -2470,7 +5691,120 @@
       </w:rPr>
     </w:lvl>
   </w:abstractNum>
-  <w:abstractNum w:abstractNumId="11" w15:restartNumberingAfterBreak="0">
+  <w:abstractNum w:abstractNumId="12" w15:restartNumberingAfterBreak="0">
+    <w:nsid w:val="64CB14A6"/>
+    <w:multiLevelType w:val="hybridMultilevel"/>
+    <w:tmpl w:val="D4869706"/>
+    <w:lvl w:ilvl="0" w:tplc="240A0001">
+      <w:start w:val="1"/>
+      <w:numFmt w:val="bullet"/>
+      <w:lvlText w:val=""/>
+      <w:lvlJc w:val="left"/>
+      <w:pPr>
+        <w:ind w:left="720" w:hanging="360"/>
+      </w:pPr>
+      <w:rPr>
+        <w:rFonts w:ascii="Symbol" w:hAnsi="Symbol" w:hint="default"/>
+      </w:rPr>
+    </w:lvl>
+    <w:lvl w:ilvl="1" w:tplc="240A0003" w:tentative="1">
+      <w:start w:val="1"/>
+      <w:numFmt w:val="bullet"/>
+      <w:lvlText w:val="o"/>
+      <w:lvlJc w:val="left"/>
+      <w:pPr>
+        <w:ind w:left="1440" w:hanging="360"/>
+      </w:pPr>
+      <w:rPr>
+        <w:rFonts w:ascii="Courier New" w:hAnsi="Courier New" w:cs="Courier New" w:hint="default"/>
+      </w:rPr>
+    </w:lvl>
+    <w:lvl w:ilvl="2" w:tplc="240A0005" w:tentative="1">
+      <w:start w:val="1"/>
+      <w:numFmt w:val="bullet"/>
+      <w:lvlText w:val=""/>
+      <w:lvlJc w:val="left"/>
+      <w:pPr>
+        <w:ind w:left="2160" w:hanging="360"/>
+      </w:pPr>
+      <w:rPr>
+        <w:rFonts w:ascii="Wingdings" w:hAnsi="Wingdings" w:hint="default"/>
+      </w:rPr>
+    </w:lvl>
+    <w:lvl w:ilvl="3" w:tplc="240A0001" w:tentative="1">
+      <w:start w:val="1"/>
+      <w:numFmt w:val="bullet"/>
+      <w:lvlText w:val=""/>
+      <w:lvlJc w:val="left"/>
+      <w:pPr>
+        <w:ind w:left="2880" w:hanging="360"/>
+      </w:pPr>
+      <w:rPr>
+        <w:rFonts w:ascii="Symbol" w:hAnsi="Symbol" w:hint="default"/>
+      </w:rPr>
+    </w:lvl>
+    <w:lvl w:ilvl="4" w:tplc="240A0003" w:tentative="1">
+      <w:start w:val="1"/>
+      <w:numFmt w:val="bullet"/>
+      <w:lvlText w:val="o"/>
+      <w:lvlJc w:val="left"/>
+      <w:pPr>
+        <w:ind w:left="3600" w:hanging="360"/>
+      </w:pPr>
+      <w:rPr>
+        <w:rFonts w:ascii="Courier New" w:hAnsi="Courier New" w:cs="Courier New" w:hint="default"/>
+      </w:rPr>
+    </w:lvl>
+    <w:lvl w:ilvl="5" w:tplc="240A0005" w:tentative="1">
+      <w:start w:val="1"/>
+      <w:numFmt w:val="bullet"/>
+      <w:lvlText w:val=""/>
+      <w:lvlJc w:val="left"/>
+      <w:pPr>
+        <w:ind w:left="4320" w:hanging="360"/>
+      </w:pPr>
+      <w:rPr>
+        <w:rFonts w:ascii="Wingdings" w:hAnsi="Wingdings" w:hint="default"/>
+      </w:rPr>
+    </w:lvl>
+    <w:lvl w:ilvl="6" w:tplc="240A0001" w:tentative="1">
+      <w:start w:val="1"/>
+      <w:numFmt w:val="bullet"/>
+      <w:lvlText w:val=""/>
+      <w:lvlJc w:val="left"/>
+      <w:pPr>
+        <w:ind w:left="5040" w:hanging="360"/>
+      </w:pPr>
+      <w:rPr>
+        <w:rFonts w:ascii="Symbol" w:hAnsi="Symbol" w:hint="default"/>
+      </w:rPr>
+    </w:lvl>
+    <w:lvl w:ilvl="7" w:tplc="240A0003" w:tentative="1">
+      <w:start w:val="1"/>
+      <w:numFmt w:val="bullet"/>
+      <w:lvlText w:val="o"/>
+      <w:lvlJc w:val="left"/>
+      <w:pPr>
+        <w:ind w:left="5760" w:hanging="360"/>
+      </w:pPr>
+      <w:rPr>
+        <w:rFonts w:ascii="Courier New" w:hAnsi="Courier New" w:cs="Courier New" w:hint="default"/>
+      </w:rPr>
+    </w:lvl>
+    <w:lvl w:ilvl="8" w:tplc="240A0005" w:tentative="1">
+      <w:start w:val="1"/>
+      <w:numFmt w:val="bullet"/>
+      <w:lvlText w:val=""/>
+      <w:lvlJc w:val="left"/>
+      <w:pPr>
+        <w:ind w:left="6480" w:hanging="360"/>
+      </w:pPr>
+      <w:rPr>
+        <w:rFonts w:ascii="Wingdings" w:hAnsi="Wingdings" w:hint="default"/>
+      </w:rPr>
+    </w:lvl>
+  </w:abstractNum>
+  <w:abstractNum w:abstractNumId="13" w15:restartNumberingAfterBreak="0">
     <w:nsid w:val="69A70423"/>
     <w:multiLevelType w:val="multilevel"/>
     <w:tmpl w:val="E6A60BDE"/>
@@ -2619,7 +5953,7 @@
       </w:rPr>
     </w:lvl>
   </w:abstractNum>
-  <w:abstractNum w:abstractNumId="12" w15:restartNumberingAfterBreak="0">
+  <w:abstractNum w:abstractNumId="14" w15:restartNumberingAfterBreak="0">
     <w:nsid w:val="6A994133"/>
     <w:multiLevelType w:val="multilevel"/>
     <w:tmpl w:val="F65A6B84"/>
@@ -2768,7 +6102,7 @@
       </w:rPr>
     </w:lvl>
   </w:abstractNum>
-  <w:abstractNum w:abstractNumId="13" w15:restartNumberingAfterBreak="0">
+  <w:abstractNum w:abstractNumId="15" w15:restartNumberingAfterBreak="0">
     <w:nsid w:val="6DD316BE"/>
     <w:multiLevelType w:val="hybridMultilevel"/>
     <w:tmpl w:val="7E7003C4"/>
@@ -2881,7 +6215,7 @@
       </w:rPr>
     </w:lvl>
   </w:abstractNum>
-  <w:abstractNum w:abstractNumId="14" w15:restartNumberingAfterBreak="0">
+  <w:abstractNum w:abstractNumId="16" w15:restartNumberingAfterBreak="0">
     <w:nsid w:val="79EA67FB"/>
     <w:multiLevelType w:val="multilevel"/>
     <w:tmpl w:val="933CF81E"/>
@@ -3030,7 +6364,7 @@
       </w:rPr>
     </w:lvl>
   </w:abstractNum>
-  <w:abstractNum w:abstractNumId="15" w15:restartNumberingAfterBreak="0">
+  <w:abstractNum w:abstractNumId="17" w15:restartNumberingAfterBreak="0">
     <w:nsid w:val="7B327218"/>
     <w:multiLevelType w:val="multilevel"/>
     <w:tmpl w:val="86C0DBC4"/>
@@ -3179,7 +6513,7 @@
       </w:rPr>
     </w:lvl>
   </w:abstractNum>
-  <w:abstractNum w:abstractNumId="16" w15:restartNumberingAfterBreak="0">
+  <w:abstractNum w:abstractNumId="18" w15:restartNumberingAfterBreak="0">
     <w:nsid w:val="7CD309CA"/>
     <w:multiLevelType w:val="hybridMultilevel"/>
     <w:tmpl w:val="7EE80AC0"/>
@@ -3293,40 +6627,40 @@
     </w:lvl>
   </w:abstractNum>
   <w:num w:numId="1" w16cid:durableId="1160924178">
-    <w:abstractNumId w:val="11"/>
+    <w:abstractNumId w:val="13"/>
   </w:num>
   <w:num w:numId="2" w16cid:durableId="1923416265">
-    <w:abstractNumId w:val="8"/>
+    <w:abstractNumId w:val="9"/>
   </w:num>
   <w:num w:numId="3" w16cid:durableId="829710997">
     <w:abstractNumId w:val="1"/>
   </w:num>
   <w:num w:numId="4" w16cid:durableId="2013606748">
-    <w:abstractNumId w:val="16"/>
+    <w:abstractNumId w:val="18"/>
   </w:num>
   <w:num w:numId="5" w16cid:durableId="791050320">
     <w:abstractNumId w:val="2"/>
   </w:num>
   <w:num w:numId="6" w16cid:durableId="432550260">
-    <w:abstractNumId w:val="14"/>
+    <w:abstractNumId w:val="16"/>
   </w:num>
   <w:num w:numId="7" w16cid:durableId="1031808643">
     <w:abstractNumId w:val="4"/>
   </w:num>
   <w:num w:numId="8" w16cid:durableId="1980183140">
-    <w:abstractNumId w:val="13"/>
+    <w:abstractNumId w:val="15"/>
   </w:num>
   <w:num w:numId="9" w16cid:durableId="1020814633">
-    <w:abstractNumId w:val="15"/>
+    <w:abstractNumId w:val="17"/>
   </w:num>
   <w:num w:numId="10" w16cid:durableId="839736409">
     <w:abstractNumId w:val="0"/>
   </w:num>
   <w:num w:numId="11" w16cid:durableId="188178400">
-    <w:abstractNumId w:val="10"/>
+    <w:abstractNumId w:val="11"/>
   </w:num>
   <w:num w:numId="12" w16cid:durableId="428964393">
-    <w:abstractNumId w:val="7"/>
+    <w:abstractNumId w:val="8"/>
   </w:num>
   <w:num w:numId="13" w16cid:durableId="751699360">
     <w:abstractNumId w:val="3"/>
@@ -3335,13 +6669,19 @@
     <w:abstractNumId w:val="6"/>
   </w:num>
   <w:num w:numId="15" w16cid:durableId="900293647">
-    <w:abstractNumId w:val="12"/>
+    <w:abstractNumId w:val="14"/>
   </w:num>
   <w:num w:numId="16" w16cid:durableId="1210922805">
     <w:abstractNumId w:val="5"/>
   </w:num>
   <w:num w:numId="17" w16cid:durableId="662441065">
-    <w:abstractNumId w:val="9"/>
+    <w:abstractNumId w:val="10"/>
+  </w:num>
+  <w:num w:numId="18" w16cid:durableId="408355904">
+    <w:abstractNumId w:val="7"/>
+  </w:num>
+  <w:num w:numId="19" w16cid:durableId="186794163">
+    <w:abstractNumId w:val="12"/>
   </w:num>
 </w:numbering>
 </file>

</xml_diff>